<commit_message>
documento atualizado com revisao
</commit_message>
<xml_diff>
--- a/Documentação/2_ProjetoIntegrador_PropostaDesenvolvimentoDeSoftware.docx
+++ b/Documentação/2_ProjetoIntegrador_PropostaDesenvolvimentoDeSoftware.docx
@@ -378,7 +378,7 @@
           <w:iCs/>
           <w:color w:val="auto"/>
         </w:rPr>
-        <w:t xml:space="preserve">O sistema tem como principal objetivo ser capaz de manter o controle de fluxo de atividades individual de colaboradores, também disponibilizando acesso restrito a funcionalidades para determinados níveis de cada membro. </w:t>
+        <w:t xml:space="preserve">O sistema tem como principal objetivo ser capaz de manter o controle de </w:t>
       </w:r>
       <w:r>
         <w:rPr>
@@ -386,7 +386,7 @@
           <w:iCs/>
           <w:color w:val="auto"/>
         </w:rPr>
-        <w:t>As tarefas serão armazenadas de forma que possam ser atribuídas a determinados membros</w:t>
+        <w:t>atribuições</w:t>
       </w:r>
       <w:r>
         <w:rPr>
@@ -394,7 +394,63 @@
           <w:iCs/>
           <w:color w:val="auto"/>
         </w:rPr>
-        <w:t>. Sendo assim mantendo um histórico das atividades realizadas.</w:t>
+        <w:t xml:space="preserve"> de atividades </w:t>
+      </w:r>
+      <w:r>
+        <w:rPr>
+          <w:rFonts w:ascii="Arial" w:hAnsi="Arial" w:cs="Arial"/>
+          <w:iCs/>
+          <w:color w:val="auto"/>
+        </w:rPr>
+        <w:t>dos colaboradores.</w:t>
+      </w:r>
+      <w:r>
+        <w:rPr>
+          <w:rFonts w:ascii="Arial" w:hAnsi="Arial" w:cs="Arial"/>
+          <w:iCs/>
+          <w:color w:val="auto"/>
+        </w:rPr>
+        <w:t xml:space="preserve"> </w:t>
+      </w:r>
+      <w:r>
+        <w:rPr>
+          <w:rFonts w:ascii="Arial" w:hAnsi="Arial" w:cs="Arial"/>
+          <w:iCs/>
+          <w:color w:val="auto"/>
+        </w:rPr>
+        <w:t>Além disto, o sistema</w:t>
+      </w:r>
+      <w:r>
+        <w:rPr>
+          <w:rFonts w:ascii="Arial" w:hAnsi="Arial" w:cs="Arial"/>
+          <w:iCs/>
+          <w:color w:val="auto"/>
+        </w:rPr>
+        <w:t xml:space="preserve"> </w:t>
+      </w:r>
+      <w:r>
+        <w:rPr>
+          <w:rFonts w:ascii="Arial" w:hAnsi="Arial" w:cs="Arial"/>
+          <w:iCs/>
+          <w:color w:val="auto"/>
+        </w:rPr>
+        <w:t>mante</w:t>
+      </w:r>
+      <w:r>
+        <w:rPr>
+          <w:rFonts w:ascii="Arial" w:hAnsi="Arial" w:cs="Arial"/>
+          <w:iCs/>
+          <w:color w:val="auto"/>
+        </w:rPr>
+        <w:t>rá</w:t>
+      </w:r>
+      <w:r>
+        <w:rPr>
+          <w:rFonts w:ascii="Arial" w:hAnsi="Arial" w:cs="Arial"/>
+          <w:iCs/>
+          <w:color w:val="auto"/>
+        </w:rPr>
+        <w:t xml:space="preserve"> um histórico das atividades realizadas.</w:t>
       </w:r>
     </w:p>
     <w:p>
@@ -527,7 +583,7 @@
           <w:iCs/>
           <w:color w:val="auto"/>
         </w:rPr>
-        <w:t>a) gerente de uma imobiliária, pois este cargo tende a definir tarefas e realizar tarefas, sendo assim serão realizadas perguntas quanto a tipos de atividades o(a) entrevistado(a) tende a realizar e a definir para que seus subordinados tenham de realizar, juntamente informações necessárias para a realização da tarefa.</w:t>
+        <w:t>a) gerente de uma imobiliária, pois este tende a definir tarefas e realizar tarefas, sendo assim serão realizadas perguntas quanto a tipos de atividades o(a) entrevistado(a) tende a realizar e a definir para que seus subordinados tenham de realizar, juntamente informações necessárias para a realização da tarefa.</w:t>
       </w:r>
     </w:p>
     <w:p>
@@ -838,7 +894,39 @@
                 <w:sz w:val="20"/>
                 <w:szCs w:val="20"/>
               </w:rPr>
-              <w:t xml:space="preserve">-cadastrado, e todas as outras demais funcionalidades responsáveis pelo gerenciamento do gerente fica responsável pelos de mesmo cargo. Utilizara a mesma interface de cadastro de um </w:t>
+              <w:t>-cadastrado, e todas as outras demais funcionalidades responsáveis pelo gerenciamento do gerente fica</w:t>
+            </w:r>
+            <w:r>
+              <w:rPr>
+                <w:rFonts w:ascii="Times New Roman" w:hAnsi="Times New Roman" w:cs="Times New Roman"/>
+                <w:sz w:val="20"/>
+                <w:szCs w:val="20"/>
+              </w:rPr>
+              <w:t>m</w:t>
+            </w:r>
+            <w:r>
+              <w:rPr>
+                <w:rFonts w:ascii="Times New Roman" w:hAnsi="Times New Roman" w:cs="Times New Roman"/>
+                <w:sz w:val="20"/>
+                <w:szCs w:val="20"/>
+              </w:rPr>
+              <w:t xml:space="preserve"> responsável pelos de mesmo cargo. Utilizar</w:t>
+            </w:r>
+            <w:r>
+              <w:rPr>
+                <w:rFonts w:ascii="Times New Roman" w:hAnsi="Times New Roman" w:cs="Times New Roman"/>
+                <w:sz w:val="20"/>
+                <w:szCs w:val="20"/>
+              </w:rPr>
+              <w:t>á</w:t>
+            </w:r>
+            <w:r>
+              <w:rPr>
+                <w:rFonts w:ascii="Times New Roman" w:hAnsi="Times New Roman" w:cs="Times New Roman"/>
+                <w:sz w:val="20"/>
+                <w:szCs w:val="20"/>
+              </w:rPr>
+              <w:t xml:space="preserve"> a mesma interface de cadastro de um </w:t>
             </w:r>
             <w:r>
               <w:rPr>
@@ -1012,7 +1100,7 @@
                 <w:sz w:val="20"/>
                 <w:szCs w:val="20"/>
               </w:rPr>
-              <w:t xml:space="preserve">, assim como todo o seu gerenciamento, quando a alteração, e exclusão. Utilizara a </w:t>
+              <w:t>, assim como todo o seu gerenciamento, quando a alteração, e exclusão. Utilizar</w:t>
             </w:r>
             <w:r>
               <w:rPr>
@@ -1020,8 +1108,15 @@
                 <w:sz w:val="20"/>
                 <w:szCs w:val="20"/>
               </w:rPr>
-              <w:lastRenderedPageBreak/>
-              <w:t>mesma interface de cadastro de um gerente, alterando apenas o tipo do membro na equipe.</w:t>
+              <w:t>á</w:t>
+            </w:r>
+            <w:r>
+              <w:rPr>
+                <w:rFonts w:ascii="Times New Roman" w:hAnsi="Times New Roman" w:cs="Times New Roman"/>
+                <w:sz w:val="20"/>
+                <w:szCs w:val="20"/>
+              </w:rPr>
+              <w:t xml:space="preserve"> a mesma interface de cadastro de um gerente, alterando apenas o tipo do membro na equipe.</w:t>
             </w:r>
           </w:p>
         </w:tc>
@@ -1047,7 +1142,6 @@
                 <w:sz w:val="20"/>
                 <w:szCs w:val="20"/>
               </w:rPr>
-              <w:lastRenderedPageBreak/>
               <w:t xml:space="preserve">Os </w:t>
             </w:r>
             <w:r>
@@ -1064,34 +1158,23 @@
                 <w:sz w:val="20"/>
                 <w:szCs w:val="20"/>
               </w:rPr>
-              <w:t xml:space="preserve">es ficam responsáveis apenas pela realização de suas tarefas, sem ter que se envolver com o gerenciamento </w:t>
-            </w:r>
-            <w:proofErr w:type="gramStart"/>
+              <w:t>es ficam responsáveis apenas pela realização de suas tarefas, sem ter que se envolver com o gerenciamento dos mesmo</w:t>
+            </w:r>
             <w:r>
               <w:rPr>
                 <w:rFonts w:ascii="Times New Roman" w:hAnsi="Times New Roman" w:cs="Times New Roman"/>
                 <w:sz w:val="20"/>
                 <w:szCs w:val="20"/>
               </w:rPr>
-              <w:t>dos mesmo</w:t>
-            </w:r>
-            <w:proofErr w:type="gramEnd"/>
+              <w:t>s</w:t>
+            </w:r>
             <w:r>
               <w:rPr>
                 <w:rFonts w:ascii="Times New Roman" w:hAnsi="Times New Roman" w:cs="Times New Roman"/>
                 <w:sz w:val="20"/>
                 <w:szCs w:val="20"/>
               </w:rPr>
-              <w:t xml:space="preserve"> de seu </w:t>
-            </w:r>
-            <w:r>
-              <w:rPr>
-                <w:rFonts w:ascii="Times New Roman" w:hAnsi="Times New Roman" w:cs="Times New Roman"/>
-                <w:sz w:val="20"/>
-                <w:szCs w:val="20"/>
-              </w:rPr>
-              <w:lastRenderedPageBreak/>
-              <w:t>cargo, e garante que os dados não serão alterados por outros membros da equipe que não sejam gerentes.</w:t>
+              <w:t xml:space="preserve"> de seu cargo, e garante que os dados não serão alterados por outros membros da equipe que não sejam gerentes.</w:t>
             </w:r>
           </w:p>
         </w:tc>
@@ -1250,16 +1333,15 @@
                 <w:sz w:val="20"/>
                 <w:szCs w:val="20"/>
               </w:rPr>
-              <w:t xml:space="preserve">Agilidade na definição de tarefas, diminuindo a necessidade </w:t>
-            </w:r>
-            <w:proofErr w:type="gramStart"/>
+              <w:t>Agilidade na definição de tarefas, diminuindo a necessidade d</w:t>
+            </w:r>
             <w:r>
               <w:rPr>
                 <w:rFonts w:ascii="Times New Roman" w:hAnsi="Times New Roman" w:cs="Times New Roman"/>
                 <w:sz w:val="20"/>
                 <w:szCs w:val="20"/>
               </w:rPr>
-              <w:t>d</w:t>
+              <w:t>a</w:t>
             </w:r>
             <w:r>
               <w:rPr>
@@ -1267,7 +1349,7 @@
                 <w:sz w:val="20"/>
                 <w:szCs w:val="20"/>
               </w:rPr>
-              <w:t>a</w:t>
+              <w:t xml:space="preserve"> pessoa física </w:t>
             </w:r>
             <w:r>
               <w:rPr>
@@ -1275,16 +1357,31 @@
                 <w:sz w:val="20"/>
                 <w:szCs w:val="20"/>
               </w:rPr>
-              <w:t xml:space="preserve"> pessoa física definir</w:t>
-            </w:r>
-            <w:proofErr w:type="gramEnd"/>
+              <w:t xml:space="preserve">(gerente) </w:t>
+            </w:r>
             <w:r>
               <w:rPr>
                 <w:rFonts w:ascii="Times New Roman" w:hAnsi="Times New Roman" w:cs="Times New Roman"/>
                 <w:sz w:val="20"/>
                 <w:szCs w:val="20"/>
               </w:rPr>
-              <w:t xml:space="preserve"> as tarefas. Identifica o que cada usuário esta fazendo e qual atividade deve realizar, tornando o processo de resolução das atividades de forma organizada.</w:t>
+              <w:t>definir as tarefas. Identifica o que cada usuário est</w:t>
+            </w:r>
+            <w:r>
+              <w:rPr>
+                <w:rFonts w:ascii="Times New Roman" w:hAnsi="Times New Roman" w:cs="Times New Roman"/>
+                <w:sz w:val="20"/>
+                <w:szCs w:val="20"/>
+              </w:rPr>
+              <w:t>á</w:t>
+            </w:r>
+            <w:r>
+              <w:rPr>
+                <w:rFonts w:ascii="Times New Roman" w:hAnsi="Times New Roman" w:cs="Times New Roman"/>
+                <w:sz w:val="20"/>
+                <w:szCs w:val="20"/>
+              </w:rPr>
+              <w:t xml:space="preserve"> fazendo e qual atividade deve realizar, tornando o processo de resolução das atividades de forma organizada.</w:t>
             </w:r>
           </w:p>
         </w:tc>
@@ -1520,11 +1617,10 @@
             <w:r>
               <w:rPr>
                 <w:rFonts w:ascii="Times New Roman" w:hAnsi="Times New Roman" w:cs="Times New Roman"/>
-                <w:color w:val="FF0000"/>
                 <w:sz w:val="20"/>
                 <w:szCs w:val="20"/>
               </w:rPr>
-              <w:t xml:space="preserve">Quando um gerente precisar se ausentar por algum motivo, com o histórico será possível verificar as tarefas realizadas. </w:t>
+              <w:t>Será possível verificar as tarefas realizadas.</w:t>
             </w:r>
           </w:p>
         </w:tc>
@@ -1544,43 +1640,6 @@
                 <w:szCs w:val="20"/>
               </w:rPr>
             </w:pPr>
-            <w:r>
-              <w:rPr>
-                <w:rFonts w:ascii="Times New Roman" w:hAnsi="Times New Roman" w:cs="Times New Roman"/>
-                <w:color w:val="FF0000"/>
-                <w:sz w:val="20"/>
-                <w:szCs w:val="20"/>
-              </w:rPr>
-              <w:t>Sendo assim um novo gerente</w:t>
-            </w:r>
-            <w:proofErr w:type="gramStart"/>
-            <w:r>
-              <w:rPr>
-                <w:rFonts w:ascii="Times New Roman" w:hAnsi="Times New Roman" w:cs="Times New Roman"/>
-                <w:color w:val="FF0000"/>
-                <w:sz w:val="20"/>
-                <w:szCs w:val="20"/>
-              </w:rPr>
-              <w:t xml:space="preserve">  </w:t>
-            </w:r>
-            <w:proofErr w:type="gramEnd"/>
-            <w:r>
-              <w:rPr>
-                <w:rFonts w:ascii="Times New Roman" w:hAnsi="Times New Roman" w:cs="Times New Roman"/>
-                <w:color w:val="FF0000"/>
-                <w:sz w:val="20"/>
-                <w:szCs w:val="20"/>
-              </w:rPr>
-              <w:t>que assumir o cargo não ficara dependente da pessoa física que assumia a função anterior a ele explicar suas tarefas e o que deve ser realizado</w:t>
-            </w:r>
-            <w:r>
-              <w:rPr>
-                <w:rFonts w:ascii="Times New Roman" w:hAnsi="Times New Roman" w:cs="Times New Roman"/>
-                <w:sz w:val="20"/>
-                <w:szCs w:val="20"/>
-              </w:rPr>
-              <w:t>.</w:t>
-            </w:r>
           </w:p>
         </w:tc>
       </w:tr>
@@ -2208,16 +2267,7 @@
           <w:bCs/>
           <w:sz w:val="24"/>
         </w:rPr>
-        <w:t xml:space="preserve">Será feito o levantamento de requisitos necessários para o desenvolvimento do sistema, juntamente com seus devidos diagramas e definição da estrutura do banco de dados. Visando ao termino desta etapa ser possível apresentar imagens que represente um protótipo inicial do sistema. O </w:t>
-      </w:r>
-      <w:r>
-        <w:rPr>
-          <w:rFonts w:ascii="Arial" w:hAnsi="Arial" w:cs="Arial"/>
-          <w:bCs/>
-          <w:sz w:val="24"/>
-        </w:rPr>
-        <w:lastRenderedPageBreak/>
-        <w:t>protótipo será desenvolvido primeiramente utilizando ferramentas para desenhar a versão inicial, para que após uma estruturação visual do sistema, definir se a interface condiz com as necessidades do cliente.</w:t>
+        <w:t>Será feito o levantamento de requisitos necessários para o desenvolvimento do sistema, juntamente com seus devidos diagramas e definição da estrutura do banco de dados. Visando ao termino desta etapa ser possível apresentar imagens que represente um protótipo inicial do sistema. O protótipo será desenvolvido primeiramente utilizando ferramentas para desenhar a versão inicial, para que após uma estruturação visual do sistema, definir se a interface condiz com as necessidades do cliente.</w:t>
       </w:r>
     </w:p>
     <w:p>
@@ -2272,6 +2322,7 @@
           <w:bCs/>
           <w:color w:val="auto"/>
         </w:rPr>
+        <w:lastRenderedPageBreak/>
         <w:t xml:space="preserve">Após a aprovação da interface pelo cliente, será desenvolvido um protótipo mais próximo da ferramenta final, já sendo implementado utilizando </w:t>
       </w:r>
       <w:proofErr w:type="spellStart"/>
@@ -2437,10 +2488,43 @@
           <w:bCs/>
           <w:color w:val="auto"/>
         </w:rPr>
-        <w:t xml:space="preserve"> como prioridade para que possa ser possível verificar se as demais funcionalidades que precisam das informações básicas estarão funcionando. Como a logica do negocio esta baseada nas tarefas, foi definido um tempo maior para esta etapa, pois recebera muitas alterações, pelo fato de que o desenvolvimento do controle das tarefas será feito utilizado </w:t>
+        <w:t xml:space="preserve"> como prioridade para que possa ser possível verificar se as demais funcionalidades que precisam das informações básicas estarão fu</w:t>
+      </w:r>
+      <w:r>
+        <w:rPr>
+          <w:rFonts w:ascii="Arial" w:hAnsi="Arial" w:cs="Arial"/>
+          <w:bCs/>
+          <w:color w:val="auto"/>
+        </w:rPr>
+        <w:t>ncionando. Como a lógica do negó</w:t>
+      </w:r>
+      <w:r>
+        <w:rPr>
+          <w:rFonts w:ascii="Arial" w:hAnsi="Arial" w:cs="Arial"/>
+          <w:bCs/>
+          <w:color w:val="auto"/>
+        </w:rPr>
+        <w:t xml:space="preserve">cio esta baseada nas tarefas, foi </w:t>
+      </w:r>
+      <w:proofErr w:type="gramStart"/>
+      <w:r>
+        <w:rPr>
+          <w:rFonts w:ascii="Arial" w:hAnsi="Arial" w:cs="Arial"/>
+          <w:bCs/>
+          <w:color w:val="auto"/>
+        </w:rPr>
+        <w:t>definido</w:t>
+      </w:r>
+      <w:proofErr w:type="gramEnd"/>
+      <w:r>
+        <w:rPr>
+          <w:rFonts w:ascii="Arial" w:hAnsi="Arial" w:cs="Arial"/>
+          <w:bCs/>
+          <w:color w:val="auto"/>
+        </w:rPr>
+        <w:t xml:space="preserve"> um tempo maior para esta etapa, pois recebera muitas alterações, pelo fato de que o desenvolvimento do controle das tarefas será feito utilizado </w:t>
       </w:r>
       <w:proofErr w:type="spellStart"/>
-      <w:proofErr w:type="gramStart"/>
       <w:r>
         <w:rPr>
           <w:rFonts w:ascii="Arial" w:hAnsi="Arial" w:cs="Arial"/>
@@ -2450,7 +2534,6 @@
         <w:t>JavaScript</w:t>
       </w:r>
       <w:proofErr w:type="spellEnd"/>
-      <w:proofErr w:type="gramEnd"/>
       <w:r>
         <w:rPr>
           <w:rFonts w:ascii="Arial" w:hAnsi="Arial" w:cs="Arial"/>
@@ -2679,9 +2762,10 @@
           <w:bCs/>
           <w:color w:val="auto"/>
         </w:rPr>
-        <w:lastRenderedPageBreak/>
         <w:t>ESPECIFICAÇÃO DOS REQUISITOS</w:t>
       </w:r>
+      <w:bookmarkStart w:id="0" w:name="_GoBack"/>
+      <w:bookmarkEnd w:id="0"/>
     </w:p>
     <w:p>
       <w:pPr>
@@ -2718,6 +2802,33 @@
           <w:color w:val="auto"/>
         </w:rPr>
         <w:t xml:space="preserve"> Requisitos Funcionais </w:t>
+      </w:r>
+      <w:r>
+        <w:rPr>
+          <w:rFonts w:ascii="Arial" w:hAnsi="Arial" w:cs="Arial"/>
+          <w:b/>
+          <w:bCs/>
+          <w:color w:val="auto"/>
+        </w:rPr>
+        <w:t>(</w:t>
+      </w:r>
+      <w:r>
+        <w:rPr>
+          <w:rFonts w:ascii="Arial" w:hAnsi="Arial" w:cs="Arial"/>
+          <w:b/>
+          <w:bCs/>
+          <w:color w:val="FF0000"/>
+        </w:rPr>
+        <w:t>adicionar os que faltam nas funcionalidades</w:t>
+      </w:r>
+      <w:r>
+        <w:rPr>
+          <w:rFonts w:ascii="Arial" w:hAnsi="Arial" w:cs="Arial"/>
+          <w:b/>
+          <w:bCs/>
+          <w:color w:val="auto"/>
+        </w:rPr>
+        <w:t>)</w:t>
       </w:r>
     </w:p>
     <w:p/>
@@ -2834,6 +2945,7 @@
               <w:spacing w:after="0" w:line="240" w:lineRule="auto"/>
             </w:pPr>
             <w:r>
+              <w:lastRenderedPageBreak/>
               <w:t xml:space="preserve">O sistema devera fazer a inclusão, exclusão, alteração e listar os </w:t>
             </w:r>
             <w:r>
@@ -2875,8 +2987,13 @@
             <w:r>
               <w:t xml:space="preserve">, </w:t>
             </w:r>
-            <w:r>
-              <w:t>ativo</w:t>
+            <w:proofErr w:type="gramStart"/>
+            <w:r>
+              <w:t>status(</w:t>
+            </w:r>
+            <w:proofErr w:type="gramEnd"/>
+            <w:r>
+              <w:t>ativo/inativo)</w:t>
             </w:r>
             <w:r>
               <w:t>, RG, CPF.</w:t>
@@ -3594,7 +3711,6 @@
               <w:rPr>
                 <w:b/>
               </w:rPr>
-              <w:lastRenderedPageBreak/>
               <w:t>F</w:t>
             </w:r>
             <w:r>
@@ -3659,7 +3775,10 @@
               <w:spacing w:after="0" w:line="240" w:lineRule="auto"/>
             </w:pPr>
             <w:r>
-              <w:t>O sistema devera fazer a</w:t>
+              <w:t>O sistema deverá</w:t>
+            </w:r>
+            <w:r>
+              <w:t xml:space="preserve"> fazer a</w:t>
             </w:r>
             <w:r>
               <w:t xml:space="preserve"> inclusão, alteração,</w:t>
@@ -3674,31 +3793,31 @@
               <w:t xml:space="preserve"> as tarefas cadastradas. Mantendo dados como descrição,</w:t>
             </w:r>
             <w:r>
+              <w:t xml:space="preserve"> tipo de tarefa</w:t>
+            </w:r>
+            <w:r>
+              <w:t>,</w:t>
+            </w:r>
+            <w:r>
               <w:t xml:space="preserve"> </w:t>
             </w:r>
-            <w:proofErr w:type="gramStart"/>
-            <w:r>
-              <w:t>tipo de tarefa</w:t>
+            <w:r>
+              <w:t>funcionário responsável</w:t>
             </w:r>
             <w:r>
               <w:t>,</w:t>
             </w:r>
             <w:r>
-              <w:t xml:space="preserve"> </w:t>
-            </w:r>
-            <w:r>
-              <w:t>funcionário responsável</w:t>
-            </w:r>
-            <w:r>
-              <w:t>,</w:t>
-            </w:r>
-            <w:r>
               <w:t xml:space="preserve"> data </w:t>
             </w:r>
-            <w:r>
-              <w:t>inicio</w:t>
-            </w:r>
-            <w:proofErr w:type="gramEnd"/>
+            <w:proofErr w:type="spellStart"/>
+            <w:r>
+              <w:t>í</w:t>
+            </w:r>
+            <w:r>
+              <w:t>nicio</w:t>
+            </w:r>
+            <w:proofErr w:type="spellEnd"/>
             <w:r>
               <w:t xml:space="preserve"> e fim</w:t>
             </w:r>
@@ -3792,6 +3911,7 @@
                 <w:b/>
                 <w:bCs/>
               </w:rPr>
+              <w:lastRenderedPageBreak/>
               <w:t>Nome</w:t>
             </w:r>
           </w:p>
@@ -4226,7 +4346,30 @@
                 <w:b/>
                 <w:color w:val="FF0000"/>
               </w:rPr>
-              <w:t>para avaliação</w:t>
+              <w:t xml:space="preserve">para </w:t>
+            </w:r>
+            <w:proofErr w:type="gramStart"/>
+            <w:r>
+              <w:rPr>
+                <w:b/>
+                <w:color w:val="FF0000"/>
+              </w:rPr>
+              <w:t>avaliação</w:t>
+            </w:r>
+            <w:r>
+              <w:rPr>
+                <w:b/>
+                <w:color w:val="FF0000"/>
+              </w:rPr>
+              <w:t>(</w:t>
+            </w:r>
+            <w:proofErr w:type="gramEnd"/>
+            <w:r>
+              <w:rPr>
+                <w:b/>
+                <w:color w:val="FF0000"/>
+              </w:rPr>
+              <w:t>verificar diagrama caso de uso)</w:t>
             </w:r>
           </w:p>
         </w:tc>
@@ -4265,7 +4408,10 @@
               <w:spacing w:after="0" w:line="240" w:lineRule="auto"/>
             </w:pPr>
             <w:r>
-              <w:t xml:space="preserve">O sistema devera apresentar </w:t>
+              <w:t>O sistema deverá</w:t>
+            </w:r>
+            <w:r>
+              <w:t xml:space="preserve"> apresentar </w:t>
             </w:r>
             <w:r>
               <w:t xml:space="preserve">na tela inicial, </w:t>
@@ -4792,7 +4938,6 @@
               <w:rPr>
                 <w:b/>
               </w:rPr>
-              <w:lastRenderedPageBreak/>
               <w:t>F</w:t>
             </w:r>
             <w:r>
@@ -4925,6 +5070,7 @@
                 <w:b/>
                 <w:bCs/>
               </w:rPr>
+              <w:lastRenderedPageBreak/>
               <w:t>Nome</w:t>
             </w:r>
           </w:p>
@@ -6004,7 +6150,6 @@
               <w:rPr>
                 <w:b/>
               </w:rPr>
-              <w:lastRenderedPageBreak/>
               <w:t>F8 Verificar Tarefas canceladas</w:t>
             </w:r>
           </w:p>
@@ -6113,6 +6258,7 @@
                 <w:b/>
                 <w:bCs/>
               </w:rPr>
+              <w:lastRenderedPageBreak/>
               <w:t>Nome</w:t>
             </w:r>
           </w:p>
@@ -6999,7 +7145,13 @@
               <w:spacing w:after="0" w:line="240" w:lineRule="auto"/>
             </w:pPr>
             <w:r>
-              <w:t>O sistema devera apresentar uma tela onde o gerente possa recuperar usuários que foram removidos (atributo ativo marcado como falso) do sistema.</w:t>
+              <w:t>O sistema dever</w:t>
+            </w:r>
+            <w:r>
+              <w:t>á</w:t>
+            </w:r>
+            <w:r>
+              <w:t xml:space="preserve"> apresentar uma tela onde o gerente possa recuperar usuários que foram removidos (atributo ativo marcado como falso) do sistema.</w:t>
             </w:r>
           </w:p>
         </w:tc>
@@ -7059,7 +7211,6 @@
               <w:rPr>
                 <w:b/>
               </w:rPr>
-              <w:lastRenderedPageBreak/>
               <w:t xml:space="preserve">F13 Buscar tarefas diárias e mensais, e atualizar suas </w:t>
             </w:r>
             <w:proofErr w:type="gramStart"/>
@@ -7113,7 +7264,13 @@
               <w:spacing w:after="0" w:line="240" w:lineRule="auto"/>
             </w:pPr>
             <w:r>
-              <w:t xml:space="preserve">O servidor devera utilizar de sua ferramenta </w:t>
+              <w:t>O servidor dever</w:t>
+            </w:r>
+            <w:r>
+              <w:t>á</w:t>
+            </w:r>
+            <w:r>
+              <w:t xml:space="preserve"> utilizar de sua ferramenta </w:t>
             </w:r>
             <w:proofErr w:type="spellStart"/>
             <w:r>
@@ -7586,15 +7743,7 @@
             </w:r>
             <w:proofErr w:type="gramEnd"/>
             <w:r>
-              <w:t xml:space="preserve">em um servidor gratuito </w:t>
-            </w:r>
-            <w:proofErr w:type="spellStart"/>
-            <w:r>
-              <w:t>hostinger</w:t>
-            </w:r>
-            <w:proofErr w:type="spellEnd"/>
-            <w:r>
-              <w:t>.</w:t>
+              <w:t>em um servidor gratuito.</w:t>
             </w:r>
           </w:p>
         </w:tc>
@@ -8150,8 +8299,45 @@
           <w:bCs/>
           <w:color w:val="auto"/>
         </w:rPr>
-        <w:lastRenderedPageBreak/>
-        <w:t>Casos de uso relacionados aos requisitos funcionais</w:t>
+        <w:t xml:space="preserve">Casos de uso relacionados aos requisitos </w:t>
+      </w:r>
+      <w:proofErr w:type="gramStart"/>
+      <w:r>
+        <w:rPr>
+          <w:rFonts w:ascii="Arial" w:hAnsi="Arial" w:cs="Arial"/>
+          <w:b/>
+          <w:bCs/>
+          <w:color w:val="auto"/>
+        </w:rPr>
+        <w:t>funcionais</w:t>
+      </w:r>
+      <w:r>
+        <w:rPr>
+          <w:rFonts w:ascii="Arial" w:hAnsi="Arial" w:cs="Arial"/>
+          <w:b/>
+          <w:bCs/>
+          <w:color w:val="FF0000"/>
+        </w:rPr>
+        <w:t>(</w:t>
+      </w:r>
+      <w:proofErr w:type="gramEnd"/>
+      <w:r>
+        <w:rPr>
+          <w:rFonts w:ascii="Arial" w:hAnsi="Arial" w:cs="Arial"/>
+          <w:b/>
+          <w:bCs/>
+          <w:color w:val="FF0000"/>
+        </w:rPr>
+        <w:t>verificar nomes</w:t>
+      </w:r>
+      <w:r>
+        <w:rPr>
+          <w:rFonts w:ascii="Arial" w:hAnsi="Arial" w:cs="Arial"/>
+          <w:b/>
+          <w:bCs/>
+          <w:color w:val="auto"/>
+        </w:rPr>
+        <w:t>)</w:t>
       </w:r>
     </w:p>
     <w:p>
@@ -8385,7 +8571,16 @@
                 <w:bCs/>
                 <w:szCs w:val="24"/>
               </w:rPr>
-              <w:t>Responsável por alterar o status de uma tarefa, para que o gerente possa verificar sua conclusão.</w:t>
+              <w:t xml:space="preserve">Responsável por alterar o status de uma tarefa, para que o </w:t>
+            </w:r>
+            <w:r>
+              <w:rPr>
+                <w:rFonts w:ascii="Arial" w:hAnsi="Arial" w:cs="Arial"/>
+                <w:bCs/>
+                <w:szCs w:val="24"/>
+              </w:rPr>
+              <w:lastRenderedPageBreak/>
+              <w:t>gerente possa verificar sua conclusão.</w:t>
             </w:r>
           </w:p>
         </w:tc>
@@ -8412,6 +8607,7 @@
                 <w:bCs/>
                 <w:szCs w:val="24"/>
               </w:rPr>
+              <w:lastRenderedPageBreak/>
               <w:t>F3</w:t>
             </w:r>
           </w:p>
@@ -8441,6 +8637,7 @@
                 <w:bCs/>
                 <w:szCs w:val="24"/>
               </w:rPr>
+              <w:lastRenderedPageBreak/>
               <w:t>Concluir Tarefa</w:t>
             </w:r>
           </w:p>
@@ -9439,18 +9636,8 @@
                 <w:bCs/>
                 <w:szCs w:val="24"/>
               </w:rPr>
-              <w:t>Cron-</w:t>
-            </w:r>
-            <w:bookmarkStart w:id="0" w:name="_GoBack"/>
-            <w:r>
-              <w:rPr>
-                <w:rFonts w:ascii="Arial" w:hAnsi="Arial" w:cs="Arial"/>
-                <w:bCs/>
-                <w:szCs w:val="24"/>
-              </w:rPr>
-              <w:t>Job</w:t>
-            </w:r>
-            <w:bookmarkEnd w:id="0"/>
+              <w:t>Cron-Job</w:t>
+            </w:r>
             <w:proofErr w:type="spellEnd"/>
           </w:p>
         </w:tc>
@@ -9741,7 +9928,6 @@
           <w:bCs/>
           <w:color w:val="auto"/>
         </w:rPr>
-        <w:lastRenderedPageBreak/>
         <w:t xml:space="preserve">METODOLOGIA DE DESENVOLVIMENTO </w:t>
       </w:r>
     </w:p>
@@ -9898,7 +10084,17 @@
           <w:sz w:val="24"/>
           <w:szCs w:val="24"/>
         </w:rPr>
-        <w:t xml:space="preserve"> para troca de informações com o cliente será utilizado reuniões e troca de mensagens através do aplicativo Messenger, pela sua simplicidade e fácil acesso.</w:t>
+        <w:t xml:space="preserve"> para troca de informações </w:t>
+      </w:r>
+      <w:r>
+        <w:rPr>
+          <w:rFonts w:ascii="Arial" w:hAnsi="Arial" w:cs="Arial"/>
+          <w:iCs/>
+          <w:sz w:val="24"/>
+          <w:szCs w:val="24"/>
+        </w:rPr>
+        <w:lastRenderedPageBreak/>
+        <w:t>com o cliente será utilizado reuniões e troca de mensagens através do aplicativo Messenger, pela sua simplicidade e fácil acesso.</w:t>
       </w:r>
       <w:r>
         <w:rPr>
@@ -10322,7 +10518,6 @@
           <w:sz w:val="24"/>
           <w:szCs w:val="24"/>
         </w:rPr>
-        <w:lastRenderedPageBreak/>
         <w:t xml:space="preserve">Descrição dos casos de uso </w:t>
       </w:r>
     </w:p>
@@ -10425,7 +10620,23 @@
                 <w:sz w:val="24"/>
                 <w:szCs w:val="24"/>
               </w:rPr>
-              <w:t xml:space="preserve"> Este caso de uso permite os usuários já cadastrados no sistema realizar acesso ao sistema</w:t>
+              <w:t xml:space="preserve"> Este caso de uso permite </w:t>
+            </w:r>
+            <w:r>
+              <w:rPr>
+                <w:rFonts w:ascii="Arial" w:hAnsi="Arial" w:cs="Arial"/>
+                <w:sz w:val="24"/>
+                <w:szCs w:val="24"/>
+              </w:rPr>
+              <w:t>a</w:t>
+            </w:r>
+            <w:r>
+              <w:rPr>
+                <w:rFonts w:ascii="Arial" w:hAnsi="Arial" w:cs="Arial"/>
+                <w:sz w:val="24"/>
+                <w:szCs w:val="24"/>
+              </w:rPr>
+              <w:t>os usuários já cadastrados no sistema realizar acesso ao sistema</w:t>
             </w:r>
           </w:p>
         </w:tc>
@@ -10501,6 +10712,7 @@
                 <w:sz w:val="24"/>
                 <w:szCs w:val="24"/>
               </w:rPr>
+              <w:lastRenderedPageBreak/>
               <w:t>Pré-condição: usuários já estarem cadastrados no sistema.</w:t>
             </w:r>
           </w:p>
@@ -11223,7 +11435,6 @@
           <w:sz w:val="24"/>
           <w:szCs w:val="24"/>
         </w:rPr>
-        <w:lastRenderedPageBreak/>
         <w:t>Caso de uso Manter membro equipe&lt;Cadastrar Membro&gt;</w:t>
       </w:r>
     </w:p>
@@ -11394,6 +11605,7 @@
                 <w:sz w:val="24"/>
                 <w:szCs w:val="24"/>
               </w:rPr>
+              <w:lastRenderedPageBreak/>
               <w:t>Fluxo Normal:</w:t>
             </w:r>
           </w:p>
@@ -12695,6 +12907,7 @@
                 <w:sz w:val="24"/>
                 <w:szCs w:val="24"/>
               </w:rPr>
+              <w:lastRenderedPageBreak/>
               <w:t>Imagem protótipo: 8.5.8</w:t>
             </w:r>
           </w:p>
@@ -13784,7 +13997,6 @@
           <w:sz w:val="24"/>
           <w:szCs w:val="24"/>
         </w:rPr>
-        <w:lastRenderedPageBreak/>
         <w:t>Caso de uso Manter Tarefa &lt;Cadastrar Tarefa&gt;</w:t>
       </w:r>
     </w:p>
@@ -13972,6 +14184,7 @@
                 <w:sz w:val="24"/>
                 <w:szCs w:val="24"/>
               </w:rPr>
+              <w:lastRenderedPageBreak/>
               <w:t>Ator</w:t>
             </w:r>
           </w:p>
@@ -14839,7 +15052,6 @@
           <w:sz w:val="24"/>
           <w:szCs w:val="24"/>
         </w:rPr>
-        <w:lastRenderedPageBreak/>
         <w:t>Caso de uso Recuperar Membro Equipe</w:t>
       </w:r>
     </w:p>
@@ -15009,6 +15221,7 @@
                 <w:sz w:val="24"/>
                 <w:szCs w:val="24"/>
               </w:rPr>
+              <w:lastRenderedPageBreak/>
               <w:t>Imagem protótipo:</w:t>
             </w:r>
             <w:r>
@@ -15959,7 +16172,6 @@
           <w:sz w:val="24"/>
           <w:szCs w:val="24"/>
         </w:rPr>
-        <w:lastRenderedPageBreak/>
         <w:t>Caso de uso Manter Tarefa&lt;Alterar Tarefa&gt;</w:t>
       </w:r>
     </w:p>
@@ -16121,6 +16333,7 @@
                 <w:sz w:val="24"/>
                 <w:szCs w:val="24"/>
               </w:rPr>
+              <w:lastRenderedPageBreak/>
               <w:t>Imagem protótipo: 8.5.9</w:t>
             </w:r>
           </w:p>
@@ -17172,6 +17385,7 @@
                 <w:sz w:val="24"/>
                 <w:szCs w:val="24"/>
               </w:rPr>
+              <w:lastRenderedPageBreak/>
               <w:t>Pré-condição: existir a tarefa que deseja remover</w:t>
             </w:r>
           </w:p>
@@ -17680,7 +17894,6 @@
           <w:sz w:val="24"/>
           <w:szCs w:val="24"/>
         </w:rPr>
-        <w:lastRenderedPageBreak/>
         <w:t xml:space="preserve"> Caso de uso </w:t>
       </w:r>
       <w:r>
@@ -17924,6 +18137,7 @@
                 <w:sz w:val="24"/>
                 <w:szCs w:val="24"/>
               </w:rPr>
+              <w:lastRenderedPageBreak/>
               <w:t>Imagem protótipo: 8.5.10</w:t>
             </w:r>
           </w:p>
@@ -19104,7 +19318,6 @@
           <w:sz w:val="24"/>
           <w:szCs w:val="24"/>
         </w:rPr>
-        <w:lastRenderedPageBreak/>
         <w:t>Caso de uso Histórico de Tarefas</w:t>
       </w:r>
     </w:p>
@@ -19240,6 +19453,7 @@
                 <w:sz w:val="24"/>
                 <w:szCs w:val="24"/>
               </w:rPr>
+              <w:lastRenderedPageBreak/>
               <w:t>Imagem protótipo: 8.5.</w:t>
             </w:r>
             <w:r>
@@ -20154,6 +20368,38 @@
     </w:tbl>
     <w:p>
       <w:pPr>
+        <w:autoSpaceDE w:val="0"/>
+        <w:autoSpaceDN w:val="0"/>
+        <w:adjustRightInd w:val="0"/>
+        <w:spacing w:after="0" w:line="240" w:lineRule="auto"/>
+        <w:jc w:val="both"/>
+        <w:rPr>
+          <w:rFonts w:ascii="Arial" w:hAnsi="Arial" w:cs="Arial"/>
+          <w:b/>
+          <w:bCs/>
+          <w:sz w:val="24"/>
+          <w:szCs w:val="24"/>
+        </w:rPr>
+      </w:pPr>
+    </w:p>
+    <w:p>
+      <w:pPr>
+        <w:autoSpaceDE w:val="0"/>
+        <w:autoSpaceDN w:val="0"/>
+        <w:adjustRightInd w:val="0"/>
+        <w:spacing w:after="0" w:line="240" w:lineRule="auto"/>
+        <w:jc w:val="both"/>
+        <w:rPr>
+          <w:rFonts w:ascii="Arial" w:hAnsi="Arial" w:cs="Arial"/>
+          <w:b/>
+          <w:bCs/>
+          <w:sz w:val="24"/>
+          <w:szCs w:val="24"/>
+        </w:rPr>
+      </w:pPr>
+    </w:p>
+    <w:p>
+      <w:pPr>
         <w:pStyle w:val="PargrafodaLista"/>
         <w:numPr>
           <w:ilvl w:val="1"/>
@@ -20168,6 +20414,7 @@
           <w:rFonts w:ascii="Arial" w:hAnsi="Arial" w:cs="Arial"/>
           <w:b/>
           <w:bCs/>
+          <w:color w:val="FF0000"/>
           <w:sz w:val="24"/>
           <w:szCs w:val="24"/>
         </w:rPr>
@@ -20177,11 +20424,46 @@
           <w:rFonts w:ascii="Arial" w:hAnsi="Arial" w:cs="Arial"/>
           <w:b/>
           <w:bCs/>
-          <w:sz w:val="24"/>
-          <w:szCs w:val="24"/>
-        </w:rPr>
-        <w:lastRenderedPageBreak/>
+          <w:color w:val="FF0000"/>
+          <w:sz w:val="24"/>
+          <w:szCs w:val="24"/>
+        </w:rPr>
         <w:t xml:space="preserve">Modelo ER </w:t>
+      </w:r>
+      <w:r>
+        <w:rPr>
+          <w:rFonts w:ascii="Arial" w:hAnsi="Arial" w:cs="Arial"/>
+          <w:b/>
+          <w:bCs/>
+          <w:color w:val="FF0000"/>
+          <w:sz w:val="24"/>
+          <w:szCs w:val="24"/>
+        </w:rPr>
+        <w:t xml:space="preserve">(fazer ligação entre histórico e </w:t>
+      </w:r>
+      <w:proofErr w:type="spellStart"/>
+      <w:r>
+        <w:rPr>
+          <w:rFonts w:ascii="Arial" w:hAnsi="Arial" w:cs="Arial"/>
+          <w:b/>
+          <w:bCs/>
+          <w:color w:val="FF0000"/>
+          <w:sz w:val="24"/>
+          <w:szCs w:val="24"/>
+        </w:rPr>
+        <w:t>usuario</w:t>
+      </w:r>
+      <w:proofErr w:type="spellEnd"/>
+      <w:r>
+        <w:rPr>
+          <w:rFonts w:ascii="Arial" w:hAnsi="Arial" w:cs="Arial"/>
+          <w:b/>
+          <w:bCs/>
+          <w:color w:val="FF0000"/>
+          <w:sz w:val="24"/>
+          <w:szCs w:val="24"/>
+        </w:rPr>
+        <w:t>)</w:t>
       </w:r>
     </w:p>
     <w:p>
@@ -20223,6 +20505,7 @@
           <w:szCs w:val="24"/>
           <w:lang w:eastAsia="pt-BR"/>
         </w:rPr>
+        <w:lastRenderedPageBreak/>
         <w:drawing>
           <wp:inline distT="0" distB="0" distL="0" distR="0">
             <wp:extent cx="4991100" cy="1655849"/>
@@ -20623,6 +20906,7 @@
           <w:rFonts w:ascii="Arial" w:hAnsi="Arial" w:cs="Arial"/>
           <w:b/>
           <w:bCs/>
+          <w:color w:val="FF0000"/>
           <w:sz w:val="24"/>
           <w:szCs w:val="24"/>
         </w:rPr>
@@ -20632,10 +20916,70 @@
           <w:rFonts w:ascii="Arial" w:hAnsi="Arial" w:cs="Arial"/>
           <w:b/>
           <w:bCs/>
+          <w:color w:val="FF0000"/>
           <w:sz w:val="24"/>
           <w:szCs w:val="24"/>
         </w:rPr>
         <w:t xml:space="preserve">Diagrama de Classes </w:t>
+      </w:r>
+      <w:r>
+        <w:rPr>
+          <w:rFonts w:ascii="Arial" w:hAnsi="Arial" w:cs="Arial"/>
+          <w:b/>
+          <w:bCs/>
+          <w:color w:val="FF0000"/>
+          <w:sz w:val="24"/>
+          <w:szCs w:val="24"/>
+        </w:rPr>
+        <w:t xml:space="preserve">(ligação entre </w:t>
+      </w:r>
+      <w:proofErr w:type="spellStart"/>
+      <w:r>
+        <w:rPr>
+          <w:rFonts w:ascii="Arial" w:hAnsi="Arial" w:cs="Arial"/>
+          <w:b/>
+          <w:bCs/>
+          <w:color w:val="FF0000"/>
+          <w:sz w:val="24"/>
+          <w:szCs w:val="24"/>
+        </w:rPr>
+        <w:t>usuario</w:t>
+      </w:r>
+      <w:proofErr w:type="spellEnd"/>
+      <w:r>
+        <w:rPr>
+          <w:rFonts w:ascii="Arial" w:hAnsi="Arial" w:cs="Arial"/>
+          <w:b/>
+          <w:bCs/>
+          <w:color w:val="FF0000"/>
+          <w:sz w:val="24"/>
+          <w:szCs w:val="24"/>
+        </w:rPr>
+        <w:t xml:space="preserve"> e </w:t>
+      </w:r>
+      <w:proofErr w:type="spellStart"/>
+      <w:r>
+        <w:rPr>
+          <w:rFonts w:ascii="Arial" w:hAnsi="Arial" w:cs="Arial"/>
+          <w:b/>
+          <w:bCs/>
+          <w:color w:val="FF0000"/>
+          <w:sz w:val="24"/>
+          <w:szCs w:val="24"/>
+        </w:rPr>
+        <w:t>historico</w:t>
+      </w:r>
+      <w:proofErr w:type="spellEnd"/>
+      <w:r>
+        <w:rPr>
+          <w:rFonts w:ascii="Arial" w:hAnsi="Arial" w:cs="Arial"/>
+          <w:b/>
+          <w:bCs/>
+          <w:color w:val="FF0000"/>
+          <w:sz w:val="24"/>
+          <w:szCs w:val="24"/>
+        </w:rPr>
+        <w:t>)</w:t>
       </w:r>
     </w:p>
     <w:p>
@@ -20766,7 +21110,6 @@
           <w:sz w:val="24"/>
           <w:szCs w:val="24"/>
         </w:rPr>
-        <w:lastRenderedPageBreak/>
         <w:t>Interface do Sistema</w:t>
       </w:r>
     </w:p>
@@ -20814,6 +21157,7 @@
           <w:sz w:val="24"/>
           <w:szCs w:val="24"/>
         </w:rPr>
+        <w:lastRenderedPageBreak/>
         <w:t xml:space="preserve">Tela de </w:t>
       </w:r>
       <w:proofErr w:type="spellStart"/>
@@ -21184,7 +21528,6 @@
           <w:sz w:val="24"/>
           <w:szCs w:val="24"/>
         </w:rPr>
-        <w:lastRenderedPageBreak/>
         <w:t>Tela de Cadastro de Membro da Equipe</w:t>
       </w:r>
     </w:p>
@@ -21229,6 +21572,7 @@
           <w:szCs w:val="24"/>
           <w:lang w:eastAsia="pt-BR"/>
         </w:rPr>
+        <w:lastRenderedPageBreak/>
         <w:drawing>
           <wp:inline distT="0" distB="0" distL="0" distR="0">
             <wp:extent cx="5400040" cy="2886710"/>
@@ -21559,7 +21903,6 @@
           <w:sz w:val="24"/>
           <w:szCs w:val="24"/>
         </w:rPr>
-        <w:lastRenderedPageBreak/>
         <w:t>Tela de recuperação de membro inativo</w:t>
       </w:r>
     </w:p>
@@ -21604,6 +21947,7 @@
           <w:szCs w:val="24"/>
           <w:lang w:eastAsia="pt-BR"/>
         </w:rPr>
+        <w:lastRenderedPageBreak/>
         <w:drawing>
           <wp:inline distT="0" distB="0" distL="0" distR="0">
             <wp:extent cx="5400040" cy="2875280"/>
@@ -22014,7 +22358,6 @@
           <w:sz w:val="24"/>
           <w:szCs w:val="24"/>
         </w:rPr>
-        <w:lastRenderedPageBreak/>
         <w:t>Tela com os dados de uma tarefa selecionada</w:t>
       </w:r>
     </w:p>
@@ -22059,6 +22402,7 @@
           <w:szCs w:val="24"/>
           <w:lang w:eastAsia="pt-BR"/>
         </w:rPr>
+        <w:lastRenderedPageBreak/>
         <w:drawing>
           <wp:inline distT="0" distB="0" distL="0" distR="0">
             <wp:extent cx="5400040" cy="2870835"/>
@@ -22469,7 +22813,6 @@
           <w:sz w:val="24"/>
           <w:szCs w:val="24"/>
         </w:rPr>
-        <w:lastRenderedPageBreak/>
         <w:t>Tela de alteração de tarefa</w:t>
       </w:r>
     </w:p>
@@ -22514,6 +22857,7 @@
           <w:szCs w:val="24"/>
           <w:lang w:eastAsia="pt-BR"/>
         </w:rPr>
+        <w:lastRenderedPageBreak/>
         <w:drawing>
           <wp:inline distT="0" distB="0" distL="0" distR="0">
             <wp:extent cx="5400040" cy="2927985"/>
@@ -22926,7 +23270,6 @@
           <w:sz w:val="24"/>
           <w:szCs w:val="24"/>
         </w:rPr>
-        <w:lastRenderedPageBreak/>
         <w:t xml:space="preserve"> Tela com todos os membros da equipe listados - colaborador </w:t>
       </w:r>
     </w:p>
@@ -22971,6 +23314,7 @@
           <w:szCs w:val="24"/>
           <w:lang w:eastAsia="pt-BR"/>
         </w:rPr>
+        <w:lastRenderedPageBreak/>
         <w:drawing>
           <wp:inline distT="0" distB="0" distL="0" distR="0">
             <wp:extent cx="5400040" cy="2904490"/>
@@ -23403,7 +23747,6 @@
           <w:sz w:val="24"/>
           <w:szCs w:val="24"/>
         </w:rPr>
-        <w:lastRenderedPageBreak/>
         <w:t xml:space="preserve"> Tela Cadastro Tarefa</w:t>
       </w:r>
     </w:p>
@@ -23448,6 +23791,7 @@
           <w:szCs w:val="24"/>
           <w:lang w:eastAsia="pt-BR"/>
         </w:rPr>
+        <w:lastRenderedPageBreak/>
         <w:drawing>
           <wp:inline distT="0" distB="0" distL="0" distR="0">
             <wp:extent cx="5400040" cy="2919095"/>
@@ -23860,7 +24204,6 @@
           <w:sz w:val="24"/>
           <w:szCs w:val="24"/>
         </w:rPr>
-        <w:lastRenderedPageBreak/>
         <w:t xml:space="preserve"> Tela Avaliar tarefas</w:t>
       </w:r>
     </w:p>
@@ -23905,6 +24248,7 @@
           <w:szCs w:val="24"/>
           <w:lang w:eastAsia="pt-BR"/>
         </w:rPr>
+        <w:lastRenderedPageBreak/>
         <w:drawing>
           <wp:inline distT="0" distB="0" distL="0" distR="0">
             <wp:extent cx="5400040" cy="2903855"/>
@@ -28319,7 +28663,7 @@
 </file>
 
 <file path=customXml/itemProps1.xml><?xml version="1.0" encoding="utf-8"?>
-<ds:datastoreItem xmlns:ds="http://schemas.openxmlformats.org/officeDocument/2006/customXml" ds:itemID="{265C78E0-5557-4319-807B-2389BE372847}">
+<ds:datastoreItem xmlns:ds="http://schemas.openxmlformats.org/officeDocument/2006/customXml" ds:itemID="{B44E6A2C-B261-4B46-BD5F-D50BDE22EDEE}">
   <ds:schemaRefs>
     <ds:schemaRef ds:uri="http://schemas.openxmlformats.org/officeDocument/2006/bibliography"/>
   </ds:schemaRefs>

</xml_diff>

<commit_message>
documentação atualizada - verificar remoções
</commit_message>
<xml_diff>
--- a/Documentação/2_ProjetoIntegrador_PropostaDesenvolvimentoDeSoftware.docx
+++ b/Documentação/2_ProjetoIntegrador_PropostaDesenvolvimentoDeSoftware.docx
@@ -583,7 +583,25 @@
           <w:iCs/>
           <w:color w:val="auto"/>
         </w:rPr>
-        <w:t>a) gerente de uma imobiliária, pois este tende a definir tarefas e realizar tarefas, sendo assim serão realizadas perguntas quanto a tipos de atividades o(a) entrevistado(a) tende a realizar e a definir para que seus subordinados tenham de realizar, juntamente informações necessárias para a realização da tarefa.</w:t>
+        <w:t xml:space="preserve">a) gerente de uma imobiliária, pois este tende a definir tarefas e realizar tarefas, sendo assim serão realizadas perguntas quanto a tipos de atividades o(a) entrevistado(a) tende a realizar e a definir para que seus subordinados </w:t>
+      </w:r>
+      <w:proofErr w:type="gramStart"/>
+      <w:r>
+        <w:rPr>
+          <w:rFonts w:ascii="Arial" w:hAnsi="Arial" w:cs="Arial"/>
+          <w:iCs/>
+          <w:color w:val="auto"/>
+        </w:rPr>
+        <w:t>tenham</w:t>
+      </w:r>
+      <w:proofErr w:type="gramEnd"/>
+      <w:r>
+        <w:rPr>
+          <w:rFonts w:ascii="Arial" w:hAnsi="Arial" w:cs="Arial"/>
+          <w:iCs/>
+          <w:color w:val="auto"/>
+        </w:rPr>
+        <w:t xml:space="preserve"> de realizar, juntamente informações necessárias para a realização da tarefa.</w:t>
       </w:r>
     </w:p>
     <w:p>
@@ -819,9 +837,30 @@
                 <w:sz w:val="20"/>
                 <w:szCs w:val="20"/>
               </w:rPr>
-              <w:t>Cadastrar</w:t>
-            </w:r>
-          </w:p>
+              <w:t>Manter</w:t>
+            </w:r>
+            <w:r>
+              <w:rPr>
+                <w:rFonts w:ascii="Times New Roman" w:hAnsi="Times New Roman" w:cs="Times New Roman"/>
+                <w:sz w:val="20"/>
+                <w:szCs w:val="20"/>
+              </w:rPr>
+              <w:t xml:space="preserve"> </w:t>
+            </w:r>
+            <w:r>
+              <w:rPr>
+                <w:rFonts w:ascii="Times New Roman" w:hAnsi="Times New Roman" w:cs="Times New Roman"/>
+                <w:sz w:val="20"/>
+                <w:szCs w:val="20"/>
+              </w:rPr>
+              <w:t>membros equipe</w:t>
+            </w:r>
+          </w:p>
+        </w:tc>
+        <w:tc>
+          <w:tcPr>
+            <w:tcW w:w="2976" w:type="dxa"/>
+          </w:tcPr>
           <w:p>
             <w:pPr>
               <w:autoSpaceDE w:val="0"/>
@@ -834,29 +873,43 @@
                 <w:szCs w:val="20"/>
               </w:rPr>
             </w:pPr>
-            <w:proofErr w:type="gramStart"/>
             <w:r>
               <w:rPr>
                 <w:rFonts w:ascii="Times New Roman" w:hAnsi="Times New Roman" w:cs="Times New Roman"/>
                 <w:sz w:val="20"/>
                 <w:szCs w:val="20"/>
               </w:rPr>
-              <w:t>gerente</w:t>
-            </w:r>
-            <w:proofErr w:type="gramEnd"/>
+              <w:t xml:space="preserve">Fornece informações de cada </w:t>
+            </w:r>
             <w:r>
               <w:rPr>
                 <w:rFonts w:ascii="Times New Roman" w:hAnsi="Times New Roman" w:cs="Times New Roman"/>
                 <w:sz w:val="20"/>
                 <w:szCs w:val="20"/>
               </w:rPr>
-              <w:t xml:space="preserve"> </w:t>
-            </w:r>
-          </w:p>
-        </w:tc>
-        <w:tc>
-          <w:tcPr>
-            <w:tcW w:w="2976" w:type="dxa"/>
+              <w:t>colaborador</w:t>
+            </w:r>
+            <w:r>
+              <w:rPr>
+                <w:rFonts w:ascii="Times New Roman" w:hAnsi="Times New Roman" w:cs="Times New Roman"/>
+                <w:sz w:val="20"/>
+                <w:szCs w:val="20"/>
+              </w:rPr>
+              <w:t xml:space="preserve"> ou gerente</w:t>
+            </w:r>
+            <w:r>
+              <w:rPr>
+                <w:rFonts w:ascii="Times New Roman" w:hAnsi="Times New Roman" w:cs="Times New Roman"/>
+                <w:sz w:val="20"/>
+                <w:szCs w:val="20"/>
+              </w:rPr>
+              <w:t xml:space="preserve"> do sistema.</w:t>
+            </w:r>
+          </w:p>
+        </w:tc>
+        <w:tc>
+          <w:tcPr>
+            <w:tcW w:w="2931" w:type="dxa"/>
           </w:tcPr>
           <w:p>
             <w:pPr>
@@ -876,80 +929,9 @@
                 <w:sz w:val="20"/>
                 <w:szCs w:val="20"/>
               </w:rPr>
-              <w:t xml:space="preserve">Seu cadastro será realizado por um gerente já </w:t>
-            </w:r>
-            <w:proofErr w:type="spellStart"/>
-            <w:r>
-              <w:rPr>
-                <w:rFonts w:ascii="Times New Roman" w:hAnsi="Times New Roman" w:cs="Times New Roman"/>
-                <w:sz w:val="20"/>
-                <w:szCs w:val="20"/>
-              </w:rPr>
-              <w:t>pré</w:t>
-            </w:r>
-            <w:proofErr w:type="spellEnd"/>
-            <w:r>
-              <w:rPr>
-                <w:rFonts w:ascii="Times New Roman" w:hAnsi="Times New Roman" w:cs="Times New Roman"/>
-                <w:sz w:val="20"/>
-                <w:szCs w:val="20"/>
-              </w:rPr>
-              <w:t>-cadastrado, e todas as outras demais funcionalidades responsáveis pelo gerenciamento do gerente fica</w:t>
-            </w:r>
-            <w:r>
-              <w:rPr>
-                <w:rFonts w:ascii="Times New Roman" w:hAnsi="Times New Roman" w:cs="Times New Roman"/>
-                <w:sz w:val="20"/>
-                <w:szCs w:val="20"/>
-              </w:rPr>
-              <w:t>m</w:t>
-            </w:r>
-            <w:r>
-              <w:rPr>
-                <w:rFonts w:ascii="Times New Roman" w:hAnsi="Times New Roman" w:cs="Times New Roman"/>
-                <w:sz w:val="20"/>
-                <w:szCs w:val="20"/>
-              </w:rPr>
-              <w:t xml:space="preserve"> responsável pelos de mesmo cargo. Utilizar</w:t>
-            </w:r>
-            <w:r>
-              <w:rPr>
-                <w:rFonts w:ascii="Times New Roman" w:hAnsi="Times New Roman" w:cs="Times New Roman"/>
-                <w:sz w:val="20"/>
-                <w:szCs w:val="20"/>
-              </w:rPr>
-              <w:t>á</w:t>
-            </w:r>
-            <w:r>
-              <w:rPr>
-                <w:rFonts w:ascii="Times New Roman" w:hAnsi="Times New Roman" w:cs="Times New Roman"/>
-                <w:sz w:val="20"/>
-                <w:szCs w:val="20"/>
-              </w:rPr>
-              <w:t xml:space="preserve"> a mesma interface de cadastro de um </w:t>
-            </w:r>
-            <w:r>
-              <w:rPr>
-                <w:rFonts w:ascii="Times New Roman" w:hAnsi="Times New Roman" w:cs="Times New Roman"/>
-                <w:sz w:val="20"/>
-                <w:szCs w:val="20"/>
-              </w:rPr>
-              <w:t>colaborador</w:t>
-            </w:r>
-            <w:r>
-              <w:rPr>
-                <w:rFonts w:ascii="Times New Roman" w:hAnsi="Times New Roman" w:cs="Times New Roman"/>
-                <w:sz w:val="20"/>
-                <w:szCs w:val="20"/>
-              </w:rPr>
-              <w:t>, alterando apenas o tipo do membro na equipe.</w:t>
-            </w:r>
-          </w:p>
-        </w:tc>
-        <w:tc>
-          <w:tcPr>
-            <w:tcW w:w="2931" w:type="dxa"/>
-          </w:tcPr>
+              <w:t>Mostrando suas devidas informações cadastradas no sistema, disponibilizando alteração de dados e inativação e cadastrar novos membros, para membros do tipo gerente.</w:t>
+            </w:r>
+          </w:p>
           <w:p>
             <w:pPr>
               <w:autoSpaceDE w:val="0"/>
@@ -968,7 +950,7 @@
                 <w:sz w:val="20"/>
                 <w:szCs w:val="20"/>
               </w:rPr>
-              <w:t xml:space="preserve">Dessa forma o sistema fica sobre total controle dos gerentes, garantindo segurança quanto </w:t>
+              <w:t xml:space="preserve">Enquanto membros do tipo colaborador somente tem acesso </w:t>
             </w:r>
             <w:proofErr w:type="gramStart"/>
             <w:r>
@@ -986,7 +968,7 @@
                 <w:sz w:val="20"/>
                 <w:szCs w:val="20"/>
               </w:rPr>
-              <w:t xml:space="preserve"> informações do sistema.</w:t>
+              <w:t xml:space="preserve"> informações cadastradas</w:t>
             </w:r>
           </w:p>
         </w:tc>
@@ -1050,7 +1032,7 @@
                 <w:sz w:val="20"/>
                 <w:szCs w:val="20"/>
               </w:rPr>
-              <w:t xml:space="preserve">Cadastrar </w:t>
+              <w:t>Manter</w:t>
             </w:r>
             <w:r>
               <w:rPr>
@@ -1058,7 +1040,23 @@
                 <w:sz w:val="20"/>
                 <w:szCs w:val="20"/>
               </w:rPr>
-              <w:t>colaborador</w:t>
+              <w:t xml:space="preserve"> </w:t>
+            </w:r>
+            <w:r>
+              <w:rPr>
+                <w:rFonts w:ascii="Times New Roman" w:hAnsi="Times New Roman" w:cs="Times New Roman"/>
+                <w:sz w:val="20"/>
+                <w:szCs w:val="20"/>
+              </w:rPr>
+              <w:t>t</w:t>
+            </w:r>
+            <w:r>
+              <w:rPr>
+                <w:rFonts w:ascii="Times New Roman" w:hAnsi="Times New Roman" w:cs="Times New Roman"/>
+                <w:sz w:val="20"/>
+                <w:szCs w:val="20"/>
+              </w:rPr>
+              <w:t>arefas</w:t>
             </w:r>
           </w:p>
         </w:tc>
@@ -1084,7 +1082,7 @@
                 <w:sz w:val="20"/>
                 <w:szCs w:val="20"/>
               </w:rPr>
-              <w:t xml:space="preserve">Somente um gerente será responsável pelo cadastro de um </w:t>
+              <w:t>Saber</w:t>
             </w:r>
             <w:r>
               <w:rPr>
@@ -1092,31 +1090,25 @@
                 <w:sz w:val="20"/>
                 <w:szCs w:val="20"/>
               </w:rPr>
-              <w:t>colaborador</w:t>
-            </w:r>
+              <w:t xml:space="preserve"> quais tarefas </w:t>
+            </w:r>
+            <w:proofErr w:type="gramStart"/>
             <w:r>
               <w:rPr>
                 <w:rFonts w:ascii="Times New Roman" w:hAnsi="Times New Roman" w:cs="Times New Roman"/>
                 <w:sz w:val="20"/>
                 <w:szCs w:val="20"/>
               </w:rPr>
-              <w:t>, assim como todo o seu gerenciamento, quando a alteração, e exclusão. Utilizar</w:t>
-            </w:r>
+              <w:t>devem ser</w:t>
+            </w:r>
+            <w:proofErr w:type="gramEnd"/>
             <w:r>
               <w:rPr>
                 <w:rFonts w:ascii="Times New Roman" w:hAnsi="Times New Roman" w:cs="Times New Roman"/>
                 <w:sz w:val="20"/>
                 <w:szCs w:val="20"/>
               </w:rPr>
-              <w:t>á</w:t>
-            </w:r>
-            <w:r>
-              <w:rPr>
-                <w:rFonts w:ascii="Times New Roman" w:hAnsi="Times New Roman" w:cs="Times New Roman"/>
-                <w:sz w:val="20"/>
-                <w:szCs w:val="20"/>
-              </w:rPr>
-              <w:t xml:space="preserve"> a mesma interface de cadastro de um gerente, alterando apenas o tipo do membro na equipe.</w:t>
+              <w:t xml:space="preserve"> realizadas.</w:t>
             </w:r>
           </w:p>
         </w:tc>
@@ -1142,7 +1134,7 @@
                 <w:sz w:val="20"/>
                 <w:szCs w:val="20"/>
               </w:rPr>
-              <w:t xml:space="preserve">Os </w:t>
+              <w:t>Agilidade na definição de tarefas, diminuindo a necessidade d</w:t>
             </w:r>
             <w:r>
               <w:rPr>
@@ -1150,7 +1142,7 @@
                 <w:sz w:val="20"/>
                 <w:szCs w:val="20"/>
               </w:rPr>
-              <w:t>colaborador</w:t>
+              <w:t>a</w:t>
             </w:r>
             <w:r>
               <w:rPr>
@@ -1158,7 +1150,7 @@
                 <w:sz w:val="20"/>
                 <w:szCs w:val="20"/>
               </w:rPr>
-              <w:t>es ficam responsáveis apenas pela realização de suas tarefas, sem ter que se envolver com o gerenciamento dos mesmo</w:t>
+              <w:t xml:space="preserve"> pessoa física </w:t>
             </w:r>
             <w:r>
               <w:rPr>
@@ -1166,7 +1158,7 @@
                 <w:sz w:val="20"/>
                 <w:szCs w:val="20"/>
               </w:rPr>
-              <w:t>s</w:t>
+              <w:t xml:space="preserve">(gerente) </w:t>
             </w:r>
             <w:r>
               <w:rPr>
@@ -1174,7 +1166,39 @@
                 <w:sz w:val="20"/>
                 <w:szCs w:val="20"/>
               </w:rPr>
-              <w:t xml:space="preserve"> de seu cargo, e garante que os dados não serão alterados por outros membros da equipe que não sejam gerentes.</w:t>
+              <w:t xml:space="preserve">definir as tarefas. Identifica o que cada </w:t>
+            </w:r>
+            <w:r>
+              <w:rPr>
+                <w:rFonts w:ascii="Times New Roman" w:hAnsi="Times New Roman" w:cs="Times New Roman"/>
+                <w:sz w:val="20"/>
+                <w:szCs w:val="20"/>
+              </w:rPr>
+              <w:t>membro</w:t>
+            </w:r>
+            <w:r>
+              <w:rPr>
+                <w:rFonts w:ascii="Times New Roman" w:hAnsi="Times New Roman" w:cs="Times New Roman"/>
+                <w:sz w:val="20"/>
+                <w:szCs w:val="20"/>
+              </w:rPr>
+              <w:t xml:space="preserve"> est</w:t>
+            </w:r>
+            <w:r>
+              <w:rPr>
+                <w:rFonts w:ascii="Times New Roman" w:hAnsi="Times New Roman" w:cs="Times New Roman"/>
+                <w:sz w:val="20"/>
+                <w:szCs w:val="20"/>
+              </w:rPr>
+              <w:t>á</w:t>
+            </w:r>
+            <w:r>
+              <w:rPr>
+                <w:rFonts w:ascii="Times New Roman" w:hAnsi="Times New Roman" w:cs="Times New Roman"/>
+                <w:sz w:val="20"/>
+                <w:szCs w:val="20"/>
+              </w:rPr>
+              <w:t xml:space="preserve"> fazendo e qual atividade deve realizar, tornando o processo de resolução das atividades de forma organizada.</w:t>
             </w:r>
           </w:p>
         </w:tc>
@@ -1203,7 +1227,6 @@
                 <w:sz w:val="20"/>
                 <w:szCs w:val="20"/>
               </w:rPr>
-              <w:lastRenderedPageBreak/>
               <w:t>3</w:t>
             </w:r>
             <w:proofErr w:type="gramEnd"/>
@@ -1231,31 +1254,7 @@
                 <w:sz w:val="20"/>
                 <w:szCs w:val="20"/>
               </w:rPr>
-              <w:t>Manter</w:t>
-            </w:r>
-            <w:r>
-              <w:rPr>
-                <w:rFonts w:ascii="Times New Roman" w:hAnsi="Times New Roman" w:cs="Times New Roman"/>
-                <w:sz w:val="20"/>
-                <w:szCs w:val="20"/>
-              </w:rPr>
-              <w:t xml:space="preserve"> </w:t>
-            </w:r>
-            <w:r>
-              <w:rPr>
-                <w:rFonts w:ascii="Times New Roman" w:hAnsi="Times New Roman" w:cs="Times New Roman"/>
-                <w:sz w:val="20"/>
-                <w:szCs w:val="20"/>
-              </w:rPr>
-              <w:t>t</w:t>
-            </w:r>
-            <w:r>
-              <w:rPr>
-                <w:rFonts w:ascii="Times New Roman" w:hAnsi="Times New Roman" w:cs="Times New Roman"/>
-                <w:sz w:val="20"/>
-                <w:szCs w:val="20"/>
-              </w:rPr>
-              <w:t>arefas</w:t>
+              <w:t>Enviar tarefa para avaliação</w:t>
             </w:r>
           </w:p>
         </w:tc>
@@ -1281,7 +1280,7 @@
                 <w:sz w:val="20"/>
                 <w:szCs w:val="20"/>
               </w:rPr>
-              <w:t>Saber</w:t>
+              <w:t xml:space="preserve">Mostrar que uma determinada tarefa já foi realizada e precisa ser </w:t>
             </w:r>
             <w:r>
               <w:rPr>
@@ -1289,25 +1288,8 @@
                 <w:sz w:val="20"/>
                 <w:szCs w:val="20"/>
               </w:rPr>
-              <w:t xml:space="preserve"> quais tarefas </w:t>
-            </w:r>
-            <w:proofErr w:type="gramStart"/>
-            <w:r>
-              <w:rPr>
-                <w:rFonts w:ascii="Times New Roman" w:hAnsi="Times New Roman" w:cs="Times New Roman"/>
-                <w:sz w:val="20"/>
-                <w:szCs w:val="20"/>
-              </w:rPr>
-              <w:t>devem ser</w:t>
-            </w:r>
-            <w:proofErr w:type="gramEnd"/>
-            <w:r>
-              <w:rPr>
-                <w:rFonts w:ascii="Times New Roman" w:hAnsi="Times New Roman" w:cs="Times New Roman"/>
-                <w:sz w:val="20"/>
-                <w:szCs w:val="20"/>
-              </w:rPr>
-              <w:t xml:space="preserve"> realizadas.</w:t>
+              <w:lastRenderedPageBreak/>
+              <w:t>avaliada pelo gerente</w:t>
             </w:r>
           </w:p>
         </w:tc>
@@ -1333,55 +1315,8 @@
                 <w:sz w:val="20"/>
                 <w:szCs w:val="20"/>
               </w:rPr>
-              <w:t>Agilidade na definição de tarefas, diminuindo a necessidade d</w:t>
-            </w:r>
-            <w:r>
-              <w:rPr>
-                <w:rFonts w:ascii="Times New Roman" w:hAnsi="Times New Roman" w:cs="Times New Roman"/>
-                <w:sz w:val="20"/>
-                <w:szCs w:val="20"/>
-              </w:rPr>
-              <w:t>a</w:t>
-            </w:r>
-            <w:r>
-              <w:rPr>
-                <w:rFonts w:ascii="Times New Roman" w:hAnsi="Times New Roman" w:cs="Times New Roman"/>
-                <w:sz w:val="20"/>
-                <w:szCs w:val="20"/>
-              </w:rPr>
-              <w:t xml:space="preserve"> pessoa física </w:t>
-            </w:r>
-            <w:r>
-              <w:rPr>
-                <w:rFonts w:ascii="Times New Roman" w:hAnsi="Times New Roman" w:cs="Times New Roman"/>
-                <w:sz w:val="20"/>
-                <w:szCs w:val="20"/>
-              </w:rPr>
-              <w:t xml:space="preserve">(gerente) </w:t>
-            </w:r>
-            <w:r>
-              <w:rPr>
-                <w:rFonts w:ascii="Times New Roman" w:hAnsi="Times New Roman" w:cs="Times New Roman"/>
-                <w:sz w:val="20"/>
-                <w:szCs w:val="20"/>
-              </w:rPr>
-              <w:t>definir as tarefas. Identifica o que cada usuário est</w:t>
-            </w:r>
-            <w:r>
-              <w:rPr>
-                <w:rFonts w:ascii="Times New Roman" w:hAnsi="Times New Roman" w:cs="Times New Roman"/>
-                <w:sz w:val="20"/>
-                <w:szCs w:val="20"/>
-              </w:rPr>
-              <w:t>á</w:t>
-            </w:r>
-            <w:r>
-              <w:rPr>
-                <w:rFonts w:ascii="Times New Roman" w:hAnsi="Times New Roman" w:cs="Times New Roman"/>
-                <w:sz w:val="20"/>
-                <w:szCs w:val="20"/>
-              </w:rPr>
-              <w:t xml:space="preserve"> fazendo e qual atividade deve realizar, tornando o processo de resolução das atividades de forma organizada.</w:t>
+              <w:lastRenderedPageBreak/>
+              <w:t>Apresenta as tarefas que devem ser realizadas de forma clara</w:t>
             </w:r>
           </w:p>
         </w:tc>
@@ -1410,6 +1345,7 @@
                 <w:sz w:val="20"/>
                 <w:szCs w:val="20"/>
               </w:rPr>
+              <w:lastRenderedPageBreak/>
               <w:t>4</w:t>
             </w:r>
             <w:proofErr w:type="gramEnd"/>
@@ -1445,23 +1381,7 @@
                 <w:sz w:val="20"/>
                 <w:szCs w:val="20"/>
               </w:rPr>
-              <w:t>Manter</w:t>
-            </w:r>
-            <w:r>
-              <w:rPr>
-                <w:rFonts w:ascii="Times New Roman" w:hAnsi="Times New Roman" w:cs="Times New Roman"/>
-                <w:sz w:val="20"/>
-                <w:szCs w:val="20"/>
-              </w:rPr>
-              <w:t xml:space="preserve"> </w:t>
-            </w:r>
-            <w:r>
-              <w:rPr>
-                <w:rFonts w:ascii="Times New Roman" w:hAnsi="Times New Roman" w:cs="Times New Roman"/>
-                <w:sz w:val="20"/>
-                <w:szCs w:val="20"/>
-              </w:rPr>
-              <w:t>membros equipe</w:t>
+              <w:t>Avaliar Tarefa</w:t>
             </w:r>
           </w:p>
         </w:tc>
@@ -1481,37 +1401,23 @@
                 <w:szCs w:val="20"/>
               </w:rPr>
             </w:pPr>
+            <w:proofErr w:type="gramStart"/>
             <w:r>
               <w:rPr>
                 <w:rFonts w:ascii="Times New Roman" w:hAnsi="Times New Roman" w:cs="Times New Roman"/>
                 <w:sz w:val="20"/>
                 <w:szCs w:val="20"/>
               </w:rPr>
-              <w:t xml:space="preserve">Fornece informações de cada </w:t>
-            </w:r>
+              <w:t>É</w:t>
+            </w:r>
+            <w:proofErr w:type="gramEnd"/>
             <w:r>
               <w:rPr>
                 <w:rFonts w:ascii="Times New Roman" w:hAnsi="Times New Roman" w:cs="Times New Roman"/>
                 <w:sz w:val="20"/>
                 <w:szCs w:val="20"/>
               </w:rPr>
-              <w:t>colaborador</w:t>
-            </w:r>
-            <w:r>
-              <w:rPr>
-                <w:rFonts w:ascii="Times New Roman" w:hAnsi="Times New Roman" w:cs="Times New Roman"/>
-                <w:sz w:val="20"/>
-                <w:szCs w:val="20"/>
-              </w:rPr>
-              <w:t xml:space="preserve"> ou gerente</w:t>
-            </w:r>
-            <w:r>
-              <w:rPr>
-                <w:rFonts w:ascii="Times New Roman" w:hAnsi="Times New Roman" w:cs="Times New Roman"/>
-                <w:sz w:val="20"/>
-                <w:szCs w:val="20"/>
-              </w:rPr>
-              <w:t xml:space="preserve"> do sistema.</w:t>
+              <w:t xml:space="preserve"> apresentado ao gerente todas as tarefas que foram realizadas, para que o mesmo possa avaliar se foram concluídas ou não</w:t>
             </w:r>
           </w:p>
         </w:tc>
@@ -1537,7 +1443,7 @@
                 <w:sz w:val="20"/>
                 <w:szCs w:val="20"/>
               </w:rPr>
-              <w:t>Mostrando suas devidas informações cadastradas no sistema, disponibilizando alteração de dados e exclusão para membros do tipo gerente.</w:t>
+              <w:t>Torna mais pratico a avaliação de uma tarefa, pois o gerente pode verificar se a mesma foi concluída, sem a necessidade de ficar perguntando o estado da tarefa.</w:t>
             </w:r>
           </w:p>
         </w:tc>
@@ -1593,7 +1499,31 @@
                 <w:sz w:val="20"/>
                 <w:szCs w:val="20"/>
               </w:rPr>
-              <w:t>Gerar histórico geral de todas as tarefas</w:t>
+              <w:t>H</w:t>
+            </w:r>
+            <w:r>
+              <w:rPr>
+                <w:rFonts w:ascii="Times New Roman" w:hAnsi="Times New Roman" w:cs="Times New Roman"/>
+                <w:sz w:val="20"/>
+                <w:szCs w:val="20"/>
+              </w:rPr>
+              <w:t xml:space="preserve">istórico </w:t>
+            </w:r>
+            <w:r>
+              <w:rPr>
+                <w:rFonts w:ascii="Times New Roman" w:hAnsi="Times New Roman" w:cs="Times New Roman"/>
+                <w:sz w:val="20"/>
+                <w:szCs w:val="20"/>
+              </w:rPr>
+              <w:t xml:space="preserve">de </w:t>
+            </w:r>
+            <w:r>
+              <w:rPr>
+                <w:rFonts w:ascii="Times New Roman" w:hAnsi="Times New Roman" w:cs="Times New Roman"/>
+                <w:sz w:val="20"/>
+                <w:szCs w:val="20"/>
+              </w:rPr>
+              <w:t>tarefas</w:t>
             </w:r>
           </w:p>
         </w:tc>
@@ -1620,7 +1550,41 @@
                 <w:sz w:val="20"/>
                 <w:szCs w:val="20"/>
               </w:rPr>
-              <w:t>Será possível verificar as tarefas realizadas.</w:t>
+              <w:t xml:space="preserve">Será possível verificar as tarefas </w:t>
+            </w:r>
+            <w:r>
+              <w:rPr>
+                <w:rFonts w:ascii="Times New Roman" w:hAnsi="Times New Roman" w:cs="Times New Roman"/>
+                <w:sz w:val="20"/>
+                <w:szCs w:val="20"/>
+              </w:rPr>
+              <w:t>cadastradas em outras datas,</w:t>
+            </w:r>
+            <w:proofErr w:type="gramStart"/>
+            <w:r>
+              <w:rPr>
+                <w:rFonts w:ascii="Times New Roman" w:hAnsi="Times New Roman" w:cs="Times New Roman"/>
+                <w:sz w:val="20"/>
+                <w:szCs w:val="20"/>
+              </w:rPr>
+              <w:t xml:space="preserve">  </w:t>
+            </w:r>
+            <w:proofErr w:type="gramEnd"/>
+            <w:r>
+              <w:rPr>
+                <w:rFonts w:ascii="Times New Roman" w:hAnsi="Times New Roman" w:cs="Times New Roman"/>
+                <w:sz w:val="20"/>
+                <w:szCs w:val="20"/>
+              </w:rPr>
+              <w:t>sendo apresentadas por ordem de mais recente a menos recente</w:t>
+            </w:r>
+            <w:r>
+              <w:rPr>
+                <w:rFonts w:ascii="Times New Roman" w:hAnsi="Times New Roman" w:cs="Times New Roman"/>
+                <w:sz w:val="20"/>
+                <w:szCs w:val="20"/>
+              </w:rPr>
+              <w:t>.</w:t>
             </w:r>
           </w:p>
         </w:tc>
@@ -1640,6 +1604,14 @@
                 <w:szCs w:val="20"/>
               </w:rPr>
             </w:pPr>
+            <w:r>
+              <w:rPr>
+                <w:rFonts w:ascii="Times New Roman" w:hAnsi="Times New Roman" w:cs="Times New Roman"/>
+                <w:sz w:val="20"/>
+                <w:szCs w:val="20"/>
+              </w:rPr>
+              <w:t>Através do histórico será possível verificar se um colaborador esta realizando suas tarefas ou não.</w:t>
+            </w:r>
           </w:p>
         </w:tc>
       </w:tr>
@@ -1689,14 +1661,16 @@
                 <w:highlight w:val="yellow"/>
               </w:rPr>
             </w:pPr>
+            <w:proofErr w:type="spellStart"/>
             <w:r>
               <w:rPr>
                 <w:rFonts w:ascii="Times New Roman" w:hAnsi="Times New Roman" w:cs="Times New Roman"/>
                 <w:sz w:val="20"/>
                 <w:szCs w:val="20"/>
               </w:rPr>
-              <w:t>Recuperar membro</w:t>
-            </w:r>
+              <w:t>Login</w:t>
+            </w:r>
+            <w:proofErr w:type="spellEnd"/>
           </w:p>
         </w:tc>
         <w:tc>
@@ -1721,23 +1695,33 @@
                 <w:sz w:val="20"/>
                 <w:szCs w:val="20"/>
               </w:rPr>
-              <w:t xml:space="preserve">Se um funcionário já foi </w:t>
-            </w:r>
+              <w:t>O membro insere seu respectivo</w:t>
+            </w:r>
+            <w:proofErr w:type="gramStart"/>
             <w:r>
               <w:rPr>
                 <w:rFonts w:ascii="Times New Roman" w:hAnsi="Times New Roman" w:cs="Times New Roman"/>
                 <w:sz w:val="20"/>
                 <w:szCs w:val="20"/>
               </w:rPr>
-              <w:t>inativado</w:t>
-            </w:r>
+              <w:t xml:space="preserve">  </w:t>
+            </w:r>
+            <w:proofErr w:type="gramEnd"/>
             <w:r>
               <w:rPr>
                 <w:rFonts w:ascii="Times New Roman" w:hAnsi="Times New Roman" w:cs="Times New Roman"/>
                 <w:sz w:val="20"/>
                 <w:szCs w:val="20"/>
               </w:rPr>
-              <w:t xml:space="preserve"> do sistema, este pode ser recuperado através desta funcionalidade.</w:t>
+              <w:t>usuário</w:t>
+            </w:r>
+            <w:r>
+              <w:rPr>
+                <w:rFonts w:ascii="Times New Roman" w:hAnsi="Times New Roman" w:cs="Times New Roman"/>
+                <w:sz w:val="20"/>
+                <w:szCs w:val="20"/>
+              </w:rPr>
+              <w:t xml:space="preserve"> e senha para ter acesso ao sistema</w:t>
             </w:r>
           </w:p>
         </w:tc>
@@ -1763,7 +1747,832 @@
                 <w:sz w:val="20"/>
                 <w:szCs w:val="20"/>
               </w:rPr>
+              <w:t xml:space="preserve">Através do </w:t>
+            </w:r>
+            <w:proofErr w:type="spellStart"/>
+            <w:r>
+              <w:rPr>
+                <w:rFonts w:ascii="Times New Roman" w:hAnsi="Times New Roman" w:cs="Times New Roman"/>
+                <w:sz w:val="20"/>
+                <w:szCs w:val="20"/>
+              </w:rPr>
+              <w:t>login</w:t>
+            </w:r>
+            <w:proofErr w:type="spellEnd"/>
+            <w:r>
+              <w:rPr>
+                <w:rFonts w:ascii="Times New Roman" w:hAnsi="Times New Roman" w:cs="Times New Roman"/>
+                <w:sz w:val="20"/>
+                <w:szCs w:val="20"/>
+              </w:rPr>
+              <w:t xml:space="preserve"> é possível verificar o cargo do membro e encaminhar para qual pagina deve ser apresentado para o mesmo.</w:t>
+            </w:r>
+          </w:p>
+        </w:tc>
+      </w:tr>
+      <w:tr>
+        <w:tc>
+          <w:tcPr>
+            <w:tcW w:w="992" w:type="dxa"/>
+          </w:tcPr>
+          <w:p>
+            <w:pPr>
+              <w:autoSpaceDE w:val="0"/>
+              <w:autoSpaceDN w:val="0"/>
+              <w:adjustRightInd w:val="0"/>
+              <w:jc w:val="both"/>
+              <w:rPr>
+                <w:rFonts w:ascii="Times New Roman" w:hAnsi="Times New Roman" w:cs="Times New Roman"/>
+                <w:sz w:val="20"/>
+                <w:szCs w:val="20"/>
+              </w:rPr>
+            </w:pPr>
+          </w:p>
+        </w:tc>
+        <w:tc>
+          <w:tcPr>
+            <w:tcW w:w="1560" w:type="dxa"/>
+          </w:tcPr>
+          <w:p>
+            <w:pPr>
+              <w:autoSpaceDE w:val="0"/>
+              <w:autoSpaceDN w:val="0"/>
+              <w:adjustRightInd w:val="0"/>
+              <w:jc w:val="both"/>
+              <w:rPr>
+                <w:rFonts w:ascii="Times New Roman" w:hAnsi="Times New Roman" w:cs="Times New Roman"/>
+                <w:sz w:val="20"/>
+                <w:szCs w:val="20"/>
+              </w:rPr>
+            </w:pPr>
+            <w:r>
+              <w:rPr>
+                <w:rFonts w:ascii="Times New Roman" w:hAnsi="Times New Roman" w:cs="Times New Roman"/>
+                <w:sz w:val="20"/>
+                <w:szCs w:val="20"/>
+              </w:rPr>
+              <w:t>Apresentar tarefas</w:t>
+            </w:r>
+          </w:p>
+        </w:tc>
+        <w:tc>
+          <w:tcPr>
+            <w:tcW w:w="2976" w:type="dxa"/>
+          </w:tcPr>
+          <w:p>
+            <w:pPr>
+              <w:autoSpaceDE w:val="0"/>
+              <w:autoSpaceDN w:val="0"/>
+              <w:adjustRightInd w:val="0"/>
+              <w:jc w:val="both"/>
+              <w:rPr>
+                <w:rFonts w:ascii="Times New Roman" w:hAnsi="Times New Roman" w:cs="Times New Roman"/>
+                <w:sz w:val="20"/>
+                <w:szCs w:val="20"/>
+              </w:rPr>
+            </w:pPr>
+            <w:r>
+              <w:rPr>
+                <w:rFonts w:ascii="Times New Roman" w:hAnsi="Times New Roman" w:cs="Times New Roman"/>
+                <w:sz w:val="20"/>
+                <w:szCs w:val="20"/>
+              </w:rPr>
+              <w:t xml:space="preserve">Para membros colaboradores são apresentadas somente as tarefas destinadas a ele, na tela inicial, e para gerentes são apresentadas </w:t>
+            </w:r>
+            <w:proofErr w:type="gramStart"/>
+            <w:r>
+              <w:rPr>
+                <w:rFonts w:ascii="Times New Roman" w:hAnsi="Times New Roman" w:cs="Times New Roman"/>
+                <w:sz w:val="20"/>
+                <w:szCs w:val="20"/>
+              </w:rPr>
+              <w:t>todas</w:t>
+            </w:r>
+            <w:proofErr w:type="gramEnd"/>
+          </w:p>
+        </w:tc>
+        <w:tc>
+          <w:tcPr>
+            <w:tcW w:w="2931" w:type="dxa"/>
+          </w:tcPr>
+          <w:p>
+            <w:pPr>
+              <w:autoSpaceDE w:val="0"/>
+              <w:autoSpaceDN w:val="0"/>
+              <w:adjustRightInd w:val="0"/>
+              <w:jc w:val="both"/>
+              <w:rPr>
+                <w:rFonts w:ascii="Times New Roman" w:hAnsi="Times New Roman" w:cs="Times New Roman"/>
+                <w:sz w:val="20"/>
+                <w:szCs w:val="20"/>
+              </w:rPr>
+            </w:pPr>
+            <w:r>
+              <w:rPr>
+                <w:rFonts w:ascii="Times New Roman" w:hAnsi="Times New Roman" w:cs="Times New Roman"/>
+                <w:sz w:val="20"/>
+                <w:szCs w:val="20"/>
+              </w:rPr>
+              <w:t>Cada membro sabe o que deve realizar, e no caso dos gerentes o que devem avaliar.</w:t>
+            </w:r>
+          </w:p>
+        </w:tc>
+      </w:tr>
+      <w:tr>
+        <w:tc>
+          <w:tcPr>
+            <w:tcW w:w="992" w:type="dxa"/>
+          </w:tcPr>
+          <w:p>
+            <w:pPr>
+              <w:autoSpaceDE w:val="0"/>
+              <w:autoSpaceDN w:val="0"/>
+              <w:adjustRightInd w:val="0"/>
+              <w:jc w:val="both"/>
+              <w:rPr>
+                <w:rFonts w:ascii="Times New Roman" w:hAnsi="Times New Roman" w:cs="Times New Roman"/>
+                <w:sz w:val="20"/>
+                <w:szCs w:val="20"/>
+              </w:rPr>
+            </w:pPr>
+          </w:p>
+        </w:tc>
+        <w:tc>
+          <w:tcPr>
+            <w:tcW w:w="1560" w:type="dxa"/>
+          </w:tcPr>
+          <w:p>
+            <w:pPr>
+              <w:autoSpaceDE w:val="0"/>
+              <w:autoSpaceDN w:val="0"/>
+              <w:adjustRightInd w:val="0"/>
+              <w:jc w:val="both"/>
+              <w:rPr>
+                <w:rFonts w:ascii="Times New Roman" w:hAnsi="Times New Roman" w:cs="Times New Roman"/>
+                <w:sz w:val="20"/>
+                <w:szCs w:val="20"/>
+              </w:rPr>
+            </w:pPr>
+            <w:r>
+              <w:rPr>
+                <w:rFonts w:ascii="Times New Roman" w:hAnsi="Times New Roman" w:cs="Times New Roman"/>
+                <w:sz w:val="20"/>
+                <w:szCs w:val="20"/>
+              </w:rPr>
+              <w:t>Verificar tarefas canceladas</w:t>
+            </w:r>
+          </w:p>
+        </w:tc>
+        <w:tc>
+          <w:tcPr>
+            <w:tcW w:w="2976" w:type="dxa"/>
+          </w:tcPr>
+          <w:p>
+            <w:pPr>
+              <w:autoSpaceDE w:val="0"/>
+              <w:autoSpaceDN w:val="0"/>
+              <w:adjustRightInd w:val="0"/>
+              <w:jc w:val="both"/>
+              <w:rPr>
+                <w:rFonts w:ascii="Times New Roman" w:hAnsi="Times New Roman" w:cs="Times New Roman"/>
+                <w:sz w:val="20"/>
+                <w:szCs w:val="20"/>
+              </w:rPr>
+            </w:pPr>
+            <w:r>
+              <w:rPr>
+                <w:rFonts w:ascii="Times New Roman" w:hAnsi="Times New Roman" w:cs="Times New Roman"/>
+                <w:sz w:val="20"/>
+                <w:szCs w:val="20"/>
+              </w:rPr>
+              <w:t>Quando uma tarefa for cancelada a mesma não pode ser apresentada em nenhum outro local além do histórico</w:t>
+            </w:r>
+          </w:p>
+        </w:tc>
+        <w:tc>
+          <w:tcPr>
+            <w:tcW w:w="2931" w:type="dxa"/>
+          </w:tcPr>
+          <w:p>
+            <w:pPr>
+              <w:autoSpaceDE w:val="0"/>
+              <w:autoSpaceDN w:val="0"/>
+              <w:adjustRightInd w:val="0"/>
+              <w:jc w:val="both"/>
+              <w:rPr>
+                <w:rFonts w:ascii="Times New Roman" w:hAnsi="Times New Roman" w:cs="Times New Roman"/>
+                <w:sz w:val="20"/>
+                <w:szCs w:val="20"/>
+              </w:rPr>
+            </w:pPr>
+            <w:r>
+              <w:rPr>
+                <w:rFonts w:ascii="Times New Roman" w:hAnsi="Times New Roman" w:cs="Times New Roman"/>
+                <w:sz w:val="20"/>
+                <w:szCs w:val="20"/>
+              </w:rPr>
+              <w:t>Desta forma apresentado somente as tarefas que devem ser realizadas, diminuindo a poluição de informação.</w:t>
+            </w:r>
+          </w:p>
+        </w:tc>
+      </w:tr>
+      <w:tr>
+        <w:tc>
+          <w:tcPr>
+            <w:tcW w:w="992" w:type="dxa"/>
+          </w:tcPr>
+          <w:p>
+            <w:pPr>
+              <w:autoSpaceDE w:val="0"/>
+              <w:autoSpaceDN w:val="0"/>
+              <w:adjustRightInd w:val="0"/>
+              <w:jc w:val="both"/>
+              <w:rPr>
+                <w:rFonts w:ascii="Times New Roman" w:hAnsi="Times New Roman" w:cs="Times New Roman"/>
+                <w:sz w:val="20"/>
+                <w:szCs w:val="20"/>
+              </w:rPr>
+            </w:pPr>
+          </w:p>
+        </w:tc>
+        <w:tc>
+          <w:tcPr>
+            <w:tcW w:w="1560" w:type="dxa"/>
+          </w:tcPr>
+          <w:p>
+            <w:pPr>
+              <w:autoSpaceDE w:val="0"/>
+              <w:autoSpaceDN w:val="0"/>
+              <w:adjustRightInd w:val="0"/>
+              <w:jc w:val="both"/>
+              <w:rPr>
+                <w:rFonts w:ascii="Times New Roman" w:hAnsi="Times New Roman" w:cs="Times New Roman"/>
+                <w:sz w:val="20"/>
+                <w:szCs w:val="20"/>
+                <w:highlight w:val="yellow"/>
+              </w:rPr>
+            </w:pPr>
+            <w:r>
+              <w:rPr>
+                <w:rFonts w:ascii="Times New Roman" w:hAnsi="Times New Roman" w:cs="Times New Roman"/>
+                <w:sz w:val="20"/>
+                <w:szCs w:val="20"/>
+              </w:rPr>
+              <w:t>Controle de acesso</w:t>
+            </w:r>
+          </w:p>
+        </w:tc>
+        <w:tc>
+          <w:tcPr>
+            <w:tcW w:w="2976" w:type="dxa"/>
+          </w:tcPr>
+          <w:p>
+            <w:pPr>
+              <w:autoSpaceDE w:val="0"/>
+              <w:autoSpaceDN w:val="0"/>
+              <w:adjustRightInd w:val="0"/>
+              <w:jc w:val="both"/>
+              <w:rPr>
+                <w:rFonts w:ascii="Times New Roman" w:hAnsi="Times New Roman" w:cs="Times New Roman"/>
+                <w:sz w:val="20"/>
+                <w:szCs w:val="20"/>
+              </w:rPr>
+            </w:pPr>
+            <w:r>
+              <w:rPr>
+                <w:rFonts w:ascii="Times New Roman" w:hAnsi="Times New Roman" w:cs="Times New Roman"/>
+                <w:sz w:val="20"/>
+                <w:szCs w:val="20"/>
+              </w:rPr>
+              <w:t xml:space="preserve">Todo acesso ao sistema já deve estar </w:t>
+            </w:r>
+            <w:proofErr w:type="spellStart"/>
+            <w:r>
+              <w:rPr>
+                <w:rFonts w:ascii="Times New Roman" w:hAnsi="Times New Roman" w:cs="Times New Roman"/>
+                <w:sz w:val="20"/>
+                <w:szCs w:val="20"/>
+              </w:rPr>
+              <w:t>pré</w:t>
+            </w:r>
+            <w:proofErr w:type="spellEnd"/>
+            <w:r>
+              <w:rPr>
+                <w:rFonts w:ascii="Times New Roman" w:hAnsi="Times New Roman" w:cs="Times New Roman"/>
+                <w:sz w:val="20"/>
+                <w:szCs w:val="20"/>
+              </w:rPr>
+              <w:t xml:space="preserve">-cadastrado, ou pelo </w:t>
+            </w:r>
+            <w:proofErr w:type="spellStart"/>
+            <w:r>
+              <w:rPr>
+                <w:rFonts w:ascii="Times New Roman" w:hAnsi="Times New Roman" w:cs="Times New Roman"/>
+                <w:sz w:val="20"/>
+                <w:szCs w:val="20"/>
+              </w:rPr>
+              <w:t>admin</w:t>
+            </w:r>
+            <w:proofErr w:type="spellEnd"/>
+            <w:r>
+              <w:rPr>
+                <w:rFonts w:ascii="Times New Roman" w:hAnsi="Times New Roman" w:cs="Times New Roman"/>
+                <w:sz w:val="20"/>
+                <w:szCs w:val="20"/>
+              </w:rPr>
+              <w:t xml:space="preserve"> do sistema ou por um </w:t>
+            </w:r>
+            <w:proofErr w:type="gramStart"/>
+            <w:r>
+              <w:rPr>
+                <w:rFonts w:ascii="Times New Roman" w:hAnsi="Times New Roman" w:cs="Times New Roman"/>
+                <w:sz w:val="20"/>
+                <w:szCs w:val="20"/>
+              </w:rPr>
+              <w:t>gerente</w:t>
+            </w:r>
+            <w:proofErr w:type="gramEnd"/>
+          </w:p>
+        </w:tc>
+        <w:tc>
+          <w:tcPr>
+            <w:tcW w:w="2931" w:type="dxa"/>
+          </w:tcPr>
+          <w:p>
+            <w:pPr>
+              <w:autoSpaceDE w:val="0"/>
+              <w:autoSpaceDN w:val="0"/>
+              <w:adjustRightInd w:val="0"/>
+              <w:jc w:val="both"/>
+              <w:rPr>
+                <w:rFonts w:ascii="Times New Roman" w:hAnsi="Times New Roman" w:cs="Times New Roman"/>
+                <w:sz w:val="20"/>
+                <w:szCs w:val="20"/>
+              </w:rPr>
+            </w:pPr>
+            <w:r>
+              <w:rPr>
+                <w:rFonts w:ascii="Times New Roman" w:hAnsi="Times New Roman" w:cs="Times New Roman"/>
+                <w:sz w:val="20"/>
+                <w:szCs w:val="20"/>
+              </w:rPr>
+              <w:t>Limita o acesso do sistema apenas para as pessoas que realmente vão utilizar</w:t>
+            </w:r>
+          </w:p>
+        </w:tc>
+      </w:tr>
+      <w:tr>
+        <w:tc>
+          <w:tcPr>
+            <w:tcW w:w="992" w:type="dxa"/>
+          </w:tcPr>
+          <w:p>
+            <w:pPr>
+              <w:autoSpaceDE w:val="0"/>
+              <w:autoSpaceDN w:val="0"/>
+              <w:adjustRightInd w:val="0"/>
+              <w:jc w:val="both"/>
+              <w:rPr>
+                <w:rFonts w:ascii="Times New Roman" w:hAnsi="Times New Roman" w:cs="Times New Roman"/>
+                <w:sz w:val="20"/>
+                <w:szCs w:val="20"/>
+              </w:rPr>
+            </w:pPr>
+          </w:p>
+        </w:tc>
+        <w:tc>
+          <w:tcPr>
+            <w:tcW w:w="1560" w:type="dxa"/>
+          </w:tcPr>
+          <w:p>
+            <w:pPr>
+              <w:autoSpaceDE w:val="0"/>
+              <w:autoSpaceDN w:val="0"/>
+              <w:adjustRightInd w:val="0"/>
+              <w:jc w:val="both"/>
+              <w:rPr>
+                <w:rFonts w:ascii="Times New Roman" w:hAnsi="Times New Roman" w:cs="Times New Roman"/>
+                <w:sz w:val="20"/>
+                <w:szCs w:val="20"/>
+              </w:rPr>
+            </w:pPr>
+            <w:r>
+              <w:rPr>
+                <w:rFonts w:ascii="Times New Roman" w:hAnsi="Times New Roman" w:cs="Times New Roman"/>
+                <w:sz w:val="20"/>
+                <w:szCs w:val="20"/>
+              </w:rPr>
+              <w:t>Verificar colaboradores desativados</w:t>
+            </w:r>
+          </w:p>
+        </w:tc>
+        <w:tc>
+          <w:tcPr>
+            <w:tcW w:w="2976" w:type="dxa"/>
+          </w:tcPr>
+          <w:p>
+            <w:pPr>
+              <w:autoSpaceDE w:val="0"/>
+              <w:autoSpaceDN w:val="0"/>
+              <w:adjustRightInd w:val="0"/>
+              <w:jc w:val="both"/>
+              <w:rPr>
+                <w:rFonts w:ascii="Times New Roman" w:hAnsi="Times New Roman" w:cs="Times New Roman"/>
+                <w:sz w:val="20"/>
+                <w:szCs w:val="20"/>
+              </w:rPr>
+            </w:pPr>
+            <w:r>
+              <w:rPr>
+                <w:rFonts w:ascii="Times New Roman" w:hAnsi="Times New Roman" w:cs="Times New Roman"/>
+                <w:sz w:val="20"/>
+                <w:szCs w:val="20"/>
+              </w:rPr>
+              <w:t>Os colaboradores podem ser marcados como inativos, sempre que o mesmo precisar entrar de férias.</w:t>
+            </w:r>
+          </w:p>
+        </w:tc>
+        <w:tc>
+          <w:tcPr>
+            <w:tcW w:w="2931" w:type="dxa"/>
+          </w:tcPr>
+          <w:p>
+            <w:pPr>
+              <w:autoSpaceDE w:val="0"/>
+              <w:autoSpaceDN w:val="0"/>
+              <w:adjustRightInd w:val="0"/>
+              <w:jc w:val="both"/>
+              <w:rPr>
+                <w:rFonts w:ascii="Times New Roman" w:hAnsi="Times New Roman" w:cs="Times New Roman"/>
+                <w:sz w:val="20"/>
+                <w:szCs w:val="20"/>
+              </w:rPr>
+            </w:pPr>
+            <w:r>
+              <w:rPr>
+                <w:rFonts w:ascii="Times New Roman" w:hAnsi="Times New Roman" w:cs="Times New Roman"/>
+                <w:sz w:val="20"/>
+                <w:szCs w:val="20"/>
+              </w:rPr>
+              <w:t xml:space="preserve">Com esta funcionalidade </w:t>
+            </w:r>
+            <w:r>
+              <w:rPr>
+                <w:rFonts w:ascii="Times New Roman" w:hAnsi="Times New Roman" w:cs="Times New Roman"/>
+                <w:sz w:val="20"/>
+                <w:szCs w:val="20"/>
+              </w:rPr>
+              <w:t>é possível garantir que alguém de férias não receba tarefas.</w:t>
+            </w:r>
+          </w:p>
+        </w:tc>
+      </w:tr>
+      <w:tr>
+        <w:tc>
+          <w:tcPr>
+            <w:tcW w:w="992" w:type="dxa"/>
+          </w:tcPr>
+          <w:p>
+            <w:pPr>
+              <w:autoSpaceDE w:val="0"/>
+              <w:autoSpaceDN w:val="0"/>
+              <w:adjustRightInd w:val="0"/>
+              <w:jc w:val="both"/>
+              <w:rPr>
+                <w:rFonts w:ascii="Times New Roman" w:hAnsi="Times New Roman" w:cs="Times New Roman"/>
+                <w:sz w:val="20"/>
+                <w:szCs w:val="20"/>
+              </w:rPr>
+            </w:pPr>
+          </w:p>
+        </w:tc>
+        <w:tc>
+          <w:tcPr>
+            <w:tcW w:w="1560" w:type="dxa"/>
+          </w:tcPr>
+          <w:p>
+            <w:pPr>
+              <w:autoSpaceDE w:val="0"/>
+              <w:autoSpaceDN w:val="0"/>
+              <w:adjustRightInd w:val="0"/>
+              <w:jc w:val="both"/>
+              <w:rPr>
+                <w:rFonts w:ascii="Times New Roman" w:hAnsi="Times New Roman" w:cs="Times New Roman"/>
+                <w:sz w:val="20"/>
+                <w:szCs w:val="20"/>
+              </w:rPr>
+            </w:pPr>
+            <w:r>
+              <w:rPr>
+                <w:rFonts w:ascii="Times New Roman" w:hAnsi="Times New Roman" w:cs="Times New Roman"/>
+                <w:sz w:val="20"/>
+                <w:szCs w:val="20"/>
+              </w:rPr>
+              <w:t>Verificar frequência das atividades</w:t>
+            </w:r>
+          </w:p>
+        </w:tc>
+        <w:tc>
+          <w:tcPr>
+            <w:tcW w:w="2976" w:type="dxa"/>
+          </w:tcPr>
+          <w:p>
+            <w:pPr>
+              <w:autoSpaceDE w:val="0"/>
+              <w:autoSpaceDN w:val="0"/>
+              <w:adjustRightInd w:val="0"/>
+              <w:jc w:val="both"/>
+              <w:rPr>
+                <w:rFonts w:ascii="Times New Roman" w:hAnsi="Times New Roman" w:cs="Times New Roman"/>
+                <w:sz w:val="20"/>
+                <w:szCs w:val="20"/>
+              </w:rPr>
+            </w:pPr>
+            <w:r>
+              <w:rPr>
+                <w:rFonts w:ascii="Times New Roman" w:hAnsi="Times New Roman" w:cs="Times New Roman"/>
+                <w:sz w:val="20"/>
+                <w:szCs w:val="20"/>
+              </w:rPr>
+              <w:t xml:space="preserve">Na tela principal de cada membro </w:t>
+            </w:r>
+            <w:proofErr w:type="gramStart"/>
+            <w:r>
+              <w:rPr>
+                <w:rFonts w:ascii="Times New Roman" w:hAnsi="Times New Roman" w:cs="Times New Roman"/>
+                <w:sz w:val="20"/>
+                <w:szCs w:val="20"/>
+              </w:rPr>
+              <w:t>é</w:t>
+            </w:r>
+            <w:proofErr w:type="gramEnd"/>
+            <w:r>
+              <w:rPr>
+                <w:rFonts w:ascii="Times New Roman" w:hAnsi="Times New Roman" w:cs="Times New Roman"/>
+                <w:sz w:val="20"/>
+                <w:szCs w:val="20"/>
+              </w:rPr>
+              <w:t xml:space="preserve"> apresentado somente as tarefas que tem a data limite maraca para o dia atual.</w:t>
+            </w:r>
+          </w:p>
+        </w:tc>
+        <w:tc>
+          <w:tcPr>
+            <w:tcW w:w="2931" w:type="dxa"/>
+          </w:tcPr>
+          <w:p>
+            <w:pPr>
+              <w:autoSpaceDE w:val="0"/>
+              <w:autoSpaceDN w:val="0"/>
+              <w:adjustRightInd w:val="0"/>
+              <w:jc w:val="both"/>
+              <w:rPr>
+                <w:rFonts w:ascii="Times New Roman" w:hAnsi="Times New Roman" w:cs="Times New Roman"/>
+                <w:sz w:val="20"/>
+                <w:szCs w:val="20"/>
+              </w:rPr>
+            </w:pPr>
+            <w:r>
+              <w:rPr>
+                <w:rFonts w:ascii="Times New Roman" w:hAnsi="Times New Roman" w:cs="Times New Roman"/>
+                <w:sz w:val="20"/>
+                <w:szCs w:val="20"/>
+              </w:rPr>
+              <w:t>Dessa forma cada membro sabe o que deve ser realizado ate o final do dia.</w:t>
+            </w:r>
+          </w:p>
+        </w:tc>
+      </w:tr>
+      <w:tr>
+        <w:tc>
+          <w:tcPr>
+            <w:tcW w:w="992" w:type="dxa"/>
+          </w:tcPr>
+          <w:p>
+            <w:pPr>
+              <w:autoSpaceDE w:val="0"/>
+              <w:autoSpaceDN w:val="0"/>
+              <w:adjustRightInd w:val="0"/>
+              <w:jc w:val="both"/>
+              <w:rPr>
+                <w:rFonts w:ascii="Times New Roman" w:hAnsi="Times New Roman" w:cs="Times New Roman"/>
+                <w:sz w:val="20"/>
+                <w:szCs w:val="20"/>
+              </w:rPr>
+            </w:pPr>
+          </w:p>
+        </w:tc>
+        <w:tc>
+          <w:tcPr>
+            <w:tcW w:w="1560" w:type="dxa"/>
+          </w:tcPr>
+          <w:p>
+            <w:pPr>
+              <w:autoSpaceDE w:val="0"/>
+              <w:autoSpaceDN w:val="0"/>
+              <w:adjustRightInd w:val="0"/>
+              <w:jc w:val="both"/>
+              <w:rPr>
+                <w:rFonts w:ascii="Times New Roman" w:hAnsi="Times New Roman" w:cs="Times New Roman"/>
+                <w:sz w:val="20"/>
+                <w:szCs w:val="20"/>
+                <w:highlight w:val="yellow"/>
+              </w:rPr>
+            </w:pPr>
+            <w:r>
+              <w:rPr>
+                <w:rFonts w:ascii="Times New Roman" w:hAnsi="Times New Roman" w:cs="Times New Roman"/>
+                <w:sz w:val="20"/>
+                <w:szCs w:val="20"/>
+              </w:rPr>
+              <w:t>Recuperar membro</w:t>
+            </w:r>
+          </w:p>
+        </w:tc>
+        <w:tc>
+          <w:tcPr>
+            <w:tcW w:w="2976" w:type="dxa"/>
+          </w:tcPr>
+          <w:p>
+            <w:pPr>
+              <w:autoSpaceDE w:val="0"/>
+              <w:autoSpaceDN w:val="0"/>
+              <w:adjustRightInd w:val="0"/>
+              <w:jc w:val="both"/>
+              <w:rPr>
+                <w:rFonts w:ascii="Times New Roman" w:hAnsi="Times New Roman" w:cs="Times New Roman"/>
+                <w:sz w:val="20"/>
+                <w:szCs w:val="20"/>
+              </w:rPr>
+            </w:pPr>
+            <w:r>
+              <w:rPr>
+                <w:rFonts w:ascii="Times New Roman" w:hAnsi="Times New Roman" w:cs="Times New Roman"/>
+                <w:sz w:val="20"/>
+                <w:szCs w:val="20"/>
+              </w:rPr>
+              <w:t>Se um funcionário já foi inativado do sistema, este pode ser recuperado através desta funcionalidade.</w:t>
+            </w:r>
+          </w:p>
+        </w:tc>
+        <w:tc>
+          <w:tcPr>
+            <w:tcW w:w="2931" w:type="dxa"/>
+          </w:tcPr>
+          <w:p>
+            <w:pPr>
+              <w:autoSpaceDE w:val="0"/>
+              <w:autoSpaceDN w:val="0"/>
+              <w:adjustRightInd w:val="0"/>
+              <w:jc w:val="both"/>
+              <w:rPr>
+                <w:rFonts w:ascii="Times New Roman" w:hAnsi="Times New Roman" w:cs="Times New Roman"/>
+                <w:sz w:val="20"/>
+                <w:szCs w:val="20"/>
+              </w:rPr>
+            </w:pPr>
+            <w:r>
+              <w:rPr>
+                <w:rFonts w:ascii="Times New Roman" w:hAnsi="Times New Roman" w:cs="Times New Roman"/>
+                <w:sz w:val="20"/>
+                <w:szCs w:val="20"/>
+              </w:rPr>
               <w:t>Sendo assim removendo a necessidade de cadastrar novamente um usuário que já foi cadastrado uma vez no sistema.</w:t>
+            </w:r>
+          </w:p>
+        </w:tc>
+      </w:tr>
+      <w:tr>
+        <w:tc>
+          <w:tcPr>
+            <w:tcW w:w="992" w:type="dxa"/>
+          </w:tcPr>
+          <w:p>
+            <w:pPr>
+              <w:autoSpaceDE w:val="0"/>
+              <w:autoSpaceDN w:val="0"/>
+              <w:adjustRightInd w:val="0"/>
+              <w:jc w:val="both"/>
+              <w:rPr>
+                <w:rFonts w:ascii="Times New Roman" w:hAnsi="Times New Roman" w:cs="Times New Roman"/>
+                <w:sz w:val="20"/>
+                <w:szCs w:val="20"/>
+              </w:rPr>
+            </w:pPr>
+          </w:p>
+        </w:tc>
+        <w:tc>
+          <w:tcPr>
+            <w:tcW w:w="1560" w:type="dxa"/>
+          </w:tcPr>
+          <w:p>
+            <w:pPr>
+              <w:autoSpaceDE w:val="0"/>
+              <w:autoSpaceDN w:val="0"/>
+              <w:adjustRightInd w:val="0"/>
+              <w:jc w:val="both"/>
+              <w:rPr>
+                <w:rFonts w:ascii="Times New Roman" w:hAnsi="Times New Roman" w:cs="Times New Roman"/>
+                <w:sz w:val="20"/>
+                <w:szCs w:val="20"/>
+                <w:highlight w:val="yellow"/>
+              </w:rPr>
+            </w:pPr>
+            <w:r>
+              <w:rPr>
+                <w:rFonts w:ascii="Times New Roman" w:hAnsi="Times New Roman" w:cs="Times New Roman"/>
+                <w:sz w:val="20"/>
+                <w:szCs w:val="20"/>
+              </w:rPr>
+              <w:t>Buscar tarefas diárias</w:t>
+            </w:r>
+            <w:r>
+              <w:rPr>
+                <w:rFonts w:ascii="Times New Roman" w:hAnsi="Times New Roman" w:cs="Times New Roman"/>
+                <w:sz w:val="20"/>
+                <w:szCs w:val="20"/>
+              </w:rPr>
+              <w:t>,</w:t>
+            </w:r>
+            <w:r>
+              <w:rPr>
+                <w:rFonts w:ascii="Times New Roman" w:hAnsi="Times New Roman" w:cs="Times New Roman"/>
+                <w:sz w:val="20"/>
+                <w:szCs w:val="20"/>
+              </w:rPr>
+              <w:t xml:space="preserve"> mensais e atualizar suas </w:t>
+            </w:r>
+            <w:proofErr w:type="gramStart"/>
+            <w:r>
+              <w:rPr>
+                <w:rFonts w:ascii="Times New Roman" w:hAnsi="Times New Roman" w:cs="Times New Roman"/>
+                <w:sz w:val="20"/>
+                <w:szCs w:val="20"/>
+              </w:rPr>
+              <w:t>datas</w:t>
+            </w:r>
+            <w:proofErr w:type="gramEnd"/>
+          </w:p>
+        </w:tc>
+        <w:tc>
+          <w:tcPr>
+            <w:tcW w:w="2976" w:type="dxa"/>
+          </w:tcPr>
+          <w:p>
+            <w:pPr>
+              <w:autoSpaceDE w:val="0"/>
+              <w:autoSpaceDN w:val="0"/>
+              <w:adjustRightInd w:val="0"/>
+              <w:jc w:val="both"/>
+              <w:rPr>
+                <w:rFonts w:ascii="Times New Roman" w:hAnsi="Times New Roman" w:cs="Times New Roman"/>
+                <w:sz w:val="20"/>
+                <w:szCs w:val="20"/>
+              </w:rPr>
+            </w:pPr>
+            <w:r>
+              <w:rPr>
+                <w:rFonts w:ascii="Times New Roman" w:hAnsi="Times New Roman" w:cs="Times New Roman"/>
+                <w:sz w:val="20"/>
+                <w:szCs w:val="20"/>
+              </w:rPr>
+              <w:t xml:space="preserve">Estas funcionalidades não são apresentadas aos membros, pois deve ocorrer através do uso de um servidor externo que somente atualiza a data dessas tarefas, quando </w:t>
+            </w:r>
+            <w:proofErr w:type="gramStart"/>
+            <w:r>
+              <w:rPr>
+                <w:rFonts w:ascii="Times New Roman" w:hAnsi="Times New Roman" w:cs="Times New Roman"/>
+                <w:sz w:val="20"/>
+                <w:szCs w:val="20"/>
+              </w:rPr>
+              <w:t>necessário</w:t>
+            </w:r>
+            <w:proofErr w:type="gramEnd"/>
+          </w:p>
+        </w:tc>
+        <w:tc>
+          <w:tcPr>
+            <w:tcW w:w="2931" w:type="dxa"/>
+          </w:tcPr>
+          <w:p>
+            <w:pPr>
+              <w:autoSpaceDE w:val="0"/>
+              <w:autoSpaceDN w:val="0"/>
+              <w:adjustRightInd w:val="0"/>
+              <w:jc w:val="both"/>
+              <w:rPr>
+                <w:rFonts w:ascii="Times New Roman" w:hAnsi="Times New Roman" w:cs="Times New Roman"/>
+                <w:sz w:val="20"/>
+                <w:szCs w:val="20"/>
+              </w:rPr>
+            </w:pPr>
+            <w:r>
+              <w:rPr>
+                <w:rFonts w:ascii="Times New Roman" w:hAnsi="Times New Roman" w:cs="Times New Roman"/>
+                <w:sz w:val="20"/>
+                <w:szCs w:val="20"/>
+              </w:rPr>
+              <w:t>Não apresentar a complexidade ao membro, demonstra que quando uma tarefa for definida diariamente ou mensalmente um gerente não precisa recadastrar ela novamente.</w:t>
             </w:r>
           </w:p>
         </w:tc>
@@ -2033,6 +2842,7 @@
           <w:bCs/>
           <w:color w:val="auto"/>
         </w:rPr>
+        <w:lastRenderedPageBreak/>
         <w:t>Estudo de tecnologia</w:t>
       </w:r>
     </w:p>
@@ -2322,7 +3132,6 @@
           <w:bCs/>
           <w:color w:val="auto"/>
         </w:rPr>
-        <w:lastRenderedPageBreak/>
         <w:t xml:space="preserve">Após a aprovação da interface pelo cliente, será desenvolvido um protótipo mais próximo da ferramenta final, já sendo implementado utilizando </w:t>
       </w:r>
       <w:proofErr w:type="spellStart"/>
@@ -2591,6 +3400,7 @@
           <w:noProof/>
           <w:lang w:eastAsia="pt-BR"/>
         </w:rPr>
+        <w:lastRenderedPageBreak/>
         <w:drawing>
           <wp:inline distT="0" distB="0" distL="0" distR="0" wp14:anchorId="6EEEB92C" wp14:editId="5742B55C">
             <wp:extent cx="5400040" cy="3160917"/>
@@ -2764,8 +3574,6 @@
         </w:rPr>
         <w:t>ESPECIFICAÇÃO DOS REQUISITOS</w:t>
       </w:r>
-      <w:bookmarkStart w:id="0" w:name="_GoBack"/>
-      <w:bookmarkEnd w:id="0"/>
     </w:p>
     <w:p>
       <w:pPr>
@@ -2802,33 +3610,6 @@
           <w:color w:val="auto"/>
         </w:rPr>
         <w:t xml:space="preserve"> Requisitos Funcionais </w:t>
-      </w:r>
-      <w:r>
-        <w:rPr>
-          <w:rFonts w:ascii="Arial" w:hAnsi="Arial" w:cs="Arial"/>
-          <w:b/>
-          <w:bCs/>
-          <w:color w:val="auto"/>
-        </w:rPr>
-        <w:t>(</w:t>
-      </w:r>
-      <w:r>
-        <w:rPr>
-          <w:rFonts w:ascii="Arial" w:hAnsi="Arial" w:cs="Arial"/>
-          <w:b/>
-          <w:bCs/>
-          <w:color w:val="FF0000"/>
-        </w:rPr>
-        <w:t>adicionar os que faltam nas funcionalidades</w:t>
-      </w:r>
-      <w:r>
-        <w:rPr>
-          <w:rFonts w:ascii="Arial" w:hAnsi="Arial" w:cs="Arial"/>
-          <w:b/>
-          <w:bCs/>
-          <w:color w:val="auto"/>
-        </w:rPr>
-        <w:t>)</w:t>
       </w:r>
     </w:p>
     <w:p/>
@@ -2945,8 +3726,13 @@
               <w:spacing w:after="0" w:line="240" w:lineRule="auto"/>
             </w:pPr>
             <w:r>
-              <w:lastRenderedPageBreak/>
-              <w:t xml:space="preserve">O sistema devera fazer a inclusão, exclusão, alteração e listar os </w:t>
+              <w:t xml:space="preserve">O sistema devera fazer a inclusão, </w:t>
+            </w:r>
+            <w:r>
+              <w:t>inativação</w:t>
+            </w:r>
+            <w:r>
+              <w:t xml:space="preserve">, alteração e listar os </w:t>
             </w:r>
             <w:r>
               <w:t xml:space="preserve">membros que </w:t>
@@ -3231,6 +4017,7 @@
             </w:pPr>
             <w:proofErr w:type="gramStart"/>
             <w:r>
+              <w:lastRenderedPageBreak/>
               <w:t>NF1.</w:t>
             </w:r>
             <w:proofErr w:type="gramEnd"/>
@@ -3238,7 +4025,16 @@
               <w:t xml:space="preserve">2 </w:t>
             </w:r>
             <w:r>
-              <w:t>Exclusão de funcionários.</w:t>
+              <w:t>Inativação</w:t>
+            </w:r>
+            <w:r>
+              <w:t xml:space="preserve"> de </w:t>
+            </w:r>
+            <w:r>
+              <w:t>membro</w:t>
+            </w:r>
+            <w:r>
+              <w:t>.</w:t>
             </w:r>
           </w:p>
         </w:tc>
@@ -3251,7 +4047,19 @@
               <w:snapToGrid w:val="0"/>
             </w:pPr>
             <w:r>
-              <w:t xml:space="preserve">Esta funcionalidade não remove totalmente o funcionário do banco, pois é necessário manter o registro sendo assim </w:t>
+              <w:t xml:space="preserve">Esta funcionalidade não remove o </w:t>
+            </w:r>
+            <w:r>
+              <w:t xml:space="preserve">membro </w:t>
+            </w:r>
+            <w:r>
+              <w:t xml:space="preserve">do </w:t>
+            </w:r>
+            <w:r>
+              <w:t>sistema</w:t>
+            </w:r>
+            <w:r>
+              <w:t xml:space="preserve">, pois é necessário manter o registro sendo assim </w:t>
             </w:r>
             <w:r>
               <w:t>a</w:t>
@@ -3328,7 +4136,10 @@
               <w:t xml:space="preserve">3 </w:t>
             </w:r>
             <w:r>
-              <w:t>Inserção de funcionário</w:t>
+              <w:t xml:space="preserve">Inserção de </w:t>
+            </w:r>
+            <w:r>
+              <w:t>membro</w:t>
             </w:r>
           </w:p>
         </w:tc>
@@ -3420,7 +4231,13 @@
             </w:r>
             <w:proofErr w:type="gramEnd"/>
             <w:r>
-              <w:t>4 Listar funcionários</w:t>
+              <w:t xml:space="preserve">4 Listar </w:t>
+            </w:r>
+            <w:r>
+              <w:t>membro</w:t>
+            </w:r>
+            <w:r>
+              <w:t>s</w:t>
             </w:r>
           </w:p>
         </w:tc>
@@ -3433,7 +4250,16 @@
               <w:snapToGrid w:val="0"/>
             </w:pPr>
             <w:r>
-              <w:t>Somente serão apresentados os funcionários que estão como ativo no sistema</w:t>
+              <w:t xml:space="preserve">Somente serão apresentados os </w:t>
+            </w:r>
+            <w:r>
+              <w:t>membro</w:t>
+            </w:r>
+            <w:r>
+              <w:t xml:space="preserve">s </w:t>
+            </w:r>
+            <w:r>
+              <w:t>que estão como ativo no sistema</w:t>
             </w:r>
           </w:p>
         </w:tc>
@@ -3828,16 +4654,13 @@
               <w:t xml:space="preserve"> </w:t>
             </w:r>
             <w:r>
-              <w:t xml:space="preserve">frequência que deve ocorrer e </w:t>
-            </w:r>
-            <w:r>
-              <w:t>status</w:t>
-            </w:r>
-            <w:r>
-              <w:t xml:space="preserve"> </w:t>
-            </w:r>
-            <w:r>
-              <w:t>da tarefa.</w:t>
+              <w:t>frequência que dev</w:t>
+            </w:r>
+            <w:r>
+              <w:t>e ocorrer</w:t>
+            </w:r>
+            <w:r>
+              <w:t>.</w:t>
             </w:r>
           </w:p>
           <w:p>
@@ -3911,7 +4734,6 @@
                 <w:b/>
                 <w:bCs/>
               </w:rPr>
-              <w:lastRenderedPageBreak/>
               <w:t>Nome</w:t>
             </w:r>
           </w:p>
@@ -4085,6 +4907,7 @@
             </w:pPr>
             <w:proofErr w:type="gramStart"/>
             <w:r>
+              <w:lastRenderedPageBreak/>
               <w:t>NF</w:t>
             </w:r>
             <w:r>
@@ -4095,7 +4918,13 @@
             </w:r>
             <w:proofErr w:type="gramEnd"/>
             <w:r>
-              <w:t xml:space="preserve">2 Exclusão de </w:t>
+              <w:t xml:space="preserve">2 </w:t>
+            </w:r>
+            <w:r>
+              <w:t>Cancelar</w:t>
+            </w:r>
+            <w:r>
+              <w:t xml:space="preserve"> </w:t>
             </w:r>
             <w:r>
               <w:t>tarefas</w:t>
@@ -4191,7 +5020,7 @@
               <w:t xml:space="preserve"> Mostrar </w:t>
             </w:r>
             <w:r>
-              <w:t>funcionários</w:t>
+              <w:t>membros</w:t>
             </w:r>
             <w:r>
               <w:t xml:space="preserve"> para cadastro.</w:t>
@@ -4207,7 +5036,13 @@
               <w:snapToGrid w:val="0"/>
             </w:pPr>
             <w:r>
-              <w:t>Somente serão apresentados funcionários que tiverem ativos no sistema.</w:t>
+              <w:t xml:space="preserve">Somente serão apresentados </w:t>
+            </w:r>
+            <w:r>
+              <w:t>colaboradores</w:t>
+            </w:r>
+            <w:r>
+              <w:t xml:space="preserve"> que tiverem ativos no sistema.</w:t>
             </w:r>
           </w:p>
         </w:tc>
@@ -5070,7 +5905,6 @@
                 <w:b/>
                 <w:bCs/>
               </w:rPr>
-              <w:lastRenderedPageBreak/>
               <w:t>Nome</w:t>
             </w:r>
           </w:p>
@@ -5290,6 +6124,7 @@
               <w:rPr>
                 <w:b/>
               </w:rPr>
+              <w:lastRenderedPageBreak/>
               <w:t>F</w:t>
             </w:r>
             <w:r>
@@ -6258,7 +7093,6 @@
                 <w:b/>
                 <w:bCs/>
               </w:rPr>
-              <w:lastRenderedPageBreak/>
               <w:t>Nome</w:t>
             </w:r>
           </w:p>
@@ -6536,6 +7370,7 @@
               <w:spacing w:after="0" w:line="240" w:lineRule="auto"/>
             </w:pPr>
             <w:r>
+              <w:lastRenderedPageBreak/>
               <w:t xml:space="preserve">O sistema devera verificar se o usuário que esta tentando </w:t>
             </w:r>
             <w:proofErr w:type="spellStart"/>
@@ -7151,7 +7986,13 @@
               <w:t>á</w:t>
             </w:r>
             <w:r>
-              <w:t xml:space="preserve"> apresentar uma tela onde o gerente possa recuperar usuários que foram removidos (atributo ativo marcado como falso) do sistema.</w:t>
+              <w:t xml:space="preserve"> apresentar uma tela onde o gerente possa recuperar usuários que foram </w:t>
+            </w:r>
+            <w:r>
+              <w:t>inativados</w:t>
+            </w:r>
+            <w:r>
+              <w:t xml:space="preserve"> (atributo ativo marcado como falso) do sistema.</w:t>
             </w:r>
           </w:p>
         </w:tc>
@@ -7629,6 +8470,7 @@
             </w:r>
             <w:proofErr w:type="spellStart"/>
             <w:r>
+              <w:lastRenderedPageBreak/>
               <w:t>Admin</w:t>
             </w:r>
             <w:proofErr w:type="spellEnd"/>
@@ -7643,6 +8485,7 @@
               <w:snapToGrid w:val="0"/>
             </w:pPr>
             <w:r>
+              <w:lastRenderedPageBreak/>
               <w:t xml:space="preserve">Usar criptografia MD5 para gerar </w:t>
             </w:r>
             <w:r>
@@ -7653,6 +8496,7 @@
             </w:r>
             <w:proofErr w:type="spellStart"/>
             <w:r>
+              <w:lastRenderedPageBreak/>
               <w:t>admin</w:t>
             </w:r>
             <w:proofErr w:type="spellEnd"/>
@@ -7673,6 +8517,7 @@
               <w:snapToGrid w:val="0"/>
             </w:pPr>
             <w:r>
+              <w:lastRenderedPageBreak/>
               <w:t>Segurança</w:t>
             </w:r>
           </w:p>
@@ -7686,11 +8531,12 @@
               <w:snapToGrid w:val="0"/>
               <w:jc w:val="center"/>
             </w:pPr>
-            <w:proofErr w:type="gramStart"/>
-            <w:r>
-              <w:t xml:space="preserve">(   </w:t>
-            </w:r>
-            <w:proofErr w:type="gramEnd"/>
+            <w:r>
+              <w:t>(</w:t>
+            </w:r>
+            <w:r>
+              <w:t>x</w:t>
+            </w:r>
             <w:r>
               <w:t>)</w:t>
             </w:r>
@@ -7710,6 +8556,7 @@
               <w:snapToGrid w:val="0"/>
             </w:pPr>
             <w:r>
+              <w:lastRenderedPageBreak/>
               <w:t>S</w:t>
             </w:r>
             <w:r>
@@ -7888,7 +8735,28 @@
             </w:r>
             <w:proofErr w:type="spellEnd"/>
             <w:r>
-              <w:t xml:space="preserve"> do próprio servidor que pretende ser hospedado para chamadas de scripts diários</w:t>
+              <w:t xml:space="preserve"> d</w:t>
+            </w:r>
+            <w:r>
+              <w:t>e</w:t>
+            </w:r>
+            <w:r>
+              <w:t xml:space="preserve"> </w:t>
+            </w:r>
+            <w:r>
+              <w:t xml:space="preserve">um </w:t>
+            </w:r>
+            <w:r>
+              <w:t xml:space="preserve">servidor </w:t>
+            </w:r>
+            <w:r>
+              <w:t xml:space="preserve">externo </w:t>
+            </w:r>
+            <w:r>
+              <w:t>que pretende ser hospedado para chamadas d</w:t>
+            </w:r>
+            <w:r>
+              <w:t>o script diário.</w:t>
             </w:r>
           </w:p>
         </w:tc>
@@ -8299,45 +9167,7 @@
           <w:bCs/>
           <w:color w:val="auto"/>
         </w:rPr>
-        <w:t xml:space="preserve">Casos de uso relacionados aos requisitos </w:t>
-      </w:r>
-      <w:proofErr w:type="gramStart"/>
-      <w:r>
-        <w:rPr>
-          <w:rFonts w:ascii="Arial" w:hAnsi="Arial" w:cs="Arial"/>
-          <w:b/>
-          <w:bCs/>
-          <w:color w:val="auto"/>
-        </w:rPr>
-        <w:t>funcionais</w:t>
-      </w:r>
-      <w:r>
-        <w:rPr>
-          <w:rFonts w:ascii="Arial" w:hAnsi="Arial" w:cs="Arial"/>
-          <w:b/>
-          <w:bCs/>
-          <w:color w:val="FF0000"/>
-        </w:rPr>
-        <w:t>(</w:t>
-      </w:r>
-      <w:proofErr w:type="gramEnd"/>
-      <w:r>
-        <w:rPr>
-          <w:rFonts w:ascii="Arial" w:hAnsi="Arial" w:cs="Arial"/>
-          <w:b/>
-          <w:bCs/>
-          <w:color w:val="FF0000"/>
-        </w:rPr>
-        <w:t>verificar nomes</w:t>
-      </w:r>
-      <w:r>
-        <w:rPr>
-          <w:rFonts w:ascii="Arial" w:hAnsi="Arial" w:cs="Arial"/>
-          <w:b/>
-          <w:bCs/>
-          <w:color w:val="auto"/>
-        </w:rPr>
-        <w:t>)</w:t>
+        <w:t>Casos de uso relacionados aos requisitos funcionais</w:t>
       </w:r>
     </w:p>
     <w:p>
@@ -8515,9 +9345,8 @@
               <w:rPr>
                 <w:rFonts w:ascii="Arial" w:hAnsi="Arial" w:cs="Arial"/>
                 <w:bCs/>
-                <w:color w:val="FF0000"/>
-              </w:rPr>
-              <w:t>Avaliar Tarefa</w:t>
+              </w:rPr>
+              <w:t>Enviar para Avaliação</w:t>
             </w:r>
           </w:p>
         </w:tc>
@@ -8571,16 +9400,7 @@
                 <w:bCs/>
                 <w:szCs w:val="24"/>
               </w:rPr>
-              <w:t xml:space="preserve">Responsável por alterar o status de uma tarefa, para que o </w:t>
-            </w:r>
-            <w:r>
-              <w:rPr>
-                <w:rFonts w:ascii="Arial" w:hAnsi="Arial" w:cs="Arial"/>
-                <w:bCs/>
-                <w:szCs w:val="24"/>
-              </w:rPr>
-              <w:lastRenderedPageBreak/>
-              <w:t>gerente possa verificar sua conclusão.</w:t>
+              <w:t>Responsável por alterar o status de uma tarefa, para que o gerente possa verificar sua conclusão.</w:t>
             </w:r>
           </w:p>
         </w:tc>
@@ -8607,7 +9427,6 @@
                 <w:bCs/>
                 <w:szCs w:val="24"/>
               </w:rPr>
-              <w:lastRenderedPageBreak/>
               <w:t>F3</w:t>
             </w:r>
           </w:p>
@@ -8637,8 +9456,15 @@
                 <w:bCs/>
                 <w:szCs w:val="24"/>
               </w:rPr>
-              <w:lastRenderedPageBreak/>
-              <w:t>Concluir Tarefa</w:t>
+              <w:t xml:space="preserve">Avaliar </w:t>
+            </w:r>
+            <w:r>
+              <w:rPr>
+                <w:rFonts w:ascii="Arial" w:hAnsi="Arial" w:cs="Arial"/>
+                <w:bCs/>
+                <w:szCs w:val="24"/>
+              </w:rPr>
+              <w:t>Tarefa</w:t>
             </w:r>
           </w:p>
         </w:tc>
@@ -9015,7 +9841,16 @@
                 <w:bCs/>
                 <w:szCs w:val="24"/>
               </w:rPr>
-              <w:t xml:space="preserve">Funcionalidade responsável por apresentar todas as tarefas cadastradas no sistema mesmo </w:t>
+              <w:t xml:space="preserve">Funcionalidade responsável por apresentar todas as tarefas </w:t>
+            </w:r>
+            <w:r>
+              <w:rPr>
+                <w:rFonts w:ascii="Arial" w:hAnsi="Arial" w:cs="Arial"/>
+                <w:bCs/>
+                <w:szCs w:val="24"/>
+              </w:rPr>
+              <w:lastRenderedPageBreak/>
+              <w:t xml:space="preserve">cadastradas no sistema mesmo </w:t>
             </w:r>
             <w:proofErr w:type="gramStart"/>
             <w:r>
@@ -9060,6 +9895,7 @@
                 <w:bCs/>
                 <w:szCs w:val="24"/>
               </w:rPr>
+              <w:lastRenderedPageBreak/>
               <w:t>F5</w:t>
             </w:r>
           </w:p>
@@ -9089,6 +9925,7 @@
                 <w:bCs/>
                 <w:szCs w:val="24"/>
               </w:rPr>
+              <w:lastRenderedPageBreak/>
               <w:t>Manter membro equipe</w:t>
             </w:r>
           </w:p>
@@ -10084,17 +10921,7 @@
           <w:sz w:val="24"/>
           <w:szCs w:val="24"/>
         </w:rPr>
-        <w:t xml:space="preserve"> para troca de informações </w:t>
-      </w:r>
-      <w:r>
-        <w:rPr>
-          <w:rFonts w:ascii="Arial" w:hAnsi="Arial" w:cs="Arial"/>
-          <w:iCs/>
-          <w:sz w:val="24"/>
-          <w:szCs w:val="24"/>
-        </w:rPr>
-        <w:lastRenderedPageBreak/>
-        <w:t>com o cliente será utilizado reuniões e troca de mensagens através do aplicativo Messenger, pela sua simplicidade e fácil acesso.</w:t>
+        <w:t xml:space="preserve"> para troca de informações com o cliente será utilizado reuniões e troca de mensagens através do aplicativo Messenger, pela sua simplicidade e fácil acesso.</w:t>
       </w:r>
       <w:r>
         <w:rPr>
@@ -10179,6 +11006,7 @@
           <w:bCs/>
           <w:color w:val="auto"/>
         </w:rPr>
+        <w:lastRenderedPageBreak/>
         <w:t xml:space="preserve">MODELAGEM DO SISTEMA </w:t>
       </w:r>
     </w:p>
@@ -10214,6 +11042,7 @@
           <w:rFonts w:ascii="Arial" w:hAnsi="Arial" w:cs="Arial"/>
           <w:b/>
           <w:bCs/>
+          <w:color w:val="FF0000"/>
           <w:sz w:val="24"/>
           <w:szCs w:val="24"/>
         </w:rPr>
@@ -10223,6 +11052,7 @@
           <w:rFonts w:ascii="Arial" w:hAnsi="Arial" w:cs="Arial"/>
           <w:b/>
           <w:bCs/>
+          <w:color w:val="FF0000"/>
           <w:sz w:val="24"/>
           <w:szCs w:val="24"/>
         </w:rPr>
@@ -10712,7 +11542,6 @@
                 <w:sz w:val="24"/>
                 <w:szCs w:val="24"/>
               </w:rPr>
-              <w:lastRenderedPageBreak/>
               <w:t>Pré-condição: usuários já estarem cadastrados no sistema.</w:t>
             </w:r>
           </w:p>
@@ -10851,7 +11680,16 @@
                 <w:sz w:val="24"/>
                 <w:szCs w:val="24"/>
               </w:rPr>
-              <w:t>1 – O sistema apresenta um formulário requisitando usuário e senha e logo abaixo uma opção para acessar em caso de algum problema contatar o gerente ou administrador do sistema</w:t>
+              <w:t xml:space="preserve">1 – O sistema apresenta um formulário requisitando usuário e senha e logo abaixo uma opção para acessar em caso de algum </w:t>
+            </w:r>
+            <w:r>
+              <w:rPr>
+                <w:rFonts w:ascii="Arial" w:hAnsi="Arial" w:cs="Arial"/>
+                <w:sz w:val="24"/>
+                <w:szCs w:val="24"/>
+              </w:rPr>
+              <w:lastRenderedPageBreak/>
+              <w:t>problema contatar o gerente ou administrador do sistema</w:t>
             </w:r>
           </w:p>
         </w:tc>
@@ -10875,6 +11713,7 @@
                 <w:sz w:val="24"/>
                 <w:szCs w:val="24"/>
               </w:rPr>
+              <w:lastRenderedPageBreak/>
               <w:t>2- O usuário preenche os campos e envia a solicitação através do botão, ”Entrar</w:t>
             </w:r>
             <w:proofErr w:type="gramStart"/>
@@ -11605,7 +12444,6 @@
                 <w:sz w:val="24"/>
                 <w:szCs w:val="24"/>
               </w:rPr>
-              <w:lastRenderedPageBreak/>
               <w:t>Fluxo Normal:</w:t>
             </w:r>
           </w:p>
@@ -11778,6 +12616,7 @@
                 <w:sz w:val="24"/>
                 <w:szCs w:val="24"/>
               </w:rPr>
+              <w:lastRenderedPageBreak/>
               <w:t>5- O gerente preenche os campos solicitados</w:t>
             </w:r>
           </w:p>
@@ -11987,6 +12826,7 @@
                 <w:rFonts w:ascii="Arial" w:hAnsi="Arial" w:cs="Arial"/>
                 <w:sz w:val="24"/>
                 <w:szCs w:val="24"/>
+                <w:highlight w:val="yellow"/>
               </w:rPr>
               <w:t xml:space="preserve">6.2 Caso o gerente tente cadastrar um usuário já existem o sistema apresenta uma mensagem que aquele usuário já esta cadastrado no sistema e que se o mesmo não tem acesso ao usuário que deseja </w:t>
             </w:r>
@@ -11995,6 +12835,7 @@
                 <w:rFonts w:ascii="Arial" w:hAnsi="Arial" w:cs="Arial"/>
                 <w:sz w:val="24"/>
                 <w:szCs w:val="24"/>
+                <w:highlight w:val="yellow"/>
               </w:rPr>
               <w:t>cadastrar,</w:t>
             </w:r>
@@ -12003,6 +12844,7 @@
                 <w:rFonts w:ascii="Arial" w:hAnsi="Arial" w:cs="Arial"/>
                 <w:sz w:val="24"/>
                 <w:szCs w:val="24"/>
+                <w:highlight w:val="yellow"/>
               </w:rPr>
               <w:t xml:space="preserve"> que o </w:t>
             </w:r>
@@ -12011,6 +12853,7 @@
                 <w:rFonts w:ascii="Arial" w:hAnsi="Arial" w:cs="Arial"/>
                 <w:sz w:val="24"/>
                 <w:szCs w:val="24"/>
+                <w:highlight w:val="yellow"/>
               </w:rPr>
               <w:t>gerente</w:t>
             </w:r>
@@ -12019,6 +12862,7 @@
                 <w:rFonts w:ascii="Arial" w:hAnsi="Arial" w:cs="Arial"/>
                 <w:sz w:val="24"/>
                 <w:szCs w:val="24"/>
+                <w:highlight w:val="yellow"/>
               </w:rPr>
               <w:t xml:space="preserve"> pode </w:t>
             </w:r>
@@ -12027,6 +12871,7 @@
                 <w:rFonts w:ascii="Arial" w:hAnsi="Arial" w:cs="Arial"/>
                 <w:sz w:val="24"/>
                 <w:szCs w:val="24"/>
+                <w:highlight w:val="yellow"/>
               </w:rPr>
               <w:t>acessar</w:t>
             </w:r>
@@ -12035,6 +12880,7 @@
                 <w:rFonts w:ascii="Arial" w:hAnsi="Arial" w:cs="Arial"/>
                 <w:sz w:val="24"/>
                 <w:szCs w:val="24"/>
+                <w:highlight w:val="yellow"/>
               </w:rPr>
               <w:t xml:space="preserve"> a aba de recuperação de membro</w:t>
             </w:r>
@@ -12044,6 +12890,7 @@
                 <w:rFonts w:ascii="Arial" w:hAnsi="Arial" w:cs="Arial"/>
                 <w:sz w:val="24"/>
                 <w:szCs w:val="24"/>
+                <w:highlight w:val="yellow"/>
               </w:rPr>
               <w:t xml:space="preserve"> pois</w:t>
             </w:r>
@@ -12053,6 +12900,7 @@
                 <w:rFonts w:ascii="Arial" w:hAnsi="Arial" w:cs="Arial"/>
                 <w:sz w:val="24"/>
                 <w:szCs w:val="24"/>
+                <w:highlight w:val="yellow"/>
               </w:rPr>
               <w:t xml:space="preserve"> o membro pode estar inativo.</w:t>
             </w:r>
@@ -12618,7 +13466,16 @@
                 <w:sz w:val="24"/>
                 <w:szCs w:val="24"/>
               </w:rPr>
-              <w:t>4.1 Caso não exista usuários cadastrados no sistema é apresentado uma mensagem que não tem usuários para serem apresentados.</w:t>
+              <w:t xml:space="preserve">4.1 </w:t>
+            </w:r>
+            <w:r>
+              <w:rPr>
+                <w:rFonts w:ascii="Arial" w:hAnsi="Arial" w:cs="Arial"/>
+                <w:sz w:val="24"/>
+                <w:szCs w:val="24"/>
+                <w:highlight w:val="yellow"/>
+              </w:rPr>
+              <w:t>Caso não exista usuários cadastrados no sistema é apresentado uma mensagem que não tem usuários para serem apresentados.</w:t>
             </w:r>
           </w:p>
         </w:tc>
@@ -12907,7 +13764,6 @@
                 <w:sz w:val="24"/>
                 <w:szCs w:val="24"/>
               </w:rPr>
-              <w:lastRenderedPageBreak/>
               <w:t>Imagem protótipo: 8.5.8</w:t>
             </w:r>
           </w:p>
@@ -13123,7 +13979,16 @@
                 <w:sz w:val="24"/>
                 <w:szCs w:val="24"/>
               </w:rPr>
-              <w:t xml:space="preserve">- O sistema apresenta uma lista com todos os membros cadastrados no sistema e ativos </w:t>
+              <w:t xml:space="preserve">- O sistema apresenta uma lista com todos os membros </w:t>
+            </w:r>
+            <w:r>
+              <w:rPr>
+                <w:rFonts w:ascii="Arial" w:hAnsi="Arial" w:cs="Arial"/>
+                <w:sz w:val="24"/>
+                <w:szCs w:val="24"/>
+              </w:rPr>
+              <w:lastRenderedPageBreak/>
+              <w:t xml:space="preserve">cadastrados no sistema e ativos </w:t>
             </w:r>
           </w:p>
           <w:p>
@@ -13156,6 +14021,7 @@
                 <w:sz w:val="24"/>
                 <w:szCs w:val="24"/>
               </w:rPr>
+              <w:lastRenderedPageBreak/>
               <w:t xml:space="preserve">5- O gerente seleciona a opção de alterar, </w:t>
             </w:r>
             <w:r>
@@ -13526,7 +14392,7 @@
           <w:sz w:val="24"/>
           <w:szCs w:val="24"/>
         </w:rPr>
-        <w:t>Remover</w:t>
+        <w:t>Inativar</w:t>
       </w:r>
       <w:r>
         <w:rPr>
@@ -13578,7 +14444,23 @@
                 <w:sz w:val="24"/>
                 <w:szCs w:val="24"/>
               </w:rPr>
-              <w:t xml:space="preserve"> Este caso de uso permite o gerente remova um usuário no sistema sendo ele gerente ou colaborador</w:t>
+              <w:t xml:space="preserve"> Este caso de uso permite o gerente </w:t>
+            </w:r>
+            <w:r>
+              <w:rPr>
+                <w:rFonts w:ascii="Arial" w:hAnsi="Arial" w:cs="Arial"/>
+                <w:sz w:val="24"/>
+                <w:szCs w:val="24"/>
+              </w:rPr>
+              <w:t>inative</w:t>
+            </w:r>
+            <w:r>
+              <w:rPr>
+                <w:rFonts w:ascii="Arial" w:hAnsi="Arial" w:cs="Arial"/>
+                <w:sz w:val="24"/>
+                <w:szCs w:val="24"/>
+              </w:rPr>
+              <w:t xml:space="preserve"> um usuário no sistema sendo ele gerente ou colaborador</w:t>
             </w:r>
           </w:p>
         </w:tc>
@@ -13646,7 +14528,15 @@
                 <w:sz w:val="24"/>
                 <w:szCs w:val="24"/>
               </w:rPr>
-              <w:t>Pré-condição: existir o membro que deseja remover</w:t>
+              <w:t xml:space="preserve">Pré-condição: existir o membro que deseja </w:t>
+            </w:r>
+            <w:r>
+              <w:rPr>
+                <w:rFonts w:ascii="Arial" w:hAnsi="Arial" w:cs="Arial"/>
+                <w:sz w:val="24"/>
+                <w:szCs w:val="24"/>
+              </w:rPr>
+              <w:t>inativar</w:t>
             </w:r>
           </w:p>
         </w:tc>
@@ -13887,7 +14777,23 @@
                 <w:sz w:val="24"/>
                 <w:szCs w:val="24"/>
               </w:rPr>
-              <w:t>5- O gerente seleciona a opção de remover, botão localizado ao lado dos dados do referido membro.</w:t>
+              <w:t xml:space="preserve">5- O gerente seleciona a opção de </w:t>
+            </w:r>
+            <w:r>
+              <w:rPr>
+                <w:rFonts w:ascii="Arial" w:hAnsi="Arial" w:cs="Arial"/>
+                <w:sz w:val="24"/>
+                <w:szCs w:val="24"/>
+              </w:rPr>
+              <w:t>inativar</w:t>
+            </w:r>
+            <w:r>
+              <w:rPr>
+                <w:rFonts w:ascii="Arial" w:hAnsi="Arial" w:cs="Arial"/>
+                <w:sz w:val="24"/>
+                <w:szCs w:val="24"/>
+              </w:rPr>
+              <w:t>, botão localizado ao lado dos dados do referido membro.</w:t>
             </w:r>
           </w:p>
         </w:tc>
@@ -13969,6 +14875,22 @@
         </w:tc>
       </w:tr>
     </w:tbl>
+    <w:p>
+      <w:pPr>
+        <w:autoSpaceDE w:val="0"/>
+        <w:autoSpaceDN w:val="0"/>
+        <w:adjustRightInd w:val="0"/>
+        <w:spacing w:after="0" w:line="240" w:lineRule="auto"/>
+        <w:jc w:val="both"/>
+        <w:rPr>
+          <w:rFonts w:ascii="Arial" w:hAnsi="Arial" w:cs="Arial"/>
+          <w:b/>
+          <w:bCs/>
+          <w:sz w:val="24"/>
+          <w:szCs w:val="24"/>
+        </w:rPr>
+      </w:pPr>
+    </w:p>
     <w:p>
       <w:pPr>
         <w:pStyle w:val="PargrafodaLista"/>
@@ -14184,7 +15106,6 @@
                 <w:sz w:val="24"/>
                 <w:szCs w:val="24"/>
               </w:rPr>
-              <w:lastRenderedPageBreak/>
               <w:t>Ator</w:t>
             </w:r>
           </w:p>
@@ -14364,6 +15285,7 @@
                 <w:sz w:val="24"/>
                 <w:szCs w:val="24"/>
               </w:rPr>
+              <w:lastRenderedPageBreak/>
               <w:t xml:space="preserve">5- O gerente preenche os campos solicitados e seleciona </w:t>
             </w:r>
             <w:r>
@@ -14570,7 +15492,24 @@
                 <w:sz w:val="24"/>
                 <w:szCs w:val="24"/>
               </w:rPr>
-              <w:t>6.1 – Durante o preenchimento o sistema não apresenta os campos data inicio e nem o data limite, após o gerente selecionar cadastrar o sistema valida os dados informados.</w:t>
+              <w:t xml:space="preserve">6.1 – </w:t>
+            </w:r>
+            <w:r>
+              <w:rPr>
+                <w:rFonts w:ascii="Arial" w:hAnsi="Arial" w:cs="Arial"/>
+                <w:sz w:val="24"/>
+                <w:szCs w:val="24"/>
+                <w:highlight w:val="yellow"/>
+              </w:rPr>
+              <w:t>Durante o preenchimento o sistema não apresenta os campos data inicio e nem o data limite, após o gerente selecionar cadastrar o sistema valida os dados informados</w:t>
+            </w:r>
+            <w:r>
+              <w:rPr>
+                <w:rFonts w:ascii="Arial" w:hAnsi="Arial" w:cs="Arial"/>
+                <w:sz w:val="24"/>
+                <w:szCs w:val="24"/>
+              </w:rPr>
+              <w:t>.</w:t>
             </w:r>
           </w:p>
           <w:p>
@@ -14693,7 +15632,16 @@
                 <w:sz w:val="24"/>
                 <w:szCs w:val="24"/>
               </w:rPr>
-              <w:t>6.2 – O sistema apresenta os campos data inicio e data limite, após o gerente preencher os campos e selecionar cadastrar o sistema valida os dados informados.</w:t>
+              <w:t xml:space="preserve">6.2 – </w:t>
+            </w:r>
+            <w:r>
+              <w:rPr>
+                <w:rFonts w:ascii="Arial" w:hAnsi="Arial" w:cs="Arial"/>
+                <w:sz w:val="24"/>
+                <w:szCs w:val="24"/>
+                <w:highlight w:val="yellow"/>
+              </w:rPr>
+              <w:t>O sistema apresenta os campos data inicio e data limite, após o gerente preencher os campos e selecionar cadastrar o sistema valida os dados informados.</w:t>
             </w:r>
           </w:p>
         </w:tc>
@@ -14810,23 +15758,7 @@
                 <w:sz w:val="24"/>
                 <w:szCs w:val="24"/>
               </w:rPr>
-              <w:t xml:space="preserve">6.2 Caso o gerente selecione a opção mensalmente ou </w:t>
-            </w:r>
-            <w:r>
-              <w:rPr>
-                <w:rFonts w:ascii="Arial" w:hAnsi="Arial" w:cs="Arial"/>
-                <w:sz w:val="24"/>
-                <w:szCs w:val="24"/>
-              </w:rPr>
-              <w:t>eventualmente</w:t>
-            </w:r>
-            <w:r>
-              <w:rPr>
-                <w:rFonts w:ascii="Arial" w:hAnsi="Arial" w:cs="Arial"/>
-                <w:sz w:val="24"/>
-                <w:szCs w:val="24"/>
-              </w:rPr>
-              <w:t xml:space="preserve"> e defina uma data inicial maior que a data final, o sistema apresenta uma mensagem que não e possível cadastrar uma data nesse formato.</w:t>
+              <w:t>6.2 Caso o gerente defina uma data inicial maior que a data final, o sistema apresenta uma mensagem que não e possível cadastrar uma data nesse formato.</w:t>
             </w:r>
           </w:p>
         </w:tc>
@@ -15128,7 +16060,23 @@
                 <w:sz w:val="24"/>
                 <w:szCs w:val="24"/>
               </w:rPr>
-              <w:t>, que tenha sido removido do sistema.</w:t>
+              <w:t xml:space="preserve">, que tenha sido </w:t>
+            </w:r>
+            <w:r>
+              <w:rPr>
+                <w:rFonts w:ascii="Arial" w:hAnsi="Arial" w:cs="Arial"/>
+                <w:sz w:val="24"/>
+                <w:szCs w:val="24"/>
+              </w:rPr>
+              <w:t>inativado</w:t>
+            </w:r>
+            <w:r>
+              <w:rPr>
+                <w:rFonts w:ascii="Arial" w:hAnsi="Arial" w:cs="Arial"/>
+                <w:sz w:val="24"/>
+                <w:szCs w:val="24"/>
+              </w:rPr>
+              <w:t xml:space="preserve"> do sistema.</w:t>
             </w:r>
           </w:p>
         </w:tc>
@@ -15221,7 +16169,6 @@
                 <w:sz w:val="24"/>
                 <w:szCs w:val="24"/>
               </w:rPr>
-              <w:lastRenderedPageBreak/>
               <w:t>Imagem protótipo:</w:t>
             </w:r>
             <w:r>
@@ -15399,7 +16346,16 @@
                 <w:sz w:val="24"/>
                 <w:szCs w:val="24"/>
               </w:rPr>
-              <w:t>3- O gerente seleciona a opção “Recuperar Membro da Equipe”.</w:t>
+              <w:t xml:space="preserve">3- O gerente seleciona a opção </w:t>
+            </w:r>
+            <w:r>
+              <w:rPr>
+                <w:rFonts w:ascii="Arial" w:hAnsi="Arial" w:cs="Arial"/>
+                <w:sz w:val="24"/>
+                <w:szCs w:val="24"/>
+              </w:rPr>
+              <w:lastRenderedPageBreak/>
+              <w:t>“Recuperar Membro da Equipe”.</w:t>
             </w:r>
           </w:p>
         </w:tc>
@@ -15421,7 +16377,17 @@
                 <w:sz w:val="24"/>
                 <w:szCs w:val="24"/>
               </w:rPr>
-              <w:t xml:space="preserve">4- O sistema apresenta uma lista com todos os membros que foram inativados do sistema. </w:t>
+              <w:lastRenderedPageBreak/>
+              <w:t xml:space="preserve">4- O sistema apresenta uma lista </w:t>
+            </w:r>
+            <w:r>
+              <w:rPr>
+                <w:rFonts w:ascii="Arial" w:hAnsi="Arial" w:cs="Arial"/>
+                <w:sz w:val="24"/>
+                <w:szCs w:val="24"/>
+              </w:rPr>
+              <w:lastRenderedPageBreak/>
+              <w:t xml:space="preserve">com todos os membros que foram inativados do sistema. </w:t>
             </w:r>
           </w:p>
           <w:p>
@@ -15454,6 +16420,7 @@
                 <w:sz w:val="24"/>
                 <w:szCs w:val="24"/>
               </w:rPr>
+              <w:lastRenderedPageBreak/>
               <w:t>5- O gerente seleciona a opção de recuperar, botão localizado ao lado dos dados do referido membro.</w:t>
             </w:r>
           </w:p>
@@ -15568,7 +16535,23 @@
                 <w:sz w:val="24"/>
                 <w:szCs w:val="24"/>
               </w:rPr>
-              <w:t xml:space="preserve"> Este caso de uso permite o gerente liste todas as tarefas cadastradas no sistema, exceto as canceladas.</w:t>
+              <w:t xml:space="preserve"> Este caso de uso permite o </w:t>
+            </w:r>
+            <w:r>
+              <w:rPr>
+                <w:rFonts w:ascii="Arial" w:hAnsi="Arial" w:cs="Arial"/>
+                <w:sz w:val="24"/>
+                <w:szCs w:val="24"/>
+              </w:rPr>
+              <w:t>membro</w:t>
+            </w:r>
+            <w:r>
+              <w:rPr>
+                <w:rFonts w:ascii="Arial" w:hAnsi="Arial" w:cs="Arial"/>
+                <w:sz w:val="24"/>
+                <w:szCs w:val="24"/>
+              </w:rPr>
+              <w:t xml:space="preserve"> liste todas as tarefas cadastradas no sistema, exceto as canceladas.</w:t>
             </w:r>
           </w:p>
         </w:tc>
@@ -15768,7 +16751,23 @@
                 <w:sz w:val="24"/>
                 <w:szCs w:val="24"/>
               </w:rPr>
-              <w:t xml:space="preserve">O gerente acessa a opção referente </w:t>
+              <w:t xml:space="preserve">O </w:t>
+            </w:r>
+            <w:r>
+              <w:rPr>
+                <w:rFonts w:ascii="Arial" w:hAnsi="Arial" w:cs="Arial"/>
+                <w:sz w:val="24"/>
+                <w:szCs w:val="24"/>
+              </w:rPr>
+              <w:t xml:space="preserve">membro </w:t>
+            </w:r>
+            <w:r>
+              <w:rPr>
+                <w:rFonts w:ascii="Arial" w:hAnsi="Arial" w:cs="Arial"/>
+                <w:sz w:val="24"/>
+                <w:szCs w:val="24"/>
+              </w:rPr>
+              <w:t xml:space="preserve">acessa a opção referente </w:t>
             </w:r>
             <w:r>
               <w:rPr>
@@ -15888,7 +16887,23 @@
                 <w:sz w:val="24"/>
                 <w:szCs w:val="24"/>
               </w:rPr>
-              <w:t>3- O gerente seleciona a opção “Listar Tarefas”.</w:t>
+              <w:t xml:space="preserve">3- O </w:t>
+            </w:r>
+            <w:r>
+              <w:rPr>
+                <w:rFonts w:ascii="Arial" w:hAnsi="Arial" w:cs="Arial"/>
+                <w:sz w:val="24"/>
+                <w:szCs w:val="24"/>
+              </w:rPr>
+              <w:t xml:space="preserve">membro </w:t>
+            </w:r>
+            <w:r>
+              <w:rPr>
+                <w:rFonts w:ascii="Arial" w:hAnsi="Arial" w:cs="Arial"/>
+                <w:sz w:val="24"/>
+                <w:szCs w:val="24"/>
+              </w:rPr>
+              <w:t>seleciona a opção “Listar Tarefas”.</w:t>
             </w:r>
           </w:p>
         </w:tc>
@@ -15962,7 +16977,16 @@
                 <w:sz w:val="24"/>
                 <w:szCs w:val="24"/>
               </w:rPr>
-              <w:t>4.1 Caso não exista tarefas cadastradas no sistema é apresentado uma mensagem que não tem tarefas para serem apresentados.</w:t>
+              <w:t xml:space="preserve">4.1 </w:t>
+            </w:r>
+            <w:r>
+              <w:rPr>
+                <w:rFonts w:ascii="Arial" w:hAnsi="Arial" w:cs="Arial"/>
+                <w:sz w:val="24"/>
+                <w:szCs w:val="24"/>
+                <w:highlight w:val="yellow"/>
+              </w:rPr>
+              <w:t>Caso não exista tarefas cadastradas no sistema é apresentado uma mensagem que não tem tarefas para serem apresentados.</w:t>
             </w:r>
           </w:p>
         </w:tc>
@@ -16333,7 +17357,6 @@
                 <w:sz w:val="24"/>
                 <w:szCs w:val="24"/>
               </w:rPr>
-              <w:lastRenderedPageBreak/>
               <w:t>Imagem protótipo: 8.5.9</w:t>
             </w:r>
           </w:p>
@@ -16535,7 +17558,16 @@
                 <w:sz w:val="24"/>
                 <w:szCs w:val="24"/>
               </w:rPr>
-              <w:t>3- O gerente seleciona a opção “Listar Tarefas”.</w:t>
+              <w:t xml:space="preserve">3- O gerente seleciona a opção “Listar </w:t>
+            </w:r>
+            <w:r>
+              <w:rPr>
+                <w:rFonts w:ascii="Arial" w:hAnsi="Arial" w:cs="Arial"/>
+                <w:sz w:val="24"/>
+                <w:szCs w:val="24"/>
+              </w:rPr>
+              <w:lastRenderedPageBreak/>
+              <w:t>Tarefas”.</w:t>
             </w:r>
           </w:p>
         </w:tc>
@@ -16557,7 +17589,17 @@
                 <w:sz w:val="24"/>
                 <w:szCs w:val="24"/>
               </w:rPr>
-              <w:t xml:space="preserve">4- O sistema apresenta uma lista com todas as tarefas cadastradas, </w:t>
+              <w:lastRenderedPageBreak/>
+              <w:t xml:space="preserve">4- O sistema apresenta uma lista </w:t>
+            </w:r>
+            <w:r>
+              <w:rPr>
+                <w:rFonts w:ascii="Arial" w:hAnsi="Arial" w:cs="Arial"/>
+                <w:sz w:val="24"/>
+                <w:szCs w:val="24"/>
+              </w:rPr>
+              <w:lastRenderedPageBreak/>
+              <w:t xml:space="preserve">com todas as tarefas cadastradas, </w:t>
             </w:r>
             <w:r>
               <w:rPr>
@@ -16597,6 +17639,7 @@
                 <w:sz w:val="24"/>
                 <w:szCs w:val="24"/>
               </w:rPr>
+              <w:lastRenderedPageBreak/>
               <w:t>5- O gerent</w:t>
             </w:r>
             <w:r>
@@ -16796,41 +17839,75 @@
                 <w:sz w:val="24"/>
                 <w:szCs w:val="24"/>
               </w:rPr>
-              <w:t>8.1 – Durante o preenchimento o sistema não apresenta os campos data inicio e nem o data limite, após o gerente selecionar cadastrar o sistema valida os dados informados.</w:t>
-            </w:r>
-          </w:p>
-          <w:p>
-            <w:pPr>
-              <w:rPr>
-                <w:rFonts w:ascii="Arial" w:hAnsi="Arial" w:cs="Arial"/>
-                <w:sz w:val="24"/>
-                <w:szCs w:val="24"/>
-              </w:rPr>
-            </w:pPr>
-            <w:r>
-              <w:rPr>
-                <w:rFonts w:ascii="Arial" w:hAnsi="Arial" w:cs="Arial"/>
-                <w:sz w:val="24"/>
-                <w:szCs w:val="24"/>
-              </w:rPr>
-              <w:t>7.2 – O gerente seleciona no campo frequência a opção mensalmente, ou esporadicamente.</w:t>
-            </w:r>
-          </w:p>
-          <w:p>
-            <w:pPr>
-              <w:rPr>
-                <w:rFonts w:ascii="Arial" w:hAnsi="Arial" w:cs="Arial"/>
-                <w:sz w:val="24"/>
-                <w:szCs w:val="24"/>
-              </w:rPr>
-            </w:pPr>
-            <w:r>
-              <w:rPr>
-                <w:rFonts w:ascii="Arial" w:hAnsi="Arial" w:cs="Arial"/>
-                <w:sz w:val="24"/>
-                <w:szCs w:val="24"/>
-              </w:rPr>
-              <w:t>8.2 – O sistema apresenta os campos data inicio e data limite, após o gerente preencher os campos e selecionar cadastrar o sistema valida os dados informados.</w:t>
+              <w:t xml:space="preserve">8.1 – </w:t>
+            </w:r>
+            <w:r>
+              <w:rPr>
+                <w:rFonts w:ascii="Arial" w:hAnsi="Arial" w:cs="Arial"/>
+                <w:sz w:val="24"/>
+                <w:szCs w:val="24"/>
+                <w:highlight w:val="yellow"/>
+              </w:rPr>
+              <w:t>Durante o preenchimento o sistema não apresenta os campos data inicio e nem o data limite, após o gerente selecionar cadastrar o sistema valida os dados informados.</w:t>
+            </w:r>
+          </w:p>
+          <w:p>
+            <w:pPr>
+              <w:rPr>
+                <w:rFonts w:ascii="Arial" w:hAnsi="Arial" w:cs="Arial"/>
+                <w:sz w:val="24"/>
+                <w:szCs w:val="24"/>
+              </w:rPr>
+            </w:pPr>
+            <w:r>
+              <w:rPr>
+                <w:rFonts w:ascii="Arial" w:hAnsi="Arial" w:cs="Arial"/>
+                <w:sz w:val="24"/>
+                <w:szCs w:val="24"/>
+              </w:rPr>
+              <w:t xml:space="preserve">7.2 – O gerente seleciona no campo frequência a opção mensalmente, ou </w:t>
+            </w:r>
+            <w:r>
+              <w:rPr>
+                <w:rFonts w:ascii="Arial" w:hAnsi="Arial" w:cs="Arial"/>
+                <w:sz w:val="24"/>
+                <w:szCs w:val="24"/>
+              </w:rPr>
+              <w:t>eventualmente</w:t>
+            </w:r>
+            <w:r>
+              <w:rPr>
+                <w:rFonts w:ascii="Arial" w:hAnsi="Arial" w:cs="Arial"/>
+                <w:sz w:val="24"/>
+                <w:szCs w:val="24"/>
+              </w:rPr>
+              <w:t>.</w:t>
+            </w:r>
+          </w:p>
+          <w:p>
+            <w:pPr>
+              <w:rPr>
+                <w:rFonts w:ascii="Arial" w:hAnsi="Arial" w:cs="Arial"/>
+                <w:sz w:val="24"/>
+                <w:szCs w:val="24"/>
+              </w:rPr>
+            </w:pPr>
+            <w:r>
+              <w:rPr>
+                <w:rFonts w:ascii="Arial" w:hAnsi="Arial" w:cs="Arial"/>
+                <w:sz w:val="24"/>
+                <w:szCs w:val="24"/>
+              </w:rPr>
+              <w:t xml:space="preserve">8.2 – </w:t>
+            </w:r>
+            <w:r>
+              <w:rPr>
+                <w:rFonts w:ascii="Arial" w:hAnsi="Arial" w:cs="Arial"/>
+                <w:sz w:val="24"/>
+                <w:szCs w:val="24"/>
+                <w:highlight w:val="yellow"/>
+              </w:rPr>
+              <w:t>O sistema apresenta os campos data inicio e data limite, após o gerente preencher os campos e selecionar cadastrar o sistema valida os dados informados.</w:t>
             </w:r>
           </w:p>
         </w:tc>
@@ -17317,7 +18394,23 @@
                 <w:sz w:val="24"/>
                 <w:szCs w:val="24"/>
               </w:rPr>
-              <w:t xml:space="preserve"> Este caso de uso permite o gerente remova uma tarefa cadastrada no sistema</w:t>
+              <w:t xml:space="preserve"> Este caso de uso permite o gerente </w:t>
+            </w:r>
+            <w:r>
+              <w:rPr>
+                <w:rFonts w:ascii="Arial" w:hAnsi="Arial" w:cs="Arial"/>
+                <w:sz w:val="24"/>
+                <w:szCs w:val="24"/>
+              </w:rPr>
+              <w:t>cancele</w:t>
+            </w:r>
+            <w:r>
+              <w:rPr>
+                <w:rFonts w:ascii="Arial" w:hAnsi="Arial" w:cs="Arial"/>
+                <w:sz w:val="24"/>
+                <w:szCs w:val="24"/>
+              </w:rPr>
+              <w:t xml:space="preserve"> uma tarefa cadastrada no sistema</w:t>
             </w:r>
           </w:p>
         </w:tc>
@@ -17385,7 +18478,6 @@
                 <w:sz w:val="24"/>
                 <w:szCs w:val="24"/>
               </w:rPr>
-              <w:lastRenderedPageBreak/>
               <w:t>Pré-condição: existir a tarefa que deseja remover</w:t>
             </w:r>
           </w:p>
@@ -17588,6 +18680,7 @@
                 <w:sz w:val="24"/>
                 <w:szCs w:val="24"/>
               </w:rPr>
+              <w:lastRenderedPageBreak/>
               <w:t>3- O gerente seleciona a opção “Listar Tarefas”.</w:t>
             </w:r>
           </w:p>
@@ -17634,7 +18727,23 @@
                 <w:sz w:val="24"/>
                 <w:szCs w:val="24"/>
               </w:rPr>
-              <w:t>5- O gerente seleciona a opção de remover, botão localizado ao lado dos dados da referida tarefa.</w:t>
+              <w:t xml:space="preserve">5- O gerente seleciona a opção de </w:t>
+            </w:r>
+            <w:r>
+              <w:rPr>
+                <w:rFonts w:ascii="Arial" w:hAnsi="Arial" w:cs="Arial"/>
+                <w:sz w:val="24"/>
+                <w:szCs w:val="24"/>
+              </w:rPr>
+              <w:t>cancelar</w:t>
+            </w:r>
+            <w:r>
+              <w:rPr>
+                <w:rFonts w:ascii="Arial" w:hAnsi="Arial" w:cs="Arial"/>
+                <w:sz w:val="24"/>
+                <w:szCs w:val="24"/>
+              </w:rPr>
+              <w:t>, botão localizado ao lado dos dados da referida tarefa.</w:t>
             </w:r>
           </w:p>
         </w:tc>
@@ -17694,7 +18803,23 @@
                 <w:sz w:val="24"/>
                 <w:szCs w:val="24"/>
               </w:rPr>
-              <w:t>7- O sistema apresenta a mensagem de tarefa removida com sucesso.</w:t>
+              <w:t xml:space="preserve">7- O sistema apresenta a mensagem de tarefa </w:t>
+            </w:r>
+            <w:r>
+              <w:rPr>
+                <w:rFonts w:ascii="Arial" w:hAnsi="Arial" w:cs="Arial"/>
+                <w:sz w:val="24"/>
+                <w:szCs w:val="24"/>
+              </w:rPr>
+              <w:t>cancelada</w:t>
+            </w:r>
+            <w:r>
+              <w:rPr>
+                <w:rFonts w:ascii="Arial" w:hAnsi="Arial" w:cs="Arial"/>
+                <w:sz w:val="24"/>
+                <w:szCs w:val="24"/>
+              </w:rPr>
+              <w:t xml:space="preserve"> com sucesso.</w:t>
             </w:r>
           </w:p>
         </w:tc>
@@ -17901,20 +19026,22 @@
           <w:rFonts w:ascii="Arial" w:hAnsi="Arial" w:cs="Arial"/>
           <w:b/>
           <w:bCs/>
-          <w:sz w:val="24"/>
-          <w:szCs w:val="24"/>
-        </w:rPr>
-        <w:t>Avaliar</w:t>
+          <w:color w:val="FF0000"/>
+          <w:sz w:val="24"/>
+          <w:szCs w:val="24"/>
+        </w:rPr>
+        <w:t>Enviar para Avaliação</w:t>
       </w:r>
       <w:r>
         <w:rPr>
           <w:rFonts w:ascii="Arial" w:hAnsi="Arial" w:cs="Arial"/>
           <w:b/>
           <w:bCs/>
-          <w:sz w:val="24"/>
-          <w:szCs w:val="24"/>
-        </w:rPr>
-        <w:t xml:space="preserve"> Tarefa</w:t>
+          <w:color w:val="FF0000"/>
+          <w:sz w:val="24"/>
+          <w:szCs w:val="24"/>
+        </w:rPr>
+        <w:t xml:space="preserve"> (mudar caso de uso)</w:t>
       </w:r>
     </w:p>
     <w:tbl>
@@ -18137,7 +19264,6 @@
                 <w:sz w:val="24"/>
                 <w:szCs w:val="24"/>
               </w:rPr>
-              <w:lastRenderedPageBreak/>
               <w:t>Imagem protótipo: 8.5.10</w:t>
             </w:r>
           </w:p>
@@ -18307,7 +19433,16 @@
                 <w:sz w:val="24"/>
                 <w:szCs w:val="24"/>
               </w:rPr>
-              <w:t>2- O sistema apresenta a interface com todas as opções referentes ao tipo do usuário, juntamente com suas tarefas descritas que devem ser realizadas, em uma tabela com a opção ao lado dos dados para enviar para avaliação.</w:t>
+              <w:t xml:space="preserve">2- O sistema apresenta a interface com todas as opções referentes ao tipo do usuário, juntamente com suas tarefas descritas que devem </w:t>
+            </w:r>
+            <w:r>
+              <w:rPr>
+                <w:rFonts w:ascii="Arial" w:hAnsi="Arial" w:cs="Arial"/>
+                <w:sz w:val="24"/>
+                <w:szCs w:val="24"/>
+              </w:rPr>
+              <w:lastRenderedPageBreak/>
+              <w:t>ser realizadas, em uma tabela com a opção ao lado dos dados para enviar para avaliação.</w:t>
             </w:r>
           </w:p>
         </w:tc>
@@ -18331,6 +19466,7 @@
                 <w:sz w:val="24"/>
                 <w:szCs w:val="24"/>
               </w:rPr>
+              <w:lastRenderedPageBreak/>
               <w:t xml:space="preserve">3- O </w:t>
             </w:r>
             <w:r>
@@ -18395,13 +19531,23 @@
                 <w:sz w:val="24"/>
                 <w:szCs w:val="24"/>
               </w:rPr>
-              <w:t xml:space="preserve">4- O sistema apresenta uma mensagem </w:t>
-            </w:r>
-            <w:r>
-              <w:rPr>
-                <w:rFonts w:ascii="Arial" w:hAnsi="Arial" w:cs="Arial"/>
-                <w:sz w:val="24"/>
-                <w:szCs w:val="24"/>
+              <w:t xml:space="preserve">4- </w:t>
+            </w:r>
+            <w:r>
+              <w:rPr>
+                <w:rFonts w:ascii="Arial" w:hAnsi="Arial" w:cs="Arial"/>
+                <w:sz w:val="24"/>
+                <w:szCs w:val="24"/>
+                <w:highlight w:val="yellow"/>
+              </w:rPr>
+              <w:t xml:space="preserve">O sistema apresenta uma mensagem </w:t>
+            </w:r>
+            <w:r>
+              <w:rPr>
+                <w:rFonts w:ascii="Arial" w:hAnsi="Arial" w:cs="Arial"/>
+                <w:sz w:val="24"/>
+                <w:szCs w:val="24"/>
+                <w:highlight w:val="yellow"/>
               </w:rPr>
               <w:t>solicitando se a tarefa realmente foi concluída</w:t>
             </w:r>
@@ -18435,22 +19581,6 @@
                 <w:sz w:val="24"/>
                 <w:szCs w:val="24"/>
               </w:rPr>
-              <w:t xml:space="preserve"> O </w:t>
-            </w:r>
-            <w:r>
-              <w:rPr>
-                <w:rFonts w:ascii="Arial" w:hAnsi="Arial" w:cs="Arial"/>
-                <w:sz w:val="24"/>
-                <w:szCs w:val="24"/>
-              </w:rPr>
-              <w:t>colaborador</w:t>
-            </w:r>
-            <w:r>
-              <w:rPr>
-                <w:rFonts w:ascii="Arial" w:hAnsi="Arial" w:cs="Arial"/>
-                <w:sz w:val="24"/>
-                <w:szCs w:val="24"/>
-              </w:rPr>
               <w:t xml:space="preserve"> </w:t>
             </w:r>
             <w:r>
@@ -18458,6 +19588,25 @@
                 <w:rFonts w:ascii="Arial" w:hAnsi="Arial" w:cs="Arial"/>
                 <w:sz w:val="24"/>
                 <w:szCs w:val="24"/>
+                <w:highlight w:val="yellow"/>
+              </w:rPr>
+              <w:t xml:space="preserve">O </w:t>
+            </w:r>
+            <w:r>
+              <w:rPr>
+                <w:rFonts w:ascii="Arial" w:hAnsi="Arial" w:cs="Arial"/>
+                <w:sz w:val="24"/>
+                <w:szCs w:val="24"/>
+                <w:highlight w:val="yellow"/>
+              </w:rPr>
+              <w:t xml:space="preserve">colaborador </w:t>
+            </w:r>
+            <w:r>
+              <w:rPr>
+                <w:rFonts w:ascii="Arial" w:hAnsi="Arial" w:cs="Arial"/>
+                <w:sz w:val="24"/>
+                <w:szCs w:val="24"/>
+                <w:highlight w:val="yellow"/>
               </w:rPr>
               <w:t>seleciona a opção que sim.</w:t>
             </w:r>
@@ -18633,15 +19782,16 @@
                 <w:sz w:val="24"/>
                 <w:szCs w:val="24"/>
               </w:rPr>
-              <w:t xml:space="preserve">.1 Caso </w:t>
-            </w:r>
-            <w:r>
-              <w:rPr>
-                <w:rFonts w:ascii="Arial" w:hAnsi="Arial" w:cs="Arial"/>
-                <w:sz w:val="24"/>
-                <w:szCs w:val="24"/>
-              </w:rPr>
-              <w:t>não existam tarefas cadastradas o sistema apresenta a mensagem que não possui tarefas cadastradas, além das demais funcionalidades de cada tipo de usuário.</w:t>
+              <w:t xml:space="preserve">.1 </w:t>
+            </w:r>
+            <w:r>
+              <w:rPr>
+                <w:rFonts w:ascii="Arial" w:hAnsi="Arial" w:cs="Arial"/>
+                <w:sz w:val="24"/>
+                <w:szCs w:val="24"/>
+                <w:highlight w:val="yellow"/>
+              </w:rPr>
+              <w:t>Caso não existam tarefas cadastradas o sistema apresenta a mensagem que não possui tarefas cadastradas, além das demais funcionalidades de cada tipo de usuário.</w:t>
             </w:r>
           </w:p>
         </w:tc>
@@ -18699,20 +19849,22 @@
           <w:rFonts w:ascii="Arial" w:hAnsi="Arial" w:cs="Arial"/>
           <w:b/>
           <w:bCs/>
-          <w:sz w:val="24"/>
-          <w:szCs w:val="24"/>
-        </w:rPr>
-        <w:t>Concluir</w:t>
+          <w:color w:val="FF0000"/>
+          <w:sz w:val="24"/>
+          <w:szCs w:val="24"/>
+        </w:rPr>
+        <w:t>Avaliar Tarefa</w:t>
       </w:r>
       <w:r>
         <w:rPr>
           <w:rFonts w:ascii="Arial" w:hAnsi="Arial" w:cs="Arial"/>
           <w:b/>
           <w:bCs/>
-          <w:sz w:val="24"/>
-          <w:szCs w:val="24"/>
-        </w:rPr>
-        <w:t xml:space="preserve"> Tarefa</w:t>
+          <w:color w:val="FF0000"/>
+          <w:sz w:val="24"/>
+          <w:szCs w:val="24"/>
+        </w:rPr>
+        <w:t xml:space="preserve"> (mudar caso de uso)</w:t>
       </w:r>
     </w:p>
     <w:tbl>
@@ -19453,7 +20605,6 @@
                 <w:sz w:val="24"/>
                 <w:szCs w:val="24"/>
               </w:rPr>
-              <w:lastRenderedPageBreak/>
               <w:t>Imagem protótipo: 8.5.</w:t>
             </w:r>
             <w:r>
@@ -19675,7 +20826,16 @@
                 <w:sz w:val="24"/>
                 <w:szCs w:val="24"/>
               </w:rPr>
-              <w:t>3- O gerente seleciona a opção “Histórico de tarefas”.</w:t>
+              <w:t xml:space="preserve">3- O gerente seleciona a opção </w:t>
+            </w:r>
+            <w:r>
+              <w:rPr>
+                <w:rFonts w:ascii="Arial" w:hAnsi="Arial" w:cs="Arial"/>
+                <w:sz w:val="24"/>
+                <w:szCs w:val="24"/>
+              </w:rPr>
+              <w:lastRenderedPageBreak/>
+              <w:t>“Histórico de tarefas”.</w:t>
             </w:r>
           </w:p>
         </w:tc>
@@ -19697,33 +20857,33 @@
                 <w:sz w:val="24"/>
                 <w:szCs w:val="24"/>
               </w:rPr>
-              <w:t>4- O sistema apresenta uma lista c</w:t>
-            </w:r>
-            <w:r>
-              <w:rPr>
-                <w:rFonts w:ascii="Arial" w:hAnsi="Arial" w:cs="Arial"/>
-                <w:sz w:val="24"/>
-                <w:szCs w:val="24"/>
-              </w:rPr>
-              <w:t xml:space="preserve">om todas as tarefas já cadastradas no sistema, mostrando suas principais informações como </w:t>
-            </w:r>
-            <w:proofErr w:type="gramStart"/>
-            <w:r>
-              <w:rPr>
-                <w:rFonts w:ascii="Arial" w:hAnsi="Arial" w:cs="Arial"/>
-                <w:sz w:val="24"/>
-                <w:szCs w:val="24"/>
-              </w:rPr>
-              <w:t>titulo,</w:t>
-            </w:r>
-            <w:proofErr w:type="gramEnd"/>
-            <w:r>
-              <w:rPr>
-                <w:rFonts w:ascii="Arial" w:hAnsi="Arial" w:cs="Arial"/>
-                <w:sz w:val="24"/>
-                <w:szCs w:val="24"/>
-              </w:rPr>
-              <w:t xml:space="preserve"> quem cadastrou a tarefa, status e a frequência da tarefa</w:t>
+              <w:lastRenderedPageBreak/>
+              <w:t xml:space="preserve">4- O sistema apresenta uma lista </w:t>
+            </w:r>
+            <w:r>
+              <w:rPr>
+                <w:rFonts w:ascii="Arial" w:hAnsi="Arial" w:cs="Arial"/>
+                <w:sz w:val="24"/>
+                <w:szCs w:val="24"/>
+              </w:rPr>
+              <w:lastRenderedPageBreak/>
+              <w:t>c</w:t>
+            </w:r>
+            <w:r>
+              <w:rPr>
+                <w:rFonts w:ascii="Arial" w:hAnsi="Arial" w:cs="Arial"/>
+                <w:sz w:val="24"/>
+                <w:szCs w:val="24"/>
+              </w:rPr>
+              <w:t xml:space="preserve">om todas as tarefas já cadastradas no sistema, mostrando </w:t>
+            </w:r>
+            <w:r>
+              <w:rPr>
+                <w:rFonts w:ascii="Arial" w:hAnsi="Arial" w:cs="Arial"/>
+                <w:sz w:val="24"/>
+                <w:szCs w:val="24"/>
+              </w:rPr>
+              <w:t>em ordem decrescente de cadastro</w:t>
             </w:r>
             <w:r>
               <w:rPr>
@@ -19758,6 +20918,7 @@
                 <w:sz w:val="24"/>
                 <w:szCs w:val="24"/>
               </w:rPr>
+              <w:lastRenderedPageBreak/>
               <w:t>Fluxo de exceção:</w:t>
             </w:r>
           </w:p>
@@ -19783,13 +20944,23 @@
                 <w:sz w:val="24"/>
                 <w:szCs w:val="24"/>
               </w:rPr>
-              <w:t>4.1 Caso não exista tarefas cadastradas no sistema é apresentado uma mensagem que não te</w:t>
-            </w:r>
-            <w:r>
-              <w:rPr>
-                <w:rFonts w:ascii="Arial" w:hAnsi="Arial" w:cs="Arial"/>
-                <w:sz w:val="24"/>
-                <w:szCs w:val="24"/>
+              <w:t xml:space="preserve">4.1 </w:t>
+            </w:r>
+            <w:r>
+              <w:rPr>
+                <w:rFonts w:ascii="Arial" w:hAnsi="Arial" w:cs="Arial"/>
+                <w:sz w:val="24"/>
+                <w:szCs w:val="24"/>
+                <w:highlight w:val="yellow"/>
+              </w:rPr>
+              <w:t>Caso não exista tarefas cadastradas no sistema é apresentado uma mensagem que não te</w:t>
+            </w:r>
+            <w:r>
+              <w:rPr>
+                <w:rFonts w:ascii="Arial" w:hAnsi="Arial" w:cs="Arial"/>
+                <w:sz w:val="24"/>
+                <w:szCs w:val="24"/>
+                <w:highlight w:val="yellow"/>
               </w:rPr>
               <w:t>m tarefas para serem apresentada</w:t>
             </w:r>
@@ -19798,6 +20969,7 @@
                 <w:rFonts w:ascii="Arial" w:hAnsi="Arial" w:cs="Arial"/>
                 <w:sz w:val="24"/>
                 <w:szCs w:val="24"/>
+                <w:highlight w:val="yellow"/>
               </w:rPr>
               <w:t>s.</w:t>
             </w:r>
@@ -20336,21 +21508,23 @@
                 <w:sz w:val="24"/>
                 <w:szCs w:val="24"/>
               </w:rPr>
-              <w:t xml:space="preserve">.1 Caso </w:t>
-            </w:r>
-            <w:r>
-              <w:rPr>
-                <w:rFonts w:ascii="Arial" w:hAnsi="Arial" w:cs="Arial"/>
-                <w:sz w:val="24"/>
-                <w:szCs w:val="24"/>
-              </w:rPr>
-              <w:t>não existam tarefas o sistema apresenta a mensagem que não possui tarefas cadastradas</w:t>
-            </w:r>
-            <w:r>
-              <w:rPr>
-                <w:rFonts w:ascii="Arial" w:hAnsi="Arial" w:cs="Arial"/>
-                <w:sz w:val="24"/>
-                <w:szCs w:val="24"/>
+              <w:t xml:space="preserve">.1 </w:t>
+            </w:r>
+            <w:r>
+              <w:rPr>
+                <w:rFonts w:ascii="Arial" w:hAnsi="Arial" w:cs="Arial"/>
+                <w:sz w:val="24"/>
+                <w:szCs w:val="24"/>
+                <w:highlight w:val="yellow"/>
+              </w:rPr>
+              <w:t>Caso não existam tarefas o sistema apresenta a mensagem que não possui tarefas cadastradas</w:t>
+            </w:r>
+            <w:r>
+              <w:rPr>
+                <w:rFonts w:ascii="Arial" w:hAnsi="Arial" w:cs="Arial"/>
+                <w:sz w:val="24"/>
+                <w:szCs w:val="24"/>
+                <w:highlight w:val="yellow"/>
               </w:rPr>
               <w:t>.</w:t>
             </w:r>
@@ -20359,6 +21533,7 @@
                 <w:rFonts w:ascii="Arial" w:hAnsi="Arial" w:cs="Arial"/>
                 <w:sz w:val="24"/>
                 <w:szCs w:val="24"/>
+                <w:highlight w:val="yellow"/>
               </w:rPr>
               <w:t xml:space="preserve"> de usuário.</w:t>
             </w:r>
@@ -20505,7 +21680,6 @@
           <w:szCs w:val="24"/>
           <w:lang w:eastAsia="pt-BR"/>
         </w:rPr>
-        <w:lastRenderedPageBreak/>
         <w:drawing>
           <wp:inline distT="0" distB="0" distL="0" distR="0">
             <wp:extent cx="4991100" cy="1655849"/>
@@ -20606,6 +21780,7 @@
                 <w:sz w:val="24"/>
                 <w:szCs w:val="24"/>
               </w:rPr>
+              <w:lastRenderedPageBreak/>
               <w:t>Nome tabela:</w:t>
             </w:r>
           </w:p>
@@ -21128,6 +22303,8 @@
           <w:szCs w:val="24"/>
         </w:rPr>
       </w:pPr>
+      <w:bookmarkStart w:id="0" w:name="_GoBack"/>
+      <w:bookmarkEnd w:id="0"/>
     </w:p>
     <w:p>
       <w:pPr>
@@ -21157,7 +22334,6 @@
           <w:sz w:val="24"/>
           <w:szCs w:val="24"/>
         </w:rPr>
-        <w:lastRenderedPageBreak/>
         <w:t xml:space="preserve">Tela de </w:t>
       </w:r>
       <w:proofErr w:type="spellStart"/>
@@ -21214,6 +22390,7 @@
           <w:szCs w:val="24"/>
           <w:lang w:eastAsia="pt-BR"/>
         </w:rPr>
+        <w:lastRenderedPageBreak/>
         <w:drawing>
           <wp:inline distT="0" distB="0" distL="0" distR="0">
             <wp:extent cx="5400040" cy="3681730"/>
@@ -28663,7 +29840,7 @@
 </file>
 
 <file path=customXml/itemProps1.xml><?xml version="1.0" encoding="utf-8"?>
-<ds:datastoreItem xmlns:ds="http://schemas.openxmlformats.org/officeDocument/2006/customXml" ds:itemID="{B44E6A2C-B261-4B46-BD5F-D50BDE22EDEE}">
+<ds:datastoreItem xmlns:ds="http://schemas.openxmlformats.org/officeDocument/2006/customXml" ds:itemID="{F2112CC1-823C-4977-AA02-4B518282E970}">
   <ds:schemaRefs>
     <ds:schemaRef ds:uri="http://schemas.openxmlformats.org/officeDocument/2006/bibliography"/>
   </ds:schemaRefs>

</xml_diff>

<commit_message>
adicionado conexao usando OO e arrumado partes da documentação
</commit_message>
<xml_diff>
--- a/Documentação/2_ProjetoIntegrador_PropostaDesenvolvimentoDeSoftware.docx
+++ b/Documentação/2_ProjetoIntegrador_PropostaDesenvolvimentoDeSoftware.docx
@@ -303,7 +303,16 @@
           <w:iCs/>
           <w:color w:val="auto"/>
         </w:rPr>
-        <w:t>Igor.moiano@hotmail.com</w:t>
+        <w:t>i</w:t>
+      </w:r>
+      <w:r>
+        <w:rPr>
+          <w:rFonts w:ascii="Arial" w:hAnsi="Arial" w:cs="Arial"/>
+          <w:i/>
+          <w:iCs/>
+          <w:color w:val="auto"/>
+        </w:rPr>
+        <w:t>gor.moiano@hotmail.com</w:t>
       </w:r>
       <w:r>
         <w:rPr>
@@ -367,8 +376,7 @@
         <w:jc w:val="both"/>
         <w:rPr>
           <w:rFonts w:ascii="Arial" w:hAnsi="Arial" w:cs="Arial"/>
-          <w:b/>
-          <w:bCs/>
+          <w:iCs/>
           <w:color w:val="auto"/>
         </w:rPr>
       </w:pPr>
@@ -452,6 +460,19 @@
         </w:rPr>
         <w:t xml:space="preserve"> um histórico das atividades realizadas.</w:t>
       </w:r>
+    </w:p>
+    <w:p>
+      <w:pPr>
+        <w:pStyle w:val="Default"/>
+        <w:ind w:left="360" w:firstLine="348"/>
+        <w:jc w:val="both"/>
+        <w:rPr>
+          <w:rFonts w:ascii="Arial" w:hAnsi="Arial" w:cs="Arial"/>
+          <w:b/>
+          <w:bCs/>
+          <w:color w:val="auto"/>
+        </w:rPr>
+      </w:pPr>
     </w:p>
     <w:p>
       <w:pPr>
@@ -554,7 +575,6 @@
         <w:jc w:val="both"/>
         <w:rPr>
           <w:rFonts w:ascii="Arial" w:hAnsi="Arial" w:cs="Arial"/>
-          <w:i/>
           <w:iCs/>
           <w:color w:val="auto"/>
         </w:rPr>
@@ -583,26 +603,21 @@
           <w:iCs/>
           <w:color w:val="auto"/>
         </w:rPr>
-        <w:t xml:space="preserve">a) gerente de uma imobiliária, pois este tende a definir tarefas e realizar tarefas, sendo assim serão realizadas perguntas quanto a tipos de atividades o(a) entrevistado(a) tende a realizar e a definir para que seus subordinados </w:t>
+        <w:t>a) gerente de uma imobiliária, pois este tende a definir tarefas e realizar tarefas, sendo assim serão realizadas perguntas quanto a tipos de atividades o(a) entrevistado(a) tende a realizar e a definir para que seus subordinados tenham de realizar, juntamente informações necessárias para a realização da tarefa.</w:t>
       </w:r>
-      <w:proofErr w:type="gramStart"/>
-      <w:r>
-        <w:rPr>
-          <w:rFonts w:ascii="Arial" w:hAnsi="Arial" w:cs="Arial"/>
+    </w:p>
+    <w:p>
+      <w:pPr>
+        <w:pStyle w:val="Default"/>
+        <w:ind w:left="360" w:firstLine="348"/>
+        <w:jc w:val="both"/>
+        <w:rPr>
+          <w:rFonts w:ascii="Arial" w:hAnsi="Arial" w:cs="Arial"/>
+          <w:i/>
           <w:iCs/>
           <w:color w:val="auto"/>
         </w:rPr>
-        <w:t>tenham</w:t>
-      </w:r>
-      <w:proofErr w:type="gramEnd"/>
-      <w:r>
-        <w:rPr>
-          <w:rFonts w:ascii="Arial" w:hAnsi="Arial" w:cs="Arial"/>
-          <w:iCs/>
-          <w:color w:val="auto"/>
-        </w:rPr>
-        <w:t xml:space="preserve"> de realizar, juntamente informações necessárias para a realização da tarefa.</w:t>
-      </w:r>
+      </w:pPr>
     </w:p>
     <w:p>
       <w:pPr>
@@ -1198,7 +1213,16 @@
                 <w:sz w:val="20"/>
                 <w:szCs w:val="20"/>
               </w:rPr>
-              <w:t xml:space="preserve"> fazendo e qual atividade deve realizar, tornando o processo de resolução das atividades de forma organizada.</w:t>
+              <w:t xml:space="preserve"> fazendo e qual atividade deve realizar, tornando o processo de resolução das </w:t>
+            </w:r>
+            <w:r>
+              <w:rPr>
+                <w:rFonts w:ascii="Times New Roman" w:hAnsi="Times New Roman" w:cs="Times New Roman"/>
+                <w:sz w:val="20"/>
+                <w:szCs w:val="20"/>
+              </w:rPr>
+              <w:lastRenderedPageBreak/>
+              <w:t>atividades de forma organizada.</w:t>
             </w:r>
           </w:p>
         </w:tc>
@@ -1227,6 +1251,7 @@
                 <w:sz w:val="20"/>
                 <w:szCs w:val="20"/>
               </w:rPr>
+              <w:lastRenderedPageBreak/>
               <w:t>3</w:t>
             </w:r>
             <w:proofErr w:type="gramEnd"/>
@@ -1280,16 +1305,7 @@
                 <w:sz w:val="20"/>
                 <w:szCs w:val="20"/>
               </w:rPr>
-              <w:t xml:space="preserve">Mostrar que uma determinada tarefa já foi realizada e precisa ser </w:t>
-            </w:r>
-            <w:r>
-              <w:rPr>
-                <w:rFonts w:ascii="Times New Roman" w:hAnsi="Times New Roman" w:cs="Times New Roman"/>
-                <w:sz w:val="20"/>
-                <w:szCs w:val="20"/>
-              </w:rPr>
-              <w:lastRenderedPageBreak/>
-              <w:t>avaliada pelo gerente</w:t>
+              <w:t>Mostrar que uma determinada tarefa já foi realizada e precisa ser avaliada pelo gerente</w:t>
             </w:r>
           </w:p>
         </w:tc>
@@ -1315,7 +1331,6 @@
                 <w:sz w:val="20"/>
                 <w:szCs w:val="20"/>
               </w:rPr>
-              <w:lastRenderedPageBreak/>
               <w:t>Apresenta as tarefas que devem ser realizadas de forma clara</w:t>
             </w:r>
           </w:p>
@@ -1345,7 +1360,6 @@
                 <w:sz w:val="20"/>
                 <w:szCs w:val="20"/>
               </w:rPr>
-              <w:lastRenderedPageBreak/>
               <w:t>4</w:t>
             </w:r>
             <w:proofErr w:type="gramEnd"/>
@@ -1787,6 +1801,16 @@
                 <w:szCs w:val="20"/>
               </w:rPr>
             </w:pPr>
+            <w:proofErr w:type="gramStart"/>
+            <w:r>
+              <w:rPr>
+                <w:rFonts w:ascii="Times New Roman" w:hAnsi="Times New Roman" w:cs="Times New Roman"/>
+                <w:sz w:val="20"/>
+                <w:szCs w:val="20"/>
+              </w:rPr>
+              <w:t>7</w:t>
+            </w:r>
+            <w:proofErr w:type="gramEnd"/>
           </w:p>
         </w:tc>
         <w:tc>
@@ -1895,6 +1919,16 @@
                 <w:szCs w:val="20"/>
               </w:rPr>
             </w:pPr>
+            <w:proofErr w:type="gramStart"/>
+            <w:r>
+              <w:rPr>
+                <w:rFonts w:ascii="Times New Roman" w:hAnsi="Times New Roman" w:cs="Times New Roman"/>
+                <w:sz w:val="20"/>
+                <w:szCs w:val="20"/>
+              </w:rPr>
+              <w:t>8</w:t>
+            </w:r>
+            <w:proofErr w:type="gramEnd"/>
           </w:p>
         </w:tc>
         <w:tc>
@@ -1993,6 +2027,16 @@
                 <w:szCs w:val="20"/>
               </w:rPr>
             </w:pPr>
+            <w:proofErr w:type="gramStart"/>
+            <w:r>
+              <w:rPr>
+                <w:rFonts w:ascii="Times New Roman" w:hAnsi="Times New Roman" w:cs="Times New Roman"/>
+                <w:sz w:val="20"/>
+                <w:szCs w:val="20"/>
+              </w:rPr>
+              <w:t>9</w:t>
+            </w:r>
+            <w:proofErr w:type="gramEnd"/>
           </w:p>
         </w:tc>
         <w:tc>
@@ -2138,6 +2182,14 @@
                 <w:szCs w:val="20"/>
               </w:rPr>
             </w:pPr>
+            <w:r>
+              <w:rPr>
+                <w:rFonts w:ascii="Times New Roman" w:hAnsi="Times New Roman" w:cs="Times New Roman"/>
+                <w:sz w:val="20"/>
+                <w:szCs w:val="20"/>
+              </w:rPr>
+              <w:t>10</w:t>
+            </w:r>
           </w:p>
         </w:tc>
         <w:tc>
@@ -2244,6 +2296,14 @@
                 <w:szCs w:val="20"/>
               </w:rPr>
             </w:pPr>
+            <w:r>
+              <w:rPr>
+                <w:rFonts w:ascii="Times New Roman" w:hAnsi="Times New Roman" w:cs="Times New Roman"/>
+                <w:sz w:val="20"/>
+                <w:szCs w:val="20"/>
+              </w:rPr>
+              <w:t>11</w:t>
+            </w:r>
           </w:p>
         </w:tc>
         <w:tc>
@@ -2360,6 +2420,14 @@
                 <w:szCs w:val="20"/>
               </w:rPr>
             </w:pPr>
+            <w:r>
+              <w:rPr>
+                <w:rFonts w:ascii="Times New Roman" w:hAnsi="Times New Roman" w:cs="Times New Roman"/>
+                <w:sz w:val="20"/>
+                <w:szCs w:val="20"/>
+              </w:rPr>
+              <w:t>12</w:t>
+            </w:r>
           </w:p>
         </w:tc>
         <w:tc>
@@ -2459,6 +2527,14 @@
                 <w:szCs w:val="20"/>
               </w:rPr>
             </w:pPr>
+            <w:r>
+              <w:rPr>
+                <w:rFonts w:ascii="Times New Roman" w:hAnsi="Times New Roman" w:cs="Times New Roman"/>
+                <w:sz w:val="20"/>
+                <w:szCs w:val="20"/>
+              </w:rPr>
+              <w:t>13</w:t>
+            </w:r>
           </w:p>
         </w:tc>
         <w:tc>
@@ -2842,7 +2918,6 @@
           <w:bCs/>
           <w:color w:val="auto"/>
         </w:rPr>
-        <w:lastRenderedPageBreak/>
         <w:t>Estudo de tecnologia</w:t>
       </w:r>
     </w:p>
@@ -3366,6 +3441,127 @@
     <w:p>
       <w:pPr>
         <w:pStyle w:val="Default"/>
+        <w:rPr>
+          <w:rFonts w:ascii="Arial" w:hAnsi="Arial" w:cs="Arial"/>
+          <w:b/>
+          <w:bCs/>
+          <w:color w:val="auto"/>
+        </w:rPr>
+      </w:pPr>
+    </w:p>
+    <w:p>
+      <w:pPr>
+        <w:pStyle w:val="Default"/>
+        <w:rPr>
+          <w:rFonts w:ascii="Arial" w:hAnsi="Arial" w:cs="Arial"/>
+          <w:b/>
+          <w:bCs/>
+          <w:color w:val="auto"/>
+        </w:rPr>
+      </w:pPr>
+    </w:p>
+    <w:p>
+      <w:pPr>
+        <w:pStyle w:val="Default"/>
+        <w:rPr>
+          <w:rFonts w:ascii="Arial" w:hAnsi="Arial" w:cs="Arial"/>
+          <w:b/>
+          <w:bCs/>
+          <w:color w:val="auto"/>
+        </w:rPr>
+      </w:pPr>
+    </w:p>
+    <w:p>
+      <w:pPr>
+        <w:pStyle w:val="Default"/>
+        <w:rPr>
+          <w:rFonts w:ascii="Arial" w:hAnsi="Arial" w:cs="Arial"/>
+          <w:b/>
+          <w:bCs/>
+          <w:color w:val="auto"/>
+        </w:rPr>
+      </w:pPr>
+    </w:p>
+    <w:p>
+      <w:pPr>
+        <w:pStyle w:val="Default"/>
+        <w:rPr>
+          <w:rFonts w:ascii="Arial" w:hAnsi="Arial" w:cs="Arial"/>
+          <w:b/>
+          <w:bCs/>
+          <w:color w:val="auto"/>
+        </w:rPr>
+      </w:pPr>
+    </w:p>
+    <w:p>
+      <w:pPr>
+        <w:pStyle w:val="Default"/>
+        <w:rPr>
+          <w:rFonts w:ascii="Arial" w:hAnsi="Arial" w:cs="Arial"/>
+          <w:b/>
+          <w:bCs/>
+          <w:color w:val="auto"/>
+        </w:rPr>
+      </w:pPr>
+    </w:p>
+    <w:p>
+      <w:pPr>
+        <w:pStyle w:val="Default"/>
+        <w:rPr>
+          <w:rFonts w:ascii="Arial" w:hAnsi="Arial" w:cs="Arial"/>
+          <w:b/>
+          <w:bCs/>
+          <w:color w:val="auto"/>
+        </w:rPr>
+      </w:pPr>
+    </w:p>
+    <w:p>
+      <w:pPr>
+        <w:pStyle w:val="Default"/>
+        <w:rPr>
+          <w:rFonts w:ascii="Arial" w:hAnsi="Arial" w:cs="Arial"/>
+          <w:b/>
+          <w:bCs/>
+          <w:color w:val="auto"/>
+        </w:rPr>
+      </w:pPr>
+    </w:p>
+    <w:p>
+      <w:pPr>
+        <w:pStyle w:val="Default"/>
+        <w:rPr>
+          <w:rFonts w:ascii="Arial" w:hAnsi="Arial" w:cs="Arial"/>
+          <w:b/>
+          <w:bCs/>
+          <w:color w:val="auto"/>
+        </w:rPr>
+      </w:pPr>
+    </w:p>
+    <w:p>
+      <w:pPr>
+        <w:pStyle w:val="Default"/>
+        <w:rPr>
+          <w:rFonts w:ascii="Arial" w:hAnsi="Arial" w:cs="Arial"/>
+          <w:b/>
+          <w:bCs/>
+          <w:color w:val="auto"/>
+        </w:rPr>
+      </w:pPr>
+    </w:p>
+    <w:p>
+      <w:pPr>
+        <w:pStyle w:val="Default"/>
+        <w:rPr>
+          <w:rFonts w:ascii="Arial" w:hAnsi="Arial" w:cs="Arial"/>
+          <w:b/>
+          <w:bCs/>
+          <w:color w:val="auto"/>
+        </w:rPr>
+      </w:pPr>
+    </w:p>
+    <w:p>
+      <w:pPr>
+        <w:pStyle w:val="Default"/>
         <w:numPr>
           <w:ilvl w:val="1"/>
           <w:numId w:val="1"/>
@@ -3384,6 +3580,7 @@
           <w:bCs/>
           <w:color w:val="auto"/>
         </w:rPr>
+        <w:lastRenderedPageBreak/>
         <w:t>Cronograma</w:t>
       </w:r>
     </w:p>
@@ -3392,6 +3589,17 @@
         <w:pStyle w:val="Default"/>
         <w:rPr>
           <w:rFonts w:ascii="Arial" w:hAnsi="Arial" w:cs="Arial"/>
+          <w:b/>
+          <w:bCs/>
+          <w:color w:val="auto"/>
+        </w:rPr>
+      </w:pPr>
+    </w:p>
+    <w:p>
+      <w:pPr>
+        <w:pStyle w:val="Default"/>
+        <w:rPr>
+          <w:rFonts w:ascii="Arial" w:hAnsi="Arial" w:cs="Arial"/>
           <w:color w:val="auto"/>
         </w:rPr>
       </w:pPr>
@@ -3400,7 +3608,6 @@
           <w:noProof/>
           <w:lang w:eastAsia="pt-BR"/>
         </w:rPr>
-        <w:lastRenderedPageBreak/>
         <w:drawing>
           <wp:inline distT="0" distB="0" distL="0" distR="0" wp14:anchorId="6EEEB92C" wp14:editId="5742B55C">
             <wp:extent cx="5400040" cy="3160917"/>
@@ -3465,96 +3672,6 @@
     <w:p>
       <w:pPr>
         <w:pStyle w:val="Default"/>
-        <w:rPr>
-          <w:rFonts w:ascii="Arial" w:hAnsi="Arial" w:cs="Arial"/>
-          <w:color w:val="auto"/>
-        </w:rPr>
-      </w:pPr>
-    </w:p>
-    <w:p>
-      <w:pPr>
-        <w:pStyle w:val="Default"/>
-        <w:rPr>
-          <w:rFonts w:ascii="Arial" w:hAnsi="Arial" w:cs="Arial"/>
-          <w:color w:val="auto"/>
-        </w:rPr>
-      </w:pPr>
-    </w:p>
-    <w:p>
-      <w:pPr>
-        <w:pStyle w:val="Default"/>
-        <w:rPr>
-          <w:rFonts w:ascii="Arial" w:hAnsi="Arial" w:cs="Arial"/>
-          <w:color w:val="auto"/>
-        </w:rPr>
-      </w:pPr>
-    </w:p>
-    <w:p>
-      <w:pPr>
-        <w:pStyle w:val="Default"/>
-        <w:rPr>
-          <w:rFonts w:ascii="Arial" w:hAnsi="Arial" w:cs="Arial"/>
-          <w:color w:val="auto"/>
-        </w:rPr>
-      </w:pPr>
-    </w:p>
-    <w:p>
-      <w:pPr>
-        <w:pStyle w:val="Default"/>
-        <w:rPr>
-          <w:rFonts w:ascii="Arial" w:hAnsi="Arial" w:cs="Arial"/>
-          <w:color w:val="auto"/>
-        </w:rPr>
-      </w:pPr>
-    </w:p>
-    <w:p>
-      <w:pPr>
-        <w:pStyle w:val="Default"/>
-        <w:rPr>
-          <w:rFonts w:ascii="Arial" w:hAnsi="Arial" w:cs="Arial"/>
-          <w:color w:val="auto"/>
-        </w:rPr>
-      </w:pPr>
-    </w:p>
-    <w:p>
-      <w:pPr>
-        <w:pStyle w:val="Default"/>
-        <w:rPr>
-          <w:rFonts w:ascii="Arial" w:hAnsi="Arial" w:cs="Arial"/>
-          <w:color w:val="auto"/>
-        </w:rPr>
-      </w:pPr>
-    </w:p>
-    <w:p>
-      <w:pPr>
-        <w:pStyle w:val="Default"/>
-        <w:rPr>
-          <w:rFonts w:ascii="Arial" w:hAnsi="Arial" w:cs="Arial"/>
-          <w:color w:val="auto"/>
-        </w:rPr>
-      </w:pPr>
-    </w:p>
-    <w:p>
-      <w:pPr>
-        <w:pStyle w:val="Default"/>
-        <w:rPr>
-          <w:rFonts w:ascii="Arial" w:hAnsi="Arial" w:cs="Arial"/>
-          <w:color w:val="auto"/>
-        </w:rPr>
-      </w:pPr>
-    </w:p>
-    <w:p>
-      <w:pPr>
-        <w:pStyle w:val="Default"/>
-        <w:rPr>
-          <w:rFonts w:ascii="Arial" w:hAnsi="Arial" w:cs="Arial"/>
-          <w:color w:val="auto"/>
-        </w:rPr>
-      </w:pPr>
-    </w:p>
-    <w:p>
-      <w:pPr>
-        <w:pStyle w:val="Default"/>
         <w:numPr>
           <w:ilvl w:val="0"/>
           <w:numId w:val="1"/>
@@ -4017,7 +4134,6 @@
             </w:pPr>
             <w:proofErr w:type="gramStart"/>
             <w:r>
-              <w:lastRenderedPageBreak/>
               <w:t>NF1.</w:t>
             </w:r>
             <w:proofErr w:type="gramEnd"/>
@@ -4129,6 +4245,7 @@
             </w:pPr>
             <w:proofErr w:type="gramStart"/>
             <w:r>
+              <w:lastRenderedPageBreak/>
               <w:t>NF1.</w:t>
             </w:r>
             <w:proofErr w:type="gramEnd"/>
@@ -4234,10 +4351,7 @@
               <w:t xml:space="preserve">4 Listar </w:t>
             </w:r>
             <w:r>
-              <w:t>membro</w:t>
-            </w:r>
-            <w:r>
-              <w:t>s</w:t>
+              <w:t>membros</w:t>
             </w:r>
           </w:p>
         </w:tc>
@@ -4253,10 +4367,7 @@
               <w:t xml:space="preserve">Somente serão apresentados os </w:t>
             </w:r>
             <w:r>
-              <w:t>membro</w:t>
-            </w:r>
-            <w:r>
-              <w:t xml:space="preserve">s </w:t>
+              <w:t xml:space="preserve">membros </w:t>
             </w:r>
             <w:r>
               <w:t>que estão como ativo no sistema</w:t>
@@ -4298,162 +4409,6 @@
         </w:tc>
       </w:tr>
     </w:tbl>
-    <w:p>
-      <w:pPr>
-        <w:pStyle w:val="Default"/>
-        <w:rPr>
-          <w:rFonts w:ascii="Arial" w:hAnsi="Arial" w:cs="Arial"/>
-          <w:i/>
-          <w:color w:val="auto"/>
-          <w:sz w:val="22"/>
-          <w:szCs w:val="22"/>
-        </w:rPr>
-      </w:pPr>
-    </w:p>
-    <w:p>
-      <w:pPr>
-        <w:pStyle w:val="Default"/>
-        <w:rPr>
-          <w:rFonts w:ascii="Arial" w:hAnsi="Arial" w:cs="Arial"/>
-          <w:i/>
-          <w:color w:val="auto"/>
-          <w:sz w:val="22"/>
-          <w:szCs w:val="22"/>
-        </w:rPr>
-      </w:pPr>
-    </w:p>
-    <w:p>
-      <w:pPr>
-        <w:pStyle w:val="Default"/>
-        <w:rPr>
-          <w:rFonts w:ascii="Arial" w:hAnsi="Arial" w:cs="Arial"/>
-          <w:i/>
-          <w:color w:val="auto"/>
-          <w:sz w:val="22"/>
-          <w:szCs w:val="22"/>
-        </w:rPr>
-      </w:pPr>
-    </w:p>
-    <w:p>
-      <w:pPr>
-        <w:pStyle w:val="Default"/>
-        <w:rPr>
-          <w:rFonts w:ascii="Arial" w:hAnsi="Arial" w:cs="Arial"/>
-          <w:i/>
-          <w:color w:val="auto"/>
-          <w:sz w:val="22"/>
-          <w:szCs w:val="22"/>
-        </w:rPr>
-      </w:pPr>
-    </w:p>
-    <w:p>
-      <w:pPr>
-        <w:pStyle w:val="Default"/>
-        <w:rPr>
-          <w:rFonts w:ascii="Arial" w:hAnsi="Arial" w:cs="Arial"/>
-          <w:i/>
-          <w:color w:val="auto"/>
-          <w:sz w:val="22"/>
-          <w:szCs w:val="22"/>
-        </w:rPr>
-      </w:pPr>
-    </w:p>
-    <w:p>
-      <w:pPr>
-        <w:pStyle w:val="Default"/>
-        <w:rPr>
-          <w:rFonts w:ascii="Arial" w:hAnsi="Arial" w:cs="Arial"/>
-          <w:i/>
-          <w:color w:val="auto"/>
-          <w:sz w:val="22"/>
-          <w:szCs w:val="22"/>
-        </w:rPr>
-      </w:pPr>
-    </w:p>
-    <w:p>
-      <w:pPr>
-        <w:pStyle w:val="Default"/>
-        <w:rPr>
-          <w:rFonts w:ascii="Arial" w:hAnsi="Arial" w:cs="Arial"/>
-          <w:i/>
-          <w:color w:val="auto"/>
-          <w:sz w:val="22"/>
-          <w:szCs w:val="22"/>
-        </w:rPr>
-      </w:pPr>
-    </w:p>
-    <w:p>
-      <w:pPr>
-        <w:pStyle w:val="Default"/>
-        <w:rPr>
-          <w:rFonts w:ascii="Arial" w:hAnsi="Arial" w:cs="Arial"/>
-          <w:i/>
-          <w:color w:val="auto"/>
-          <w:sz w:val="22"/>
-          <w:szCs w:val="22"/>
-        </w:rPr>
-      </w:pPr>
-    </w:p>
-    <w:p>
-      <w:pPr>
-        <w:pStyle w:val="Default"/>
-        <w:rPr>
-          <w:rFonts w:ascii="Arial" w:hAnsi="Arial" w:cs="Arial"/>
-          <w:i/>
-          <w:color w:val="auto"/>
-          <w:sz w:val="22"/>
-          <w:szCs w:val="22"/>
-        </w:rPr>
-      </w:pPr>
-    </w:p>
-    <w:p>
-      <w:pPr>
-        <w:pStyle w:val="Default"/>
-        <w:rPr>
-          <w:rFonts w:ascii="Arial" w:hAnsi="Arial" w:cs="Arial"/>
-          <w:i/>
-          <w:color w:val="auto"/>
-          <w:sz w:val="22"/>
-          <w:szCs w:val="22"/>
-        </w:rPr>
-      </w:pPr>
-    </w:p>
-    <w:p>
-      <w:pPr>
-        <w:pStyle w:val="Default"/>
-        <w:rPr>
-          <w:rFonts w:ascii="Arial" w:hAnsi="Arial" w:cs="Arial"/>
-          <w:i/>
-          <w:color w:val="auto"/>
-          <w:sz w:val="22"/>
-          <w:szCs w:val="22"/>
-        </w:rPr>
-      </w:pPr>
-    </w:p>
-    <w:p>
-      <w:pPr>
-        <w:pStyle w:val="Default"/>
-        <w:rPr>
-          <w:rFonts w:ascii="Arial" w:hAnsi="Arial" w:cs="Arial"/>
-          <w:i/>
-          <w:color w:val="auto"/>
-          <w:sz w:val="22"/>
-          <w:szCs w:val="22"/>
-        </w:rPr>
-      </w:pPr>
-    </w:p>
-    <w:p>
-      <w:pPr>
-        <w:pStyle w:val="Default"/>
-        <w:rPr>
-          <w:rFonts w:ascii="Arial" w:hAnsi="Arial" w:cs="Arial"/>
-          <w:i/>
-          <w:color w:val="auto"/>
-          <w:sz w:val="22"/>
-          <w:szCs w:val="22"/>
-        </w:rPr>
-      </w:pPr>
-    </w:p>
     <w:p>
       <w:pPr>
         <w:pStyle w:val="Default"/>
@@ -4907,7 +4862,6 @@
             </w:pPr>
             <w:proofErr w:type="gramStart"/>
             <w:r>
-              <w:lastRenderedPageBreak/>
               <w:t>NF</w:t>
             </w:r>
             <w:r>
@@ -5297,6 +5251,66 @@
         </w:tc>
       </w:tr>
     </w:tbl>
+    <w:p>
+      <w:pPr>
+        <w:pStyle w:val="Default"/>
+        <w:rPr>
+          <w:rFonts w:ascii="Arial" w:hAnsi="Arial" w:cs="Arial"/>
+          <w:i/>
+          <w:color w:val="auto"/>
+          <w:sz w:val="22"/>
+          <w:szCs w:val="22"/>
+        </w:rPr>
+      </w:pPr>
+    </w:p>
+    <w:p>
+      <w:pPr>
+        <w:pStyle w:val="Default"/>
+        <w:rPr>
+          <w:rFonts w:ascii="Arial" w:hAnsi="Arial" w:cs="Arial"/>
+          <w:i/>
+          <w:color w:val="auto"/>
+          <w:sz w:val="22"/>
+          <w:szCs w:val="22"/>
+        </w:rPr>
+      </w:pPr>
+    </w:p>
+    <w:p>
+      <w:pPr>
+        <w:pStyle w:val="Default"/>
+        <w:rPr>
+          <w:rFonts w:ascii="Arial" w:hAnsi="Arial" w:cs="Arial"/>
+          <w:i/>
+          <w:color w:val="auto"/>
+          <w:sz w:val="22"/>
+          <w:szCs w:val="22"/>
+        </w:rPr>
+      </w:pPr>
+    </w:p>
+    <w:p>
+      <w:pPr>
+        <w:pStyle w:val="Default"/>
+        <w:rPr>
+          <w:rFonts w:ascii="Arial" w:hAnsi="Arial" w:cs="Arial"/>
+          <w:i/>
+          <w:color w:val="auto"/>
+          <w:sz w:val="22"/>
+          <w:szCs w:val="22"/>
+        </w:rPr>
+      </w:pPr>
+    </w:p>
+    <w:p>
+      <w:pPr>
+        <w:pStyle w:val="Default"/>
+        <w:rPr>
+          <w:rFonts w:ascii="Arial" w:hAnsi="Arial" w:cs="Arial"/>
+          <w:i/>
+          <w:color w:val="auto"/>
+          <w:sz w:val="22"/>
+          <w:szCs w:val="22"/>
+        </w:rPr>
+      </w:pPr>
+    </w:p>
     <w:p>
       <w:pPr>
         <w:pStyle w:val="Default"/>
@@ -5368,6 +5382,7 @@
               <w:rPr>
                 <w:b/>
               </w:rPr>
+              <w:lastRenderedPageBreak/>
               <w:t>F</w:t>
             </w:r>
             <w:r>
@@ -5693,18 +5708,7 @@
     <w:p>
       <w:pPr>
         <w:pStyle w:val="Default"/>
-        <w:rPr>
-          <w:rFonts w:ascii="Arial" w:hAnsi="Arial" w:cs="Arial"/>
-          <w:i/>
-          <w:color w:val="auto"/>
-          <w:sz w:val="22"/>
-          <w:szCs w:val="22"/>
-        </w:rPr>
-      </w:pPr>
-    </w:p>
-    <w:p>
-      <w:pPr>
-        <w:pStyle w:val="Default"/>
+        <w:ind w:firstLine="708"/>
         <w:rPr>
           <w:rFonts w:ascii="Arial" w:hAnsi="Arial" w:cs="Arial"/>
           <w:i/>
@@ -6124,7 +6128,6 @@
               <w:rPr>
                 <w:b/>
               </w:rPr>
-              <w:lastRenderedPageBreak/>
               <w:t>F</w:t>
             </w:r>
             <w:r>
@@ -6443,6 +6446,90 @@
         </w:tc>
       </w:tr>
     </w:tbl>
+    <w:p>
+      <w:pPr>
+        <w:pStyle w:val="Default"/>
+        <w:rPr>
+          <w:rFonts w:ascii="Arial" w:hAnsi="Arial" w:cs="Arial"/>
+          <w:i/>
+          <w:color w:val="auto"/>
+          <w:sz w:val="22"/>
+          <w:szCs w:val="22"/>
+        </w:rPr>
+      </w:pPr>
+    </w:p>
+    <w:p>
+      <w:pPr>
+        <w:pStyle w:val="Default"/>
+        <w:rPr>
+          <w:rFonts w:ascii="Arial" w:hAnsi="Arial" w:cs="Arial"/>
+          <w:i/>
+          <w:color w:val="auto"/>
+          <w:sz w:val="22"/>
+          <w:szCs w:val="22"/>
+        </w:rPr>
+      </w:pPr>
+    </w:p>
+    <w:p>
+      <w:pPr>
+        <w:pStyle w:val="Default"/>
+        <w:rPr>
+          <w:rFonts w:ascii="Arial" w:hAnsi="Arial" w:cs="Arial"/>
+          <w:i/>
+          <w:color w:val="auto"/>
+          <w:sz w:val="22"/>
+          <w:szCs w:val="22"/>
+        </w:rPr>
+      </w:pPr>
+    </w:p>
+    <w:p>
+      <w:pPr>
+        <w:pStyle w:val="Default"/>
+        <w:rPr>
+          <w:rFonts w:ascii="Arial" w:hAnsi="Arial" w:cs="Arial"/>
+          <w:i/>
+          <w:color w:val="auto"/>
+          <w:sz w:val="22"/>
+          <w:szCs w:val="22"/>
+        </w:rPr>
+      </w:pPr>
+    </w:p>
+    <w:p>
+      <w:pPr>
+        <w:pStyle w:val="Default"/>
+        <w:rPr>
+          <w:rFonts w:ascii="Arial" w:hAnsi="Arial" w:cs="Arial"/>
+          <w:i/>
+          <w:color w:val="auto"/>
+          <w:sz w:val="22"/>
+          <w:szCs w:val="22"/>
+        </w:rPr>
+      </w:pPr>
+    </w:p>
+    <w:p>
+      <w:pPr>
+        <w:pStyle w:val="Default"/>
+        <w:rPr>
+          <w:rFonts w:ascii="Arial" w:hAnsi="Arial" w:cs="Arial"/>
+          <w:i/>
+          <w:color w:val="auto"/>
+          <w:sz w:val="22"/>
+          <w:szCs w:val="22"/>
+        </w:rPr>
+      </w:pPr>
+    </w:p>
+    <w:p>
+      <w:pPr>
+        <w:pStyle w:val="Default"/>
+        <w:rPr>
+          <w:rFonts w:ascii="Arial" w:hAnsi="Arial" w:cs="Arial"/>
+          <w:i/>
+          <w:color w:val="auto"/>
+          <w:sz w:val="22"/>
+          <w:szCs w:val="22"/>
+        </w:rPr>
+      </w:pPr>
+    </w:p>
     <w:p>
       <w:pPr>
         <w:pStyle w:val="Default"/>
@@ -6514,6 +6601,7 @@
               <w:rPr>
                 <w:b/>
               </w:rPr>
+              <w:lastRenderedPageBreak/>
               <w:t>F</w:t>
             </w:r>
             <w:r>
@@ -7370,7 +7458,6 @@
               <w:spacing w:after="0" w:line="240" w:lineRule="auto"/>
             </w:pPr>
             <w:r>
-              <w:lastRenderedPageBreak/>
               <w:t xml:space="preserve">O sistema devera verificar se o usuário que esta tentando </w:t>
             </w:r>
             <w:proofErr w:type="spellStart"/>
@@ -7619,6 +7706,7 @@
             </w:pPr>
             <w:proofErr w:type="gramStart"/>
             <w:r>
+              <w:lastRenderedPageBreak/>
               <w:t>NF9.</w:t>
             </w:r>
             <w:proofErr w:type="gramEnd"/>
@@ -8470,7 +8558,6 @@
             </w:r>
             <w:proofErr w:type="spellStart"/>
             <w:r>
-              <w:lastRenderedPageBreak/>
               <w:t>Admin</w:t>
             </w:r>
             <w:proofErr w:type="spellEnd"/>
@@ -8485,7 +8572,6 @@
               <w:snapToGrid w:val="0"/>
             </w:pPr>
             <w:r>
-              <w:lastRenderedPageBreak/>
               <w:t xml:space="preserve">Usar criptografia MD5 para gerar </w:t>
             </w:r>
             <w:r>
@@ -8496,7 +8582,6 @@
             </w:r>
             <w:proofErr w:type="spellStart"/>
             <w:r>
-              <w:lastRenderedPageBreak/>
               <w:t>admin</w:t>
             </w:r>
             <w:proofErr w:type="spellEnd"/>
@@ -8517,7 +8602,6 @@
               <w:snapToGrid w:val="0"/>
             </w:pPr>
             <w:r>
-              <w:lastRenderedPageBreak/>
               <w:t>Segurança</w:t>
             </w:r>
           </w:p>
@@ -8556,7 +8640,6 @@
               <w:snapToGrid w:val="0"/>
             </w:pPr>
             <w:r>
-              <w:lastRenderedPageBreak/>
               <w:t>S</w:t>
             </w:r>
             <w:r>
@@ -8753,7 +8836,11 @@
               <w:t xml:space="preserve">externo </w:t>
             </w:r>
             <w:r>
-              <w:t>que pretende ser hospedado para chamadas d</w:t>
+              <w:t xml:space="preserve">que pretende </w:t>
+            </w:r>
+            <w:r>
+              <w:lastRenderedPageBreak/>
+              <w:t>ser hospedado para chamadas d</w:t>
             </w:r>
             <w:r>
               <w:t>o script diário.</w:t>
@@ -8769,7 +8856,12 @@
               <w:snapToGrid w:val="0"/>
             </w:pPr>
             <w:r>
-              <w:t>Infraestrutura</w:t>
+              <w:lastRenderedPageBreak/>
+              <w:t>Infraestrutur</w:t>
+            </w:r>
+            <w:r>
+              <w:lastRenderedPageBreak/>
+              <w:t>a</w:t>
             </w:r>
           </w:p>
         </w:tc>
@@ -8784,6 +8876,7 @@
             </w:pPr>
             <w:proofErr w:type="gramStart"/>
             <w:r>
+              <w:lastRenderedPageBreak/>
               <w:t xml:space="preserve">(   </w:t>
             </w:r>
             <w:proofErr w:type="gramEnd"/>
@@ -8794,326 +8887,6 @@
         </w:tc>
       </w:tr>
     </w:tbl>
-    <w:p>
-      <w:pPr>
-        <w:autoSpaceDE w:val="0"/>
-        <w:autoSpaceDN w:val="0"/>
-        <w:adjustRightInd w:val="0"/>
-        <w:spacing w:after="0" w:line="240" w:lineRule="auto"/>
-        <w:jc w:val="both"/>
-        <w:rPr>
-          <w:rFonts w:ascii="Arial" w:hAnsi="Arial" w:cs="Arial"/>
-          <w:b/>
-          <w:bCs/>
-          <w:sz w:val="24"/>
-          <w:szCs w:val="24"/>
-        </w:rPr>
-      </w:pPr>
-    </w:p>
-    <w:p>
-      <w:pPr>
-        <w:autoSpaceDE w:val="0"/>
-        <w:autoSpaceDN w:val="0"/>
-        <w:adjustRightInd w:val="0"/>
-        <w:spacing w:after="0" w:line="240" w:lineRule="auto"/>
-        <w:jc w:val="both"/>
-        <w:rPr>
-          <w:rFonts w:ascii="Arial" w:hAnsi="Arial" w:cs="Arial"/>
-          <w:b/>
-          <w:bCs/>
-          <w:sz w:val="24"/>
-          <w:szCs w:val="24"/>
-        </w:rPr>
-      </w:pPr>
-    </w:p>
-    <w:p>
-      <w:pPr>
-        <w:autoSpaceDE w:val="0"/>
-        <w:autoSpaceDN w:val="0"/>
-        <w:adjustRightInd w:val="0"/>
-        <w:spacing w:after="0" w:line="240" w:lineRule="auto"/>
-        <w:jc w:val="both"/>
-        <w:rPr>
-          <w:rFonts w:ascii="Arial" w:hAnsi="Arial" w:cs="Arial"/>
-          <w:b/>
-          <w:bCs/>
-          <w:sz w:val="24"/>
-          <w:szCs w:val="24"/>
-        </w:rPr>
-      </w:pPr>
-    </w:p>
-    <w:p>
-      <w:pPr>
-        <w:autoSpaceDE w:val="0"/>
-        <w:autoSpaceDN w:val="0"/>
-        <w:adjustRightInd w:val="0"/>
-        <w:spacing w:after="0" w:line="240" w:lineRule="auto"/>
-        <w:jc w:val="both"/>
-        <w:rPr>
-          <w:rFonts w:ascii="Arial" w:hAnsi="Arial" w:cs="Arial"/>
-          <w:b/>
-          <w:bCs/>
-          <w:sz w:val="24"/>
-          <w:szCs w:val="24"/>
-        </w:rPr>
-      </w:pPr>
-    </w:p>
-    <w:p>
-      <w:pPr>
-        <w:autoSpaceDE w:val="0"/>
-        <w:autoSpaceDN w:val="0"/>
-        <w:adjustRightInd w:val="0"/>
-        <w:spacing w:after="0" w:line="240" w:lineRule="auto"/>
-        <w:jc w:val="both"/>
-        <w:rPr>
-          <w:rFonts w:ascii="Arial" w:hAnsi="Arial" w:cs="Arial"/>
-          <w:b/>
-          <w:bCs/>
-          <w:sz w:val="24"/>
-          <w:szCs w:val="24"/>
-        </w:rPr>
-      </w:pPr>
-    </w:p>
-    <w:p>
-      <w:pPr>
-        <w:autoSpaceDE w:val="0"/>
-        <w:autoSpaceDN w:val="0"/>
-        <w:adjustRightInd w:val="0"/>
-        <w:spacing w:after="0" w:line="240" w:lineRule="auto"/>
-        <w:jc w:val="both"/>
-        <w:rPr>
-          <w:rFonts w:ascii="Arial" w:hAnsi="Arial" w:cs="Arial"/>
-          <w:b/>
-          <w:bCs/>
-          <w:sz w:val="24"/>
-          <w:szCs w:val="24"/>
-        </w:rPr>
-      </w:pPr>
-    </w:p>
-    <w:p>
-      <w:pPr>
-        <w:autoSpaceDE w:val="0"/>
-        <w:autoSpaceDN w:val="0"/>
-        <w:adjustRightInd w:val="0"/>
-        <w:spacing w:after="0" w:line="240" w:lineRule="auto"/>
-        <w:jc w:val="both"/>
-        <w:rPr>
-          <w:rFonts w:ascii="Arial" w:hAnsi="Arial" w:cs="Arial"/>
-          <w:b/>
-          <w:bCs/>
-          <w:sz w:val="24"/>
-          <w:szCs w:val="24"/>
-        </w:rPr>
-      </w:pPr>
-    </w:p>
-    <w:p>
-      <w:pPr>
-        <w:autoSpaceDE w:val="0"/>
-        <w:autoSpaceDN w:val="0"/>
-        <w:adjustRightInd w:val="0"/>
-        <w:spacing w:after="0" w:line="240" w:lineRule="auto"/>
-        <w:jc w:val="both"/>
-        <w:rPr>
-          <w:rFonts w:ascii="Arial" w:hAnsi="Arial" w:cs="Arial"/>
-          <w:b/>
-          <w:bCs/>
-          <w:sz w:val="24"/>
-          <w:szCs w:val="24"/>
-        </w:rPr>
-      </w:pPr>
-    </w:p>
-    <w:p>
-      <w:pPr>
-        <w:autoSpaceDE w:val="0"/>
-        <w:autoSpaceDN w:val="0"/>
-        <w:adjustRightInd w:val="0"/>
-        <w:spacing w:after="0" w:line="240" w:lineRule="auto"/>
-        <w:jc w:val="both"/>
-        <w:rPr>
-          <w:rFonts w:ascii="Arial" w:hAnsi="Arial" w:cs="Arial"/>
-          <w:b/>
-          <w:bCs/>
-          <w:sz w:val="24"/>
-          <w:szCs w:val="24"/>
-        </w:rPr>
-      </w:pPr>
-    </w:p>
-    <w:p>
-      <w:pPr>
-        <w:autoSpaceDE w:val="0"/>
-        <w:autoSpaceDN w:val="0"/>
-        <w:adjustRightInd w:val="0"/>
-        <w:spacing w:after="0" w:line="240" w:lineRule="auto"/>
-        <w:jc w:val="both"/>
-        <w:rPr>
-          <w:rFonts w:ascii="Arial" w:hAnsi="Arial" w:cs="Arial"/>
-          <w:b/>
-          <w:bCs/>
-          <w:sz w:val="24"/>
-          <w:szCs w:val="24"/>
-        </w:rPr>
-      </w:pPr>
-    </w:p>
-    <w:p>
-      <w:pPr>
-        <w:autoSpaceDE w:val="0"/>
-        <w:autoSpaceDN w:val="0"/>
-        <w:adjustRightInd w:val="0"/>
-        <w:spacing w:after="0" w:line="240" w:lineRule="auto"/>
-        <w:jc w:val="both"/>
-        <w:rPr>
-          <w:rFonts w:ascii="Arial" w:hAnsi="Arial" w:cs="Arial"/>
-          <w:b/>
-          <w:bCs/>
-          <w:sz w:val="24"/>
-          <w:szCs w:val="24"/>
-        </w:rPr>
-      </w:pPr>
-    </w:p>
-    <w:p>
-      <w:pPr>
-        <w:autoSpaceDE w:val="0"/>
-        <w:autoSpaceDN w:val="0"/>
-        <w:adjustRightInd w:val="0"/>
-        <w:spacing w:after="0" w:line="240" w:lineRule="auto"/>
-        <w:jc w:val="both"/>
-        <w:rPr>
-          <w:rFonts w:ascii="Arial" w:hAnsi="Arial" w:cs="Arial"/>
-          <w:b/>
-          <w:bCs/>
-          <w:sz w:val="24"/>
-          <w:szCs w:val="24"/>
-        </w:rPr>
-      </w:pPr>
-    </w:p>
-    <w:p>
-      <w:pPr>
-        <w:autoSpaceDE w:val="0"/>
-        <w:autoSpaceDN w:val="0"/>
-        <w:adjustRightInd w:val="0"/>
-        <w:spacing w:after="0" w:line="240" w:lineRule="auto"/>
-        <w:jc w:val="both"/>
-        <w:rPr>
-          <w:rFonts w:ascii="Arial" w:hAnsi="Arial" w:cs="Arial"/>
-          <w:b/>
-          <w:bCs/>
-          <w:sz w:val="24"/>
-          <w:szCs w:val="24"/>
-        </w:rPr>
-      </w:pPr>
-    </w:p>
-    <w:p>
-      <w:pPr>
-        <w:autoSpaceDE w:val="0"/>
-        <w:autoSpaceDN w:val="0"/>
-        <w:adjustRightInd w:val="0"/>
-        <w:spacing w:after="0" w:line="240" w:lineRule="auto"/>
-        <w:jc w:val="both"/>
-        <w:rPr>
-          <w:rFonts w:ascii="Arial" w:hAnsi="Arial" w:cs="Arial"/>
-          <w:b/>
-          <w:bCs/>
-          <w:sz w:val="24"/>
-          <w:szCs w:val="24"/>
-        </w:rPr>
-      </w:pPr>
-    </w:p>
-    <w:p>
-      <w:pPr>
-        <w:autoSpaceDE w:val="0"/>
-        <w:autoSpaceDN w:val="0"/>
-        <w:adjustRightInd w:val="0"/>
-        <w:spacing w:after="0" w:line="240" w:lineRule="auto"/>
-        <w:jc w:val="both"/>
-        <w:rPr>
-          <w:rFonts w:ascii="Arial" w:hAnsi="Arial" w:cs="Arial"/>
-          <w:b/>
-          <w:bCs/>
-          <w:sz w:val="24"/>
-          <w:szCs w:val="24"/>
-        </w:rPr>
-      </w:pPr>
-    </w:p>
-    <w:p>
-      <w:pPr>
-        <w:autoSpaceDE w:val="0"/>
-        <w:autoSpaceDN w:val="0"/>
-        <w:adjustRightInd w:val="0"/>
-        <w:spacing w:after="0" w:line="240" w:lineRule="auto"/>
-        <w:jc w:val="both"/>
-        <w:rPr>
-          <w:rFonts w:ascii="Arial" w:hAnsi="Arial" w:cs="Arial"/>
-          <w:b/>
-          <w:bCs/>
-          <w:sz w:val="24"/>
-          <w:szCs w:val="24"/>
-        </w:rPr>
-      </w:pPr>
-    </w:p>
-    <w:p>
-      <w:pPr>
-        <w:autoSpaceDE w:val="0"/>
-        <w:autoSpaceDN w:val="0"/>
-        <w:adjustRightInd w:val="0"/>
-        <w:spacing w:after="0" w:line="240" w:lineRule="auto"/>
-        <w:jc w:val="both"/>
-        <w:rPr>
-          <w:rFonts w:ascii="Arial" w:hAnsi="Arial" w:cs="Arial"/>
-          <w:b/>
-          <w:bCs/>
-          <w:sz w:val="24"/>
-          <w:szCs w:val="24"/>
-        </w:rPr>
-      </w:pPr>
-    </w:p>
-    <w:p>
-      <w:pPr>
-        <w:autoSpaceDE w:val="0"/>
-        <w:autoSpaceDN w:val="0"/>
-        <w:adjustRightInd w:val="0"/>
-        <w:spacing w:after="0" w:line="240" w:lineRule="auto"/>
-        <w:jc w:val="both"/>
-        <w:rPr>
-          <w:rFonts w:ascii="Arial" w:hAnsi="Arial" w:cs="Arial"/>
-          <w:b/>
-          <w:bCs/>
-          <w:sz w:val="24"/>
-          <w:szCs w:val="24"/>
-        </w:rPr>
-      </w:pPr>
-    </w:p>
-    <w:p>
-      <w:pPr>
-        <w:autoSpaceDE w:val="0"/>
-        <w:autoSpaceDN w:val="0"/>
-        <w:adjustRightInd w:val="0"/>
-        <w:spacing w:after="0" w:line="240" w:lineRule="auto"/>
-        <w:jc w:val="both"/>
-        <w:rPr>
-          <w:rFonts w:ascii="Arial" w:hAnsi="Arial" w:cs="Arial"/>
-          <w:b/>
-          <w:bCs/>
-          <w:sz w:val="24"/>
-          <w:szCs w:val="24"/>
-        </w:rPr>
-      </w:pPr>
-    </w:p>
-    <w:p>
-      <w:pPr>
-        <w:autoSpaceDE w:val="0"/>
-        <w:autoSpaceDN w:val="0"/>
-        <w:adjustRightInd w:val="0"/>
-        <w:spacing w:after="0" w:line="240" w:lineRule="auto"/>
-        <w:jc w:val="both"/>
-        <w:rPr>
-          <w:rFonts w:ascii="Arial" w:hAnsi="Arial" w:cs="Arial"/>
-          <w:b/>
-          <w:bCs/>
-          <w:sz w:val="24"/>
-          <w:szCs w:val="24"/>
-        </w:rPr>
-      </w:pPr>
-    </w:p>
     <w:p>
       <w:pPr>
         <w:autoSpaceDE w:val="0"/>
@@ -9841,16 +9614,7 @@
                 <w:bCs/>
                 <w:szCs w:val="24"/>
               </w:rPr>
-              <w:t xml:space="preserve">Funcionalidade responsável por apresentar todas as tarefas </w:t>
-            </w:r>
-            <w:r>
-              <w:rPr>
-                <w:rFonts w:ascii="Arial" w:hAnsi="Arial" w:cs="Arial"/>
-                <w:bCs/>
-                <w:szCs w:val="24"/>
-              </w:rPr>
-              <w:lastRenderedPageBreak/>
-              <w:t xml:space="preserve">cadastradas no sistema mesmo </w:t>
+              <w:t xml:space="preserve">Funcionalidade responsável por apresentar todas as tarefas cadastradas no sistema mesmo </w:t>
             </w:r>
             <w:proofErr w:type="gramStart"/>
             <w:r>
@@ -9895,7 +9659,6 @@
                 <w:bCs/>
                 <w:szCs w:val="24"/>
               </w:rPr>
-              <w:lastRenderedPageBreak/>
               <w:t>F5</w:t>
             </w:r>
           </w:p>
@@ -9925,7 +9688,6 @@
                 <w:bCs/>
                 <w:szCs w:val="24"/>
               </w:rPr>
-              <w:lastRenderedPageBreak/>
               <w:t>Manter membro equipe</w:t>
             </w:r>
           </w:p>
@@ -10690,62 +10452,6 @@
     </w:p>
     <w:p>
       <w:pPr>
-        <w:autoSpaceDE w:val="0"/>
-        <w:autoSpaceDN w:val="0"/>
-        <w:adjustRightInd w:val="0"/>
-        <w:spacing w:after="0" w:line="240" w:lineRule="auto"/>
-        <w:rPr>
-          <w:rFonts w:ascii="Arial" w:hAnsi="Arial" w:cs="Arial"/>
-          <w:color w:val="000000"/>
-          <w:sz w:val="24"/>
-          <w:szCs w:val="24"/>
-        </w:rPr>
-      </w:pPr>
-    </w:p>
-    <w:p>
-      <w:pPr>
-        <w:autoSpaceDE w:val="0"/>
-        <w:autoSpaceDN w:val="0"/>
-        <w:adjustRightInd w:val="0"/>
-        <w:spacing w:after="0" w:line="240" w:lineRule="auto"/>
-        <w:rPr>
-          <w:rFonts w:ascii="Arial" w:hAnsi="Arial" w:cs="Arial"/>
-          <w:color w:val="000000"/>
-          <w:sz w:val="24"/>
-          <w:szCs w:val="24"/>
-        </w:rPr>
-      </w:pPr>
-    </w:p>
-    <w:p>
-      <w:pPr>
-        <w:autoSpaceDE w:val="0"/>
-        <w:autoSpaceDN w:val="0"/>
-        <w:adjustRightInd w:val="0"/>
-        <w:spacing w:after="0" w:line="240" w:lineRule="auto"/>
-        <w:rPr>
-          <w:rFonts w:ascii="Arial" w:hAnsi="Arial" w:cs="Arial"/>
-          <w:color w:val="000000"/>
-          <w:sz w:val="24"/>
-          <w:szCs w:val="24"/>
-        </w:rPr>
-      </w:pPr>
-    </w:p>
-    <w:p>
-      <w:pPr>
-        <w:autoSpaceDE w:val="0"/>
-        <w:autoSpaceDN w:val="0"/>
-        <w:adjustRightInd w:val="0"/>
-        <w:spacing w:after="0" w:line="240" w:lineRule="auto"/>
-        <w:rPr>
-          <w:rFonts w:ascii="Arial" w:hAnsi="Arial" w:cs="Arial"/>
-          <w:color w:val="000000"/>
-          <w:sz w:val="24"/>
-          <w:szCs w:val="24"/>
-        </w:rPr>
-      </w:pPr>
-    </w:p>
-    <w:p>
-      <w:pPr>
         <w:pStyle w:val="Default"/>
         <w:numPr>
           <w:ilvl w:val="0"/>
@@ -11006,7 +10712,6 @@
           <w:bCs/>
           <w:color w:val="auto"/>
         </w:rPr>
-        <w:lastRenderedPageBreak/>
         <w:t xml:space="preserve">MODELAGEM DO SISTEMA </w:t>
       </w:r>
     </w:p>
@@ -11052,7 +10757,6 @@
           <w:rFonts w:ascii="Arial" w:hAnsi="Arial" w:cs="Arial"/>
           <w:b/>
           <w:bCs/>
-          <w:color w:val="FF0000"/>
           <w:sz w:val="24"/>
           <w:szCs w:val="24"/>
         </w:rPr>
@@ -11098,9 +10802,9 @@
         </w:rPr>
         <w:drawing>
           <wp:inline distT="0" distB="0" distL="0" distR="0">
-            <wp:extent cx="3730610" cy="3422650"/>
-            <wp:effectExtent l="0" t="0" r="3810" b="6350"/>
-            <wp:docPr id="23" name="Imagem 23"/>
+            <wp:extent cx="5400040" cy="4954270"/>
+            <wp:effectExtent l="0" t="0" r="0" b="0"/>
+            <wp:docPr id="2" name="Imagem 2"/>
             <wp:cNvGraphicFramePr>
               <a:graphicFrameLocks xmlns:a="http://schemas.openxmlformats.org/drawingml/2006/main" noChangeAspect="1"/>
             </wp:cNvGraphicFramePr>
@@ -11112,7 +10816,7 @@
                     <pic:cNvPicPr/>
                   </pic:nvPicPr>
                   <pic:blipFill>
-                    <a:blip r:embed="rId10" cstate="print">
+                    <a:blip r:embed="rId10">
                       <a:extLst>
                         <a:ext uri="{28A0092B-C50C-407E-A947-70E740481C1C}">
                           <a14:useLocalDpi xmlns:a14="http://schemas.microsoft.com/office/drawing/2010/main" val="0"/>
@@ -11126,7 +10830,7 @@
                   <pic:spPr>
                     <a:xfrm>
                       <a:off x="0" y="0"/>
-                      <a:ext cx="3734943" cy="3426626"/>
+                      <a:ext cx="5400040" cy="4954270"/>
                     </a:xfrm>
                     <a:prstGeom prst="rect">
                       <a:avLst/>
@@ -11138,132 +10842,6 @@
           </wp:inline>
         </w:drawing>
       </w:r>
-    </w:p>
-    <w:p>
-      <w:pPr>
-        <w:autoSpaceDE w:val="0"/>
-        <w:autoSpaceDN w:val="0"/>
-        <w:adjustRightInd w:val="0"/>
-        <w:spacing w:after="0" w:line="240" w:lineRule="auto"/>
-        <w:jc w:val="both"/>
-        <w:rPr>
-          <w:rFonts w:ascii="Arial" w:hAnsi="Arial" w:cs="Arial"/>
-          <w:sz w:val="24"/>
-          <w:szCs w:val="24"/>
-        </w:rPr>
-      </w:pPr>
-    </w:p>
-    <w:p>
-      <w:pPr>
-        <w:autoSpaceDE w:val="0"/>
-        <w:autoSpaceDN w:val="0"/>
-        <w:adjustRightInd w:val="0"/>
-        <w:spacing w:after="0" w:line="240" w:lineRule="auto"/>
-        <w:jc w:val="both"/>
-        <w:rPr>
-          <w:rFonts w:ascii="Arial" w:hAnsi="Arial" w:cs="Arial"/>
-          <w:sz w:val="24"/>
-          <w:szCs w:val="24"/>
-        </w:rPr>
-      </w:pPr>
-    </w:p>
-    <w:p>
-      <w:pPr>
-        <w:autoSpaceDE w:val="0"/>
-        <w:autoSpaceDN w:val="0"/>
-        <w:adjustRightInd w:val="0"/>
-        <w:spacing w:after="0" w:line="240" w:lineRule="auto"/>
-        <w:jc w:val="both"/>
-        <w:rPr>
-          <w:rFonts w:ascii="Arial" w:hAnsi="Arial" w:cs="Arial"/>
-          <w:sz w:val="24"/>
-          <w:szCs w:val="24"/>
-        </w:rPr>
-      </w:pPr>
-    </w:p>
-    <w:p>
-      <w:pPr>
-        <w:autoSpaceDE w:val="0"/>
-        <w:autoSpaceDN w:val="0"/>
-        <w:adjustRightInd w:val="0"/>
-        <w:spacing w:after="0" w:line="240" w:lineRule="auto"/>
-        <w:jc w:val="both"/>
-        <w:rPr>
-          <w:rFonts w:ascii="Arial" w:hAnsi="Arial" w:cs="Arial"/>
-          <w:sz w:val="24"/>
-          <w:szCs w:val="24"/>
-        </w:rPr>
-      </w:pPr>
-    </w:p>
-    <w:p>
-      <w:pPr>
-        <w:autoSpaceDE w:val="0"/>
-        <w:autoSpaceDN w:val="0"/>
-        <w:adjustRightInd w:val="0"/>
-        <w:spacing w:after="0" w:line="240" w:lineRule="auto"/>
-        <w:jc w:val="both"/>
-        <w:rPr>
-          <w:rFonts w:ascii="Arial" w:hAnsi="Arial" w:cs="Arial"/>
-          <w:sz w:val="24"/>
-          <w:szCs w:val="24"/>
-        </w:rPr>
-      </w:pPr>
-    </w:p>
-    <w:p>
-      <w:pPr>
-        <w:autoSpaceDE w:val="0"/>
-        <w:autoSpaceDN w:val="0"/>
-        <w:adjustRightInd w:val="0"/>
-        <w:spacing w:after="0" w:line="240" w:lineRule="auto"/>
-        <w:jc w:val="both"/>
-        <w:rPr>
-          <w:rFonts w:ascii="Arial" w:hAnsi="Arial" w:cs="Arial"/>
-          <w:sz w:val="24"/>
-          <w:szCs w:val="24"/>
-        </w:rPr>
-      </w:pPr>
-    </w:p>
-    <w:p>
-      <w:pPr>
-        <w:autoSpaceDE w:val="0"/>
-        <w:autoSpaceDN w:val="0"/>
-        <w:adjustRightInd w:val="0"/>
-        <w:spacing w:after="0" w:line="240" w:lineRule="auto"/>
-        <w:jc w:val="both"/>
-        <w:rPr>
-          <w:rFonts w:ascii="Arial" w:hAnsi="Arial" w:cs="Arial"/>
-          <w:sz w:val="24"/>
-          <w:szCs w:val="24"/>
-        </w:rPr>
-      </w:pPr>
-    </w:p>
-    <w:p>
-      <w:pPr>
-        <w:autoSpaceDE w:val="0"/>
-        <w:autoSpaceDN w:val="0"/>
-        <w:adjustRightInd w:val="0"/>
-        <w:spacing w:after="0" w:line="240" w:lineRule="auto"/>
-        <w:jc w:val="both"/>
-        <w:rPr>
-          <w:rFonts w:ascii="Arial" w:hAnsi="Arial" w:cs="Arial"/>
-          <w:sz w:val="24"/>
-          <w:szCs w:val="24"/>
-        </w:rPr>
-      </w:pPr>
-    </w:p>
-    <w:p>
-      <w:pPr>
-        <w:autoSpaceDE w:val="0"/>
-        <w:autoSpaceDN w:val="0"/>
-        <w:adjustRightInd w:val="0"/>
-        <w:spacing w:after="0" w:line="240" w:lineRule="auto"/>
-        <w:jc w:val="both"/>
-        <w:rPr>
-          <w:rFonts w:ascii="Arial" w:hAnsi="Arial" w:cs="Arial"/>
-          <w:sz w:val="24"/>
-          <w:szCs w:val="24"/>
-        </w:rPr>
-      </w:pPr>
     </w:p>
     <w:p>
       <w:pPr>
@@ -11680,16 +11258,7 @@
                 <w:sz w:val="24"/>
                 <w:szCs w:val="24"/>
               </w:rPr>
-              <w:t xml:space="preserve">1 – O sistema apresenta um formulário requisitando usuário e senha e logo abaixo uma opção para acessar em caso de algum </w:t>
-            </w:r>
-            <w:r>
-              <w:rPr>
-                <w:rFonts w:ascii="Arial" w:hAnsi="Arial" w:cs="Arial"/>
-                <w:sz w:val="24"/>
-                <w:szCs w:val="24"/>
-              </w:rPr>
-              <w:lastRenderedPageBreak/>
-              <w:t>problema contatar o gerente ou administrador do sistema</w:t>
+              <w:t>1 – O sistema apresenta um formulário requisitando usuário e senha e logo abaixo uma opção para acessar em caso de algum problema contatar o gerente ou administrador do sistema</w:t>
             </w:r>
           </w:p>
         </w:tc>
@@ -11713,7 +11282,6 @@
                 <w:sz w:val="24"/>
                 <w:szCs w:val="24"/>
               </w:rPr>
-              <w:lastRenderedPageBreak/>
               <w:t>2- O usuário preenche os campos e envia a solicitação através do botão, ”Entrar</w:t>
             </w:r>
             <w:proofErr w:type="gramStart"/>
@@ -11942,278 +11510,6 @@
         </w:tc>
       </w:tr>
     </w:tbl>
-    <w:p>
-      <w:pPr>
-        <w:autoSpaceDE w:val="0"/>
-        <w:autoSpaceDN w:val="0"/>
-        <w:adjustRightInd w:val="0"/>
-        <w:spacing w:after="0" w:line="240" w:lineRule="auto"/>
-        <w:jc w:val="both"/>
-        <w:rPr>
-          <w:rFonts w:ascii="Arial" w:hAnsi="Arial" w:cs="Arial"/>
-          <w:b/>
-          <w:bCs/>
-          <w:sz w:val="24"/>
-          <w:szCs w:val="24"/>
-        </w:rPr>
-      </w:pPr>
-    </w:p>
-    <w:p>
-      <w:pPr>
-        <w:autoSpaceDE w:val="0"/>
-        <w:autoSpaceDN w:val="0"/>
-        <w:adjustRightInd w:val="0"/>
-        <w:spacing w:after="0" w:line="240" w:lineRule="auto"/>
-        <w:jc w:val="both"/>
-        <w:rPr>
-          <w:rFonts w:ascii="Arial" w:hAnsi="Arial" w:cs="Arial"/>
-          <w:b/>
-          <w:bCs/>
-          <w:sz w:val="24"/>
-          <w:szCs w:val="24"/>
-        </w:rPr>
-      </w:pPr>
-    </w:p>
-    <w:p>
-      <w:pPr>
-        <w:autoSpaceDE w:val="0"/>
-        <w:autoSpaceDN w:val="0"/>
-        <w:adjustRightInd w:val="0"/>
-        <w:spacing w:after="0" w:line="240" w:lineRule="auto"/>
-        <w:jc w:val="both"/>
-        <w:rPr>
-          <w:rFonts w:ascii="Arial" w:hAnsi="Arial" w:cs="Arial"/>
-          <w:b/>
-          <w:bCs/>
-          <w:sz w:val="24"/>
-          <w:szCs w:val="24"/>
-        </w:rPr>
-      </w:pPr>
-    </w:p>
-    <w:p>
-      <w:pPr>
-        <w:autoSpaceDE w:val="0"/>
-        <w:autoSpaceDN w:val="0"/>
-        <w:adjustRightInd w:val="0"/>
-        <w:spacing w:after="0" w:line="240" w:lineRule="auto"/>
-        <w:jc w:val="both"/>
-        <w:rPr>
-          <w:rFonts w:ascii="Arial" w:hAnsi="Arial" w:cs="Arial"/>
-          <w:b/>
-          <w:bCs/>
-          <w:sz w:val="24"/>
-          <w:szCs w:val="24"/>
-        </w:rPr>
-      </w:pPr>
-    </w:p>
-    <w:p>
-      <w:pPr>
-        <w:autoSpaceDE w:val="0"/>
-        <w:autoSpaceDN w:val="0"/>
-        <w:adjustRightInd w:val="0"/>
-        <w:spacing w:after="0" w:line="240" w:lineRule="auto"/>
-        <w:jc w:val="both"/>
-        <w:rPr>
-          <w:rFonts w:ascii="Arial" w:hAnsi="Arial" w:cs="Arial"/>
-          <w:b/>
-          <w:bCs/>
-          <w:sz w:val="24"/>
-          <w:szCs w:val="24"/>
-        </w:rPr>
-      </w:pPr>
-    </w:p>
-    <w:p>
-      <w:pPr>
-        <w:autoSpaceDE w:val="0"/>
-        <w:autoSpaceDN w:val="0"/>
-        <w:adjustRightInd w:val="0"/>
-        <w:spacing w:after="0" w:line="240" w:lineRule="auto"/>
-        <w:jc w:val="both"/>
-        <w:rPr>
-          <w:rFonts w:ascii="Arial" w:hAnsi="Arial" w:cs="Arial"/>
-          <w:b/>
-          <w:bCs/>
-          <w:sz w:val="24"/>
-          <w:szCs w:val="24"/>
-        </w:rPr>
-      </w:pPr>
-    </w:p>
-    <w:p>
-      <w:pPr>
-        <w:autoSpaceDE w:val="0"/>
-        <w:autoSpaceDN w:val="0"/>
-        <w:adjustRightInd w:val="0"/>
-        <w:spacing w:after="0" w:line="240" w:lineRule="auto"/>
-        <w:jc w:val="both"/>
-        <w:rPr>
-          <w:rFonts w:ascii="Arial" w:hAnsi="Arial" w:cs="Arial"/>
-          <w:b/>
-          <w:bCs/>
-          <w:sz w:val="24"/>
-          <w:szCs w:val="24"/>
-        </w:rPr>
-      </w:pPr>
-    </w:p>
-    <w:p>
-      <w:pPr>
-        <w:autoSpaceDE w:val="0"/>
-        <w:autoSpaceDN w:val="0"/>
-        <w:adjustRightInd w:val="0"/>
-        <w:spacing w:after="0" w:line="240" w:lineRule="auto"/>
-        <w:jc w:val="both"/>
-        <w:rPr>
-          <w:rFonts w:ascii="Arial" w:hAnsi="Arial" w:cs="Arial"/>
-          <w:b/>
-          <w:bCs/>
-          <w:sz w:val="24"/>
-          <w:szCs w:val="24"/>
-        </w:rPr>
-      </w:pPr>
-    </w:p>
-    <w:p>
-      <w:pPr>
-        <w:autoSpaceDE w:val="0"/>
-        <w:autoSpaceDN w:val="0"/>
-        <w:adjustRightInd w:val="0"/>
-        <w:spacing w:after="0" w:line="240" w:lineRule="auto"/>
-        <w:jc w:val="both"/>
-        <w:rPr>
-          <w:rFonts w:ascii="Arial" w:hAnsi="Arial" w:cs="Arial"/>
-          <w:b/>
-          <w:bCs/>
-          <w:sz w:val="24"/>
-          <w:szCs w:val="24"/>
-        </w:rPr>
-      </w:pPr>
-    </w:p>
-    <w:p>
-      <w:pPr>
-        <w:autoSpaceDE w:val="0"/>
-        <w:autoSpaceDN w:val="0"/>
-        <w:adjustRightInd w:val="0"/>
-        <w:spacing w:after="0" w:line="240" w:lineRule="auto"/>
-        <w:jc w:val="both"/>
-        <w:rPr>
-          <w:rFonts w:ascii="Arial" w:hAnsi="Arial" w:cs="Arial"/>
-          <w:b/>
-          <w:bCs/>
-          <w:sz w:val="24"/>
-          <w:szCs w:val="24"/>
-        </w:rPr>
-      </w:pPr>
-    </w:p>
-    <w:p>
-      <w:pPr>
-        <w:autoSpaceDE w:val="0"/>
-        <w:autoSpaceDN w:val="0"/>
-        <w:adjustRightInd w:val="0"/>
-        <w:spacing w:after="0" w:line="240" w:lineRule="auto"/>
-        <w:jc w:val="both"/>
-        <w:rPr>
-          <w:rFonts w:ascii="Arial" w:hAnsi="Arial" w:cs="Arial"/>
-          <w:b/>
-          <w:bCs/>
-          <w:sz w:val="24"/>
-          <w:szCs w:val="24"/>
-        </w:rPr>
-      </w:pPr>
-    </w:p>
-    <w:p>
-      <w:pPr>
-        <w:autoSpaceDE w:val="0"/>
-        <w:autoSpaceDN w:val="0"/>
-        <w:adjustRightInd w:val="0"/>
-        <w:spacing w:after="0" w:line="240" w:lineRule="auto"/>
-        <w:jc w:val="both"/>
-        <w:rPr>
-          <w:rFonts w:ascii="Arial" w:hAnsi="Arial" w:cs="Arial"/>
-          <w:b/>
-          <w:bCs/>
-          <w:sz w:val="24"/>
-          <w:szCs w:val="24"/>
-        </w:rPr>
-      </w:pPr>
-    </w:p>
-    <w:p>
-      <w:pPr>
-        <w:autoSpaceDE w:val="0"/>
-        <w:autoSpaceDN w:val="0"/>
-        <w:adjustRightInd w:val="0"/>
-        <w:spacing w:after="0" w:line="240" w:lineRule="auto"/>
-        <w:jc w:val="both"/>
-        <w:rPr>
-          <w:rFonts w:ascii="Arial" w:hAnsi="Arial" w:cs="Arial"/>
-          <w:b/>
-          <w:bCs/>
-          <w:sz w:val="24"/>
-          <w:szCs w:val="24"/>
-        </w:rPr>
-      </w:pPr>
-    </w:p>
-    <w:p>
-      <w:pPr>
-        <w:autoSpaceDE w:val="0"/>
-        <w:autoSpaceDN w:val="0"/>
-        <w:adjustRightInd w:val="0"/>
-        <w:spacing w:after="0" w:line="240" w:lineRule="auto"/>
-        <w:jc w:val="both"/>
-        <w:rPr>
-          <w:rFonts w:ascii="Arial" w:hAnsi="Arial" w:cs="Arial"/>
-          <w:b/>
-          <w:bCs/>
-          <w:sz w:val="24"/>
-          <w:szCs w:val="24"/>
-        </w:rPr>
-      </w:pPr>
-    </w:p>
-    <w:p>
-      <w:pPr>
-        <w:autoSpaceDE w:val="0"/>
-        <w:autoSpaceDN w:val="0"/>
-        <w:adjustRightInd w:val="0"/>
-        <w:spacing w:after="0" w:line="240" w:lineRule="auto"/>
-        <w:jc w:val="both"/>
-        <w:rPr>
-          <w:rFonts w:ascii="Arial" w:hAnsi="Arial" w:cs="Arial"/>
-          <w:b/>
-          <w:bCs/>
-          <w:sz w:val="24"/>
-          <w:szCs w:val="24"/>
-        </w:rPr>
-      </w:pPr>
-    </w:p>
-    <w:p>
-      <w:pPr>
-        <w:autoSpaceDE w:val="0"/>
-        <w:autoSpaceDN w:val="0"/>
-        <w:adjustRightInd w:val="0"/>
-        <w:spacing w:after="0" w:line="240" w:lineRule="auto"/>
-        <w:jc w:val="both"/>
-        <w:rPr>
-          <w:rFonts w:ascii="Arial" w:hAnsi="Arial" w:cs="Arial"/>
-          <w:b/>
-          <w:bCs/>
-          <w:sz w:val="24"/>
-          <w:szCs w:val="24"/>
-        </w:rPr>
-      </w:pPr>
-    </w:p>
-    <w:p>
-      <w:pPr>
-        <w:autoSpaceDE w:val="0"/>
-        <w:autoSpaceDN w:val="0"/>
-        <w:adjustRightInd w:val="0"/>
-        <w:spacing w:after="0" w:line="240" w:lineRule="auto"/>
-        <w:jc w:val="both"/>
-        <w:rPr>
-          <w:rFonts w:ascii="Arial" w:hAnsi="Arial" w:cs="Arial"/>
-          <w:b/>
-          <w:bCs/>
-          <w:sz w:val="24"/>
-          <w:szCs w:val="24"/>
-        </w:rPr>
-      </w:pPr>
-    </w:p>
     <w:p>
       <w:pPr>
         <w:autoSpaceDE w:val="0"/>
@@ -12616,8 +11912,16 @@
                 <w:sz w:val="24"/>
                 <w:szCs w:val="24"/>
               </w:rPr>
+              <w:t xml:space="preserve">5- O gerente preenche os campos </w:t>
+            </w:r>
+            <w:r>
+              <w:rPr>
+                <w:rFonts w:ascii="Arial" w:hAnsi="Arial" w:cs="Arial"/>
+                <w:sz w:val="24"/>
+                <w:szCs w:val="24"/>
+              </w:rPr>
               <w:lastRenderedPageBreak/>
-              <w:t>5- O gerente preenche os campos solicitados</w:t>
+              <w:t>solicitados</w:t>
             </w:r>
           </w:p>
         </w:tc>
@@ -12639,7 +11943,17 @@
                 <w:sz w:val="24"/>
                 <w:szCs w:val="24"/>
               </w:rPr>
-              <w:t>6- O sistema faz a validação dos dados informados</w:t>
+              <w:lastRenderedPageBreak/>
+              <w:t xml:space="preserve">6- O sistema faz a validação dos </w:t>
+            </w:r>
+            <w:r>
+              <w:rPr>
+                <w:rFonts w:ascii="Arial" w:hAnsi="Arial" w:cs="Arial"/>
+                <w:sz w:val="24"/>
+                <w:szCs w:val="24"/>
+              </w:rPr>
+              <w:lastRenderedPageBreak/>
+              <w:t>dados informados</w:t>
             </w:r>
           </w:p>
         </w:tc>
@@ -12811,98 +12125,6 @@
                 <w:szCs w:val="24"/>
               </w:rPr>
               <w:t>.</w:t>
-            </w:r>
-          </w:p>
-          <w:p>
-            <w:pPr>
-              <w:rPr>
-                <w:rFonts w:ascii="Arial" w:hAnsi="Arial" w:cs="Arial"/>
-                <w:sz w:val="24"/>
-                <w:szCs w:val="24"/>
-              </w:rPr>
-            </w:pPr>
-            <w:r>
-              <w:rPr>
-                <w:rFonts w:ascii="Arial" w:hAnsi="Arial" w:cs="Arial"/>
-                <w:sz w:val="24"/>
-                <w:szCs w:val="24"/>
-                <w:highlight w:val="yellow"/>
-              </w:rPr>
-              <w:t xml:space="preserve">6.2 Caso o gerente tente cadastrar um usuário já existem o sistema apresenta uma mensagem que aquele usuário já esta cadastrado no sistema e que se o mesmo não tem acesso ao usuário que deseja </w:t>
-            </w:r>
-            <w:r>
-              <w:rPr>
-                <w:rFonts w:ascii="Arial" w:hAnsi="Arial" w:cs="Arial"/>
-                <w:sz w:val="24"/>
-                <w:szCs w:val="24"/>
-                <w:highlight w:val="yellow"/>
-              </w:rPr>
-              <w:t>cadastrar,</w:t>
-            </w:r>
-            <w:r>
-              <w:rPr>
-                <w:rFonts w:ascii="Arial" w:hAnsi="Arial" w:cs="Arial"/>
-                <w:sz w:val="24"/>
-                <w:szCs w:val="24"/>
-                <w:highlight w:val="yellow"/>
-              </w:rPr>
-              <w:t xml:space="preserve"> que o </w:t>
-            </w:r>
-            <w:r>
-              <w:rPr>
-                <w:rFonts w:ascii="Arial" w:hAnsi="Arial" w:cs="Arial"/>
-                <w:sz w:val="24"/>
-                <w:szCs w:val="24"/>
-                <w:highlight w:val="yellow"/>
-              </w:rPr>
-              <w:t>gerente</w:t>
-            </w:r>
-            <w:r>
-              <w:rPr>
-                <w:rFonts w:ascii="Arial" w:hAnsi="Arial" w:cs="Arial"/>
-                <w:sz w:val="24"/>
-                <w:szCs w:val="24"/>
-                <w:highlight w:val="yellow"/>
-              </w:rPr>
-              <w:t xml:space="preserve"> pode </w:t>
-            </w:r>
-            <w:r>
-              <w:rPr>
-                <w:rFonts w:ascii="Arial" w:hAnsi="Arial" w:cs="Arial"/>
-                <w:sz w:val="24"/>
-                <w:szCs w:val="24"/>
-                <w:highlight w:val="yellow"/>
-              </w:rPr>
-              <w:t>acessar</w:t>
-            </w:r>
-            <w:r>
-              <w:rPr>
-                <w:rFonts w:ascii="Arial" w:hAnsi="Arial" w:cs="Arial"/>
-                <w:sz w:val="24"/>
-                <w:szCs w:val="24"/>
-                <w:highlight w:val="yellow"/>
-              </w:rPr>
-              <w:t xml:space="preserve"> a aba de recuperação de membro</w:t>
-            </w:r>
-            <w:proofErr w:type="gramStart"/>
-            <w:r>
-              <w:rPr>
-                <w:rFonts w:ascii="Arial" w:hAnsi="Arial" w:cs="Arial"/>
-                <w:sz w:val="24"/>
-                <w:szCs w:val="24"/>
-                <w:highlight w:val="yellow"/>
-              </w:rPr>
-              <w:t xml:space="preserve"> pois</w:t>
-            </w:r>
-            <w:proofErr w:type="gramEnd"/>
-            <w:r>
-              <w:rPr>
-                <w:rFonts w:ascii="Arial" w:hAnsi="Arial" w:cs="Arial"/>
-                <w:sz w:val="24"/>
-                <w:szCs w:val="24"/>
-                <w:highlight w:val="yellow"/>
-              </w:rPr>
-              <w:t xml:space="preserve"> o membro pode estar inativo.</w:t>
             </w:r>
           </w:p>
         </w:tc>
@@ -13460,23 +12682,6 @@
                 <w:szCs w:val="24"/>
               </w:rPr>
             </w:pPr>
-            <w:r>
-              <w:rPr>
-                <w:rFonts w:ascii="Arial" w:hAnsi="Arial" w:cs="Arial"/>
-                <w:sz w:val="24"/>
-                <w:szCs w:val="24"/>
-              </w:rPr>
-              <w:t xml:space="preserve">4.1 </w:t>
-            </w:r>
-            <w:r>
-              <w:rPr>
-                <w:rFonts w:ascii="Arial" w:hAnsi="Arial" w:cs="Arial"/>
-                <w:sz w:val="24"/>
-                <w:szCs w:val="24"/>
-                <w:highlight w:val="yellow"/>
-              </w:rPr>
-              <w:t>Caso não exista usuários cadastrados no sistema é apresentado uma mensagem que não tem usuários para serem apresentados.</w:t>
-            </w:r>
           </w:p>
         </w:tc>
       </w:tr>
@@ -13979,16 +13184,7 @@
                 <w:sz w:val="24"/>
                 <w:szCs w:val="24"/>
               </w:rPr>
-              <w:t xml:space="preserve">- O sistema apresenta uma lista com todos os membros </w:t>
-            </w:r>
-            <w:r>
-              <w:rPr>
-                <w:rFonts w:ascii="Arial" w:hAnsi="Arial" w:cs="Arial"/>
-                <w:sz w:val="24"/>
-                <w:szCs w:val="24"/>
-              </w:rPr>
-              <w:lastRenderedPageBreak/>
-              <w:t xml:space="preserve">cadastrados no sistema e ativos </w:t>
+              <w:t xml:space="preserve">- O sistema apresenta uma lista com todos os membros cadastrados no sistema e ativos </w:t>
             </w:r>
           </w:p>
           <w:p>
@@ -14021,7 +13217,6 @@
                 <w:sz w:val="24"/>
                 <w:szCs w:val="24"/>
               </w:rPr>
-              <w:lastRenderedPageBreak/>
               <w:t xml:space="preserve">5- O gerente seleciona a opção de alterar, </w:t>
             </w:r>
             <w:r>
@@ -15285,7 +14480,6 @@
                 <w:sz w:val="24"/>
                 <w:szCs w:val="24"/>
               </w:rPr>
-              <w:lastRenderedPageBreak/>
               <w:t xml:space="preserve">5- O gerente preenche os campos solicitados e seleciona </w:t>
             </w:r>
             <w:r>
@@ -15413,36 +14607,8 @@
                 <w:sz w:val="24"/>
                 <w:szCs w:val="24"/>
               </w:rPr>
-              <w:t>Fluxo Alternativo</w:t>
-            </w:r>
-            <w:r>
-              <w:rPr>
-                <w:rFonts w:ascii="Arial" w:hAnsi="Arial" w:cs="Arial"/>
-                <w:b/>
-                <w:sz w:val="24"/>
-                <w:szCs w:val="24"/>
-              </w:rPr>
-              <w:t xml:space="preserve"> </w:t>
-            </w:r>
-            <w:proofErr w:type="gramStart"/>
-            <w:r>
-              <w:rPr>
-                <w:rFonts w:ascii="Arial" w:hAnsi="Arial" w:cs="Arial"/>
-                <w:b/>
-                <w:sz w:val="24"/>
-                <w:szCs w:val="24"/>
-              </w:rPr>
-              <w:t>1</w:t>
-            </w:r>
-            <w:proofErr w:type="gramEnd"/>
-            <w:r>
-              <w:rPr>
-                <w:rFonts w:ascii="Arial" w:hAnsi="Arial" w:cs="Arial"/>
-                <w:b/>
-                <w:sz w:val="24"/>
-                <w:szCs w:val="24"/>
-              </w:rPr>
-              <w:t>:</w:t>
+              <w:lastRenderedPageBreak/>
+              <w:t>Fluxo de exceção:</w:t>
             </w:r>
           </w:p>
         </w:tc>
@@ -15467,232 +14633,6 @@
                 <w:sz w:val="24"/>
                 <w:szCs w:val="24"/>
               </w:rPr>
-              <w:t>5.1 – O gerente seleciona no campo frequência a op</w:t>
-            </w:r>
-            <w:r>
-              <w:rPr>
-                <w:rFonts w:ascii="Arial" w:hAnsi="Arial" w:cs="Arial"/>
-                <w:sz w:val="24"/>
-                <w:szCs w:val="24"/>
-              </w:rPr>
-              <w:t>ção diariamente</w:t>
-            </w:r>
-          </w:p>
-          <w:p>
-            <w:pPr>
-              <w:rPr>
-                <w:rFonts w:ascii="Arial" w:hAnsi="Arial" w:cs="Arial"/>
-                <w:sz w:val="24"/>
-                <w:szCs w:val="24"/>
-              </w:rPr>
-            </w:pPr>
-            <w:r>
-              <w:rPr>
-                <w:rFonts w:ascii="Arial" w:hAnsi="Arial" w:cs="Arial"/>
-                <w:sz w:val="24"/>
-                <w:szCs w:val="24"/>
-              </w:rPr>
-              <w:t xml:space="preserve">6.1 – </w:t>
-            </w:r>
-            <w:r>
-              <w:rPr>
-                <w:rFonts w:ascii="Arial" w:hAnsi="Arial" w:cs="Arial"/>
-                <w:sz w:val="24"/>
-                <w:szCs w:val="24"/>
-                <w:highlight w:val="yellow"/>
-              </w:rPr>
-              <w:t>Durante o preenchimento o sistema não apresenta os campos data inicio e nem o data limite, após o gerente selecionar cadastrar o sistema valida os dados informados</w:t>
-            </w:r>
-            <w:r>
-              <w:rPr>
-                <w:rFonts w:ascii="Arial" w:hAnsi="Arial" w:cs="Arial"/>
-                <w:sz w:val="24"/>
-                <w:szCs w:val="24"/>
-              </w:rPr>
-              <w:t>.</w:t>
-            </w:r>
-          </w:p>
-          <w:p>
-            <w:pPr>
-              <w:rPr>
-                <w:rFonts w:ascii="Arial" w:hAnsi="Arial" w:cs="Arial"/>
-                <w:sz w:val="24"/>
-                <w:szCs w:val="24"/>
-              </w:rPr>
-            </w:pPr>
-          </w:p>
-        </w:tc>
-      </w:tr>
-      <w:tr>
-        <w:tc>
-          <w:tcPr>
-            <w:tcW w:w="8363" w:type="dxa"/>
-            <w:gridSpan w:val="2"/>
-          </w:tcPr>
-          <w:p>
-            <w:pPr>
-              <w:rPr>
-                <w:rFonts w:ascii="Arial" w:hAnsi="Arial" w:cs="Arial"/>
-                <w:sz w:val="24"/>
-                <w:szCs w:val="24"/>
-              </w:rPr>
-            </w:pPr>
-            <w:r>
-              <w:rPr>
-                <w:rFonts w:ascii="Arial" w:hAnsi="Arial" w:cs="Arial"/>
-                <w:b/>
-                <w:sz w:val="24"/>
-                <w:szCs w:val="24"/>
-              </w:rPr>
-              <w:t>Fluxo Alternativo</w:t>
-            </w:r>
-            <w:r>
-              <w:rPr>
-                <w:rFonts w:ascii="Arial" w:hAnsi="Arial" w:cs="Arial"/>
-                <w:b/>
-                <w:sz w:val="24"/>
-                <w:szCs w:val="24"/>
-              </w:rPr>
-              <w:t xml:space="preserve"> </w:t>
-            </w:r>
-            <w:proofErr w:type="gramStart"/>
-            <w:r>
-              <w:rPr>
-                <w:rFonts w:ascii="Arial" w:hAnsi="Arial" w:cs="Arial"/>
-                <w:b/>
-                <w:sz w:val="24"/>
-                <w:szCs w:val="24"/>
-              </w:rPr>
-              <w:t>2</w:t>
-            </w:r>
-            <w:proofErr w:type="gramEnd"/>
-            <w:r>
-              <w:rPr>
-                <w:rFonts w:ascii="Arial" w:hAnsi="Arial" w:cs="Arial"/>
-                <w:b/>
-                <w:sz w:val="24"/>
-                <w:szCs w:val="24"/>
-              </w:rPr>
-              <w:t>:</w:t>
-            </w:r>
-          </w:p>
-        </w:tc>
-      </w:tr>
-      <w:tr>
-        <w:tc>
-          <w:tcPr>
-            <w:tcW w:w="8363" w:type="dxa"/>
-            <w:gridSpan w:val="2"/>
-          </w:tcPr>
-          <w:p>
-            <w:pPr>
-              <w:rPr>
-                <w:rFonts w:ascii="Arial" w:hAnsi="Arial" w:cs="Arial"/>
-                <w:sz w:val="24"/>
-                <w:szCs w:val="24"/>
-              </w:rPr>
-            </w:pPr>
-            <w:r>
-              <w:rPr>
-                <w:rFonts w:ascii="Arial" w:hAnsi="Arial" w:cs="Arial"/>
-                <w:sz w:val="24"/>
-                <w:szCs w:val="24"/>
-              </w:rPr>
-              <w:t xml:space="preserve">5.2 – O gerente seleciona no campo frequência a opção mensalmente, ou </w:t>
-            </w:r>
-            <w:r>
-              <w:rPr>
-                <w:rFonts w:ascii="Arial" w:hAnsi="Arial" w:cs="Arial"/>
-                <w:sz w:val="24"/>
-                <w:szCs w:val="24"/>
-              </w:rPr>
-              <w:t>eventualmente</w:t>
-            </w:r>
-            <w:r>
-              <w:rPr>
-                <w:rFonts w:ascii="Arial" w:hAnsi="Arial" w:cs="Arial"/>
-                <w:sz w:val="24"/>
-                <w:szCs w:val="24"/>
-              </w:rPr>
-              <w:t>.</w:t>
-            </w:r>
-          </w:p>
-          <w:p>
-            <w:pPr>
-              <w:rPr>
-                <w:rFonts w:ascii="Arial" w:hAnsi="Arial" w:cs="Arial"/>
-                <w:b/>
-                <w:sz w:val="24"/>
-                <w:szCs w:val="24"/>
-              </w:rPr>
-            </w:pPr>
-            <w:r>
-              <w:rPr>
-                <w:rFonts w:ascii="Arial" w:hAnsi="Arial" w:cs="Arial"/>
-                <w:sz w:val="24"/>
-                <w:szCs w:val="24"/>
-              </w:rPr>
-              <w:t xml:space="preserve">6.2 – </w:t>
-            </w:r>
-            <w:r>
-              <w:rPr>
-                <w:rFonts w:ascii="Arial" w:hAnsi="Arial" w:cs="Arial"/>
-                <w:sz w:val="24"/>
-                <w:szCs w:val="24"/>
-                <w:highlight w:val="yellow"/>
-              </w:rPr>
-              <w:t>O sistema apresenta os campos data inicio e data limite, após o gerente preencher os campos e selecionar cadastrar o sistema valida os dados informados.</w:t>
-            </w:r>
-          </w:p>
-        </w:tc>
-      </w:tr>
-      <w:tr>
-        <w:tc>
-          <w:tcPr>
-            <w:tcW w:w="8363" w:type="dxa"/>
-            <w:gridSpan w:val="2"/>
-          </w:tcPr>
-          <w:p>
-            <w:pPr>
-              <w:rPr>
-                <w:rFonts w:ascii="Arial" w:hAnsi="Arial" w:cs="Arial"/>
-                <w:b/>
-                <w:sz w:val="24"/>
-                <w:szCs w:val="24"/>
-              </w:rPr>
-            </w:pPr>
-            <w:r>
-              <w:rPr>
-                <w:rFonts w:ascii="Arial" w:hAnsi="Arial" w:cs="Arial"/>
-                <w:b/>
-                <w:sz w:val="24"/>
-                <w:szCs w:val="24"/>
-              </w:rPr>
-              <w:t>Fluxo de exceção:</w:t>
-            </w:r>
-          </w:p>
-        </w:tc>
-      </w:tr>
-      <w:tr>
-        <w:tc>
-          <w:tcPr>
-            <w:tcW w:w="8363" w:type="dxa"/>
-            <w:gridSpan w:val="2"/>
-          </w:tcPr>
-          <w:p>
-            <w:pPr>
-              <w:rPr>
-                <w:rFonts w:ascii="Arial" w:hAnsi="Arial" w:cs="Arial"/>
-                <w:sz w:val="24"/>
-                <w:szCs w:val="24"/>
-              </w:rPr>
-            </w:pPr>
-            <w:r>
-              <w:rPr>
-                <w:rFonts w:ascii="Arial" w:hAnsi="Arial" w:cs="Arial"/>
-                <w:sz w:val="24"/>
-                <w:szCs w:val="24"/>
-              </w:rPr>
               <w:t xml:space="preserve">6.1 Caso o </w:t>
             </w:r>
             <w:r>
@@ -15764,166 +14704,6 @@
         </w:tc>
       </w:tr>
     </w:tbl>
-    <w:p>
-      <w:pPr>
-        <w:autoSpaceDE w:val="0"/>
-        <w:autoSpaceDN w:val="0"/>
-        <w:adjustRightInd w:val="0"/>
-        <w:spacing w:after="0" w:line="240" w:lineRule="auto"/>
-        <w:jc w:val="both"/>
-        <w:rPr>
-          <w:rFonts w:ascii="Arial" w:hAnsi="Arial" w:cs="Arial"/>
-          <w:b/>
-          <w:bCs/>
-          <w:sz w:val="24"/>
-          <w:szCs w:val="24"/>
-        </w:rPr>
-      </w:pPr>
-    </w:p>
-    <w:p>
-      <w:pPr>
-        <w:autoSpaceDE w:val="0"/>
-        <w:autoSpaceDN w:val="0"/>
-        <w:adjustRightInd w:val="0"/>
-        <w:spacing w:after="0" w:line="240" w:lineRule="auto"/>
-        <w:jc w:val="both"/>
-        <w:rPr>
-          <w:rFonts w:ascii="Arial" w:hAnsi="Arial" w:cs="Arial"/>
-          <w:b/>
-          <w:bCs/>
-          <w:sz w:val="24"/>
-          <w:szCs w:val="24"/>
-        </w:rPr>
-      </w:pPr>
-    </w:p>
-    <w:p>
-      <w:pPr>
-        <w:autoSpaceDE w:val="0"/>
-        <w:autoSpaceDN w:val="0"/>
-        <w:adjustRightInd w:val="0"/>
-        <w:spacing w:after="0" w:line="240" w:lineRule="auto"/>
-        <w:jc w:val="both"/>
-        <w:rPr>
-          <w:rFonts w:ascii="Arial" w:hAnsi="Arial" w:cs="Arial"/>
-          <w:b/>
-          <w:bCs/>
-          <w:sz w:val="24"/>
-          <w:szCs w:val="24"/>
-        </w:rPr>
-      </w:pPr>
-    </w:p>
-    <w:p>
-      <w:pPr>
-        <w:autoSpaceDE w:val="0"/>
-        <w:autoSpaceDN w:val="0"/>
-        <w:adjustRightInd w:val="0"/>
-        <w:spacing w:after="0" w:line="240" w:lineRule="auto"/>
-        <w:jc w:val="both"/>
-        <w:rPr>
-          <w:rFonts w:ascii="Arial" w:hAnsi="Arial" w:cs="Arial"/>
-          <w:b/>
-          <w:bCs/>
-          <w:sz w:val="24"/>
-          <w:szCs w:val="24"/>
-        </w:rPr>
-      </w:pPr>
-    </w:p>
-    <w:p>
-      <w:pPr>
-        <w:autoSpaceDE w:val="0"/>
-        <w:autoSpaceDN w:val="0"/>
-        <w:adjustRightInd w:val="0"/>
-        <w:spacing w:after="0" w:line="240" w:lineRule="auto"/>
-        <w:jc w:val="both"/>
-        <w:rPr>
-          <w:rFonts w:ascii="Arial" w:hAnsi="Arial" w:cs="Arial"/>
-          <w:b/>
-          <w:bCs/>
-          <w:sz w:val="24"/>
-          <w:szCs w:val="24"/>
-        </w:rPr>
-      </w:pPr>
-    </w:p>
-    <w:p>
-      <w:pPr>
-        <w:autoSpaceDE w:val="0"/>
-        <w:autoSpaceDN w:val="0"/>
-        <w:adjustRightInd w:val="0"/>
-        <w:spacing w:after="0" w:line="240" w:lineRule="auto"/>
-        <w:jc w:val="both"/>
-        <w:rPr>
-          <w:rFonts w:ascii="Arial" w:hAnsi="Arial" w:cs="Arial"/>
-          <w:b/>
-          <w:bCs/>
-          <w:sz w:val="24"/>
-          <w:szCs w:val="24"/>
-        </w:rPr>
-      </w:pPr>
-    </w:p>
-    <w:p>
-      <w:pPr>
-        <w:autoSpaceDE w:val="0"/>
-        <w:autoSpaceDN w:val="0"/>
-        <w:adjustRightInd w:val="0"/>
-        <w:spacing w:after="0" w:line="240" w:lineRule="auto"/>
-        <w:jc w:val="both"/>
-        <w:rPr>
-          <w:rFonts w:ascii="Arial" w:hAnsi="Arial" w:cs="Arial"/>
-          <w:b/>
-          <w:bCs/>
-          <w:sz w:val="24"/>
-          <w:szCs w:val="24"/>
-        </w:rPr>
-      </w:pPr>
-    </w:p>
-    <w:p>
-      <w:pPr>
-        <w:autoSpaceDE w:val="0"/>
-        <w:autoSpaceDN w:val="0"/>
-        <w:adjustRightInd w:val="0"/>
-        <w:spacing w:after="0" w:line="240" w:lineRule="auto"/>
-        <w:jc w:val="both"/>
-        <w:rPr>
-          <w:rFonts w:ascii="Arial" w:hAnsi="Arial" w:cs="Arial"/>
-          <w:b/>
-          <w:bCs/>
-          <w:sz w:val="24"/>
-          <w:szCs w:val="24"/>
-        </w:rPr>
-      </w:pPr>
-    </w:p>
-    <w:p>
-      <w:pPr>
-        <w:autoSpaceDE w:val="0"/>
-        <w:autoSpaceDN w:val="0"/>
-        <w:adjustRightInd w:val="0"/>
-        <w:spacing w:after="0" w:line="240" w:lineRule="auto"/>
-        <w:jc w:val="both"/>
-        <w:rPr>
-          <w:rFonts w:ascii="Arial" w:hAnsi="Arial" w:cs="Arial"/>
-          <w:b/>
-          <w:bCs/>
-          <w:sz w:val="24"/>
-          <w:szCs w:val="24"/>
-        </w:rPr>
-      </w:pPr>
-    </w:p>
-    <w:p>
-      <w:pPr>
-        <w:autoSpaceDE w:val="0"/>
-        <w:autoSpaceDN w:val="0"/>
-        <w:adjustRightInd w:val="0"/>
-        <w:spacing w:after="0" w:line="240" w:lineRule="auto"/>
-        <w:jc w:val="both"/>
-        <w:rPr>
-          <w:rFonts w:ascii="Arial" w:hAnsi="Arial" w:cs="Arial"/>
-          <w:b/>
-          <w:bCs/>
-          <w:sz w:val="24"/>
-          <w:szCs w:val="24"/>
-        </w:rPr>
-      </w:pPr>
-    </w:p>
     <w:p>
       <w:pPr>
         <w:autoSpaceDE w:val="0"/>
@@ -16346,16 +15126,7 @@
                 <w:sz w:val="24"/>
                 <w:szCs w:val="24"/>
               </w:rPr>
-              <w:t xml:space="preserve">3- O gerente seleciona a opção </w:t>
-            </w:r>
-            <w:r>
-              <w:rPr>
-                <w:rFonts w:ascii="Arial" w:hAnsi="Arial" w:cs="Arial"/>
-                <w:sz w:val="24"/>
-                <w:szCs w:val="24"/>
-              </w:rPr>
-              <w:lastRenderedPageBreak/>
-              <w:t>“Recuperar Membro da Equipe”.</w:t>
+              <w:t>3- O gerente seleciona a opção “Recuperar Membro da Equipe”.</w:t>
             </w:r>
           </w:p>
         </w:tc>
@@ -16377,17 +15148,7 @@
                 <w:sz w:val="24"/>
                 <w:szCs w:val="24"/>
               </w:rPr>
-              <w:lastRenderedPageBreak/>
-              <w:t xml:space="preserve">4- O sistema apresenta uma lista </w:t>
-            </w:r>
-            <w:r>
-              <w:rPr>
-                <w:rFonts w:ascii="Arial" w:hAnsi="Arial" w:cs="Arial"/>
-                <w:sz w:val="24"/>
-                <w:szCs w:val="24"/>
-              </w:rPr>
-              <w:lastRenderedPageBreak/>
-              <w:t xml:space="preserve">com todos os membros que foram inativados do sistema. </w:t>
+              <w:t xml:space="preserve">4- O sistema apresenta uma lista com todos os membros que foram inativados do sistema. </w:t>
             </w:r>
           </w:p>
           <w:p>
@@ -16420,7 +15181,6 @@
                 <w:sz w:val="24"/>
                 <w:szCs w:val="24"/>
               </w:rPr>
-              <w:lastRenderedPageBreak/>
               <w:t>5- O gerente seleciona a opção de recuperar, botão localizado ao lado dos dados do referido membro.</w:t>
             </w:r>
           </w:p>
@@ -16957,40 +15717,6 @@
           </w:p>
         </w:tc>
       </w:tr>
-      <w:tr>
-        <w:tc>
-          <w:tcPr>
-            <w:tcW w:w="8363" w:type="dxa"/>
-            <w:gridSpan w:val="2"/>
-          </w:tcPr>
-          <w:p>
-            <w:pPr>
-              <w:rPr>
-                <w:rFonts w:ascii="Arial" w:hAnsi="Arial" w:cs="Arial"/>
-                <w:sz w:val="24"/>
-                <w:szCs w:val="24"/>
-              </w:rPr>
-            </w:pPr>
-            <w:r>
-              <w:rPr>
-                <w:rFonts w:ascii="Arial" w:hAnsi="Arial" w:cs="Arial"/>
-                <w:sz w:val="24"/>
-                <w:szCs w:val="24"/>
-              </w:rPr>
-              <w:t xml:space="preserve">4.1 </w:t>
-            </w:r>
-            <w:r>
-              <w:rPr>
-                <w:rFonts w:ascii="Arial" w:hAnsi="Arial" w:cs="Arial"/>
-                <w:sz w:val="24"/>
-                <w:szCs w:val="24"/>
-                <w:highlight w:val="yellow"/>
-              </w:rPr>
-              <w:t>Caso não exista tarefas cadastradas no sistema é apresentado uma mensagem que não tem tarefas para serem apresentados.</w:t>
-            </w:r>
-          </w:p>
-        </w:tc>
-      </w:tr>
     </w:tbl>
     <w:p>
       <w:pPr>
@@ -17558,16 +16284,7 @@
                 <w:sz w:val="24"/>
                 <w:szCs w:val="24"/>
               </w:rPr>
-              <w:t xml:space="preserve">3- O gerente seleciona a opção “Listar </w:t>
-            </w:r>
-            <w:r>
-              <w:rPr>
-                <w:rFonts w:ascii="Arial" w:hAnsi="Arial" w:cs="Arial"/>
-                <w:sz w:val="24"/>
-                <w:szCs w:val="24"/>
-              </w:rPr>
-              <w:lastRenderedPageBreak/>
-              <w:t>Tarefas”.</w:t>
+              <w:t>3- O gerente seleciona a opção “Listar Tarefas”.</w:t>
             </w:r>
           </w:p>
         </w:tc>
@@ -17589,17 +16306,7 @@
                 <w:sz w:val="24"/>
                 <w:szCs w:val="24"/>
               </w:rPr>
-              <w:lastRenderedPageBreak/>
-              <w:t xml:space="preserve">4- O sistema apresenta uma lista </w:t>
-            </w:r>
-            <w:r>
-              <w:rPr>
-                <w:rFonts w:ascii="Arial" w:hAnsi="Arial" w:cs="Arial"/>
-                <w:sz w:val="24"/>
-                <w:szCs w:val="24"/>
-              </w:rPr>
-              <w:lastRenderedPageBreak/>
-              <w:t xml:space="preserve">com todas as tarefas cadastradas, </w:t>
+              <w:t xml:space="preserve">4- O sistema apresenta uma lista com todas as tarefas cadastradas, </w:t>
             </w:r>
             <w:r>
               <w:rPr>
@@ -17639,7 +16346,6 @@
                 <w:sz w:val="24"/>
                 <w:szCs w:val="24"/>
               </w:rPr>
-              <w:lastRenderedPageBreak/>
               <w:t>5- O gerent</w:t>
             </w:r>
             <w:r>
@@ -17789,7 +16495,7 @@
                 <w:sz w:val="24"/>
                 <w:szCs w:val="24"/>
               </w:rPr>
-              <w:t>Fluxo Alternativo:</w:t>
+              <w:t>Fluxo de exceção:</w:t>
             </w:r>
           </w:p>
         </w:tc>
@@ -17814,58 +16520,80 @@
                 <w:sz w:val="24"/>
                 <w:szCs w:val="24"/>
               </w:rPr>
-              <w:t>7.1 – O gerente seleciona no campo frequência a op</w:t>
-            </w:r>
-            <w:r>
-              <w:rPr>
-                <w:rFonts w:ascii="Arial" w:hAnsi="Arial" w:cs="Arial"/>
-                <w:sz w:val="24"/>
-                <w:szCs w:val="24"/>
-              </w:rPr>
-              <w:t>ção diariamente</w:t>
-            </w:r>
-          </w:p>
-          <w:p>
-            <w:pPr>
-              <w:rPr>
-                <w:rFonts w:ascii="Arial" w:hAnsi="Arial" w:cs="Arial"/>
-                <w:sz w:val="24"/>
-                <w:szCs w:val="24"/>
-              </w:rPr>
-            </w:pPr>
-            <w:r>
-              <w:rPr>
-                <w:rFonts w:ascii="Arial" w:hAnsi="Arial" w:cs="Arial"/>
-                <w:sz w:val="24"/>
-                <w:szCs w:val="24"/>
-              </w:rPr>
-              <w:t xml:space="preserve">8.1 – </w:t>
-            </w:r>
-            <w:r>
-              <w:rPr>
-                <w:rFonts w:ascii="Arial" w:hAnsi="Arial" w:cs="Arial"/>
-                <w:sz w:val="24"/>
-                <w:szCs w:val="24"/>
-                <w:highlight w:val="yellow"/>
-              </w:rPr>
-              <w:t>Durante o preenchimento o sistema não apresenta os campos data inicio e nem o data limite, após o gerente selecionar cadastrar o sistema valida os dados informados.</w:t>
-            </w:r>
-          </w:p>
-          <w:p>
-            <w:pPr>
-              <w:rPr>
-                <w:rFonts w:ascii="Arial" w:hAnsi="Arial" w:cs="Arial"/>
-                <w:sz w:val="24"/>
-                <w:szCs w:val="24"/>
-              </w:rPr>
-            </w:pPr>
-            <w:r>
-              <w:rPr>
-                <w:rFonts w:ascii="Arial" w:hAnsi="Arial" w:cs="Arial"/>
-                <w:sz w:val="24"/>
-                <w:szCs w:val="24"/>
-              </w:rPr>
-              <w:t xml:space="preserve">7.2 – O gerente seleciona no campo frequência a opção mensalmente, ou </w:t>
+              <w:t>7</w:t>
+            </w:r>
+            <w:r>
+              <w:rPr>
+                <w:rFonts w:ascii="Arial" w:hAnsi="Arial" w:cs="Arial"/>
+                <w:sz w:val="24"/>
+                <w:szCs w:val="24"/>
+              </w:rPr>
+              <w:t xml:space="preserve">.1 Caso o </w:t>
+            </w:r>
+            <w:r>
+              <w:rPr>
+                <w:rFonts w:ascii="Arial" w:hAnsi="Arial" w:cs="Arial"/>
+                <w:sz w:val="24"/>
+                <w:szCs w:val="24"/>
+              </w:rPr>
+              <w:t>gerente</w:t>
+            </w:r>
+            <w:r>
+              <w:rPr>
+                <w:rFonts w:ascii="Arial" w:hAnsi="Arial" w:cs="Arial"/>
+                <w:sz w:val="24"/>
+                <w:szCs w:val="24"/>
+              </w:rPr>
+              <w:t xml:space="preserve"> deixe de inserir algum campo obrigatório ou insira dados de forma inválida</w:t>
+            </w:r>
+            <w:r>
+              <w:rPr>
+                <w:rFonts w:ascii="Arial" w:hAnsi="Arial" w:cs="Arial"/>
+                <w:sz w:val="24"/>
+                <w:szCs w:val="24"/>
+              </w:rPr>
+              <w:t xml:space="preserve"> </w:t>
+            </w:r>
+            <w:r>
+              <w:rPr>
+                <w:rFonts w:ascii="Arial" w:hAnsi="Arial" w:cs="Arial"/>
+                <w:sz w:val="24"/>
+                <w:szCs w:val="24"/>
+              </w:rPr>
+              <w:t>o sistema apresenta u</w:t>
+            </w:r>
+            <w:r>
+              <w:rPr>
+                <w:rFonts w:ascii="Arial" w:hAnsi="Arial" w:cs="Arial"/>
+                <w:sz w:val="24"/>
+                <w:szCs w:val="24"/>
+              </w:rPr>
+              <w:t>m alerta avisando que campos não foram preenchidos corretamente</w:t>
+            </w:r>
+            <w:r>
+              <w:rPr>
+                <w:rFonts w:ascii="Arial" w:hAnsi="Arial" w:cs="Arial"/>
+                <w:sz w:val="24"/>
+                <w:szCs w:val="24"/>
+              </w:rPr>
+              <w:t>.</w:t>
+            </w:r>
+          </w:p>
+          <w:p>
+            <w:pPr>
+              <w:rPr>
+                <w:rFonts w:ascii="Arial" w:hAnsi="Arial" w:cs="Arial"/>
+                <w:sz w:val="24"/>
+                <w:szCs w:val="24"/>
+              </w:rPr>
+            </w:pPr>
+            <w:r>
+              <w:rPr>
+                <w:rFonts w:ascii="Arial" w:hAnsi="Arial" w:cs="Arial"/>
+                <w:sz w:val="24"/>
+                <w:szCs w:val="24"/>
+              </w:rPr>
+              <w:t xml:space="preserve">7.2 Caso o gerente selecione a opção mensalmente ou </w:t>
             </w:r>
             <w:r>
               <w:rPr>
@@ -17881,33 +16609,7 @@
                 <w:sz w:val="24"/>
                 <w:szCs w:val="24"/>
               </w:rPr>
-              <w:t>.</w:t>
-            </w:r>
-          </w:p>
-          <w:p>
-            <w:pPr>
-              <w:rPr>
-                <w:rFonts w:ascii="Arial" w:hAnsi="Arial" w:cs="Arial"/>
-                <w:sz w:val="24"/>
-                <w:szCs w:val="24"/>
-              </w:rPr>
-            </w:pPr>
-            <w:r>
-              <w:rPr>
-                <w:rFonts w:ascii="Arial" w:hAnsi="Arial" w:cs="Arial"/>
-                <w:sz w:val="24"/>
-                <w:szCs w:val="24"/>
-              </w:rPr>
-              <w:t xml:space="preserve">8.2 – </w:t>
-            </w:r>
-            <w:r>
-              <w:rPr>
-                <w:rFonts w:ascii="Arial" w:hAnsi="Arial" w:cs="Arial"/>
-                <w:sz w:val="24"/>
-                <w:szCs w:val="24"/>
-                <w:highlight w:val="yellow"/>
-              </w:rPr>
-              <w:t>O sistema apresenta os campos data inicio e data limite, após o gerente preencher os campos e selecionar cadastrar o sistema valida os dados informados.</w:t>
+              <w:t xml:space="preserve"> e defina uma data inicial maior que a data final, o sistema apresenta uma mensagem que não e possível cadastrar uma data nesse formato.</w:t>
             </w:r>
           </w:p>
         </w:tc>
@@ -17922,11 +16624,19 @@
             <w:pPr>
               <w:rPr>
                 <w:rFonts w:ascii="Arial" w:hAnsi="Arial" w:cs="Arial"/>
+                <w:sz w:val="24"/>
+                <w:szCs w:val="24"/>
+              </w:rPr>
+            </w:pPr>
+            <w:r>
+              <w:rPr>
+                <w:rFonts w:ascii="Arial" w:hAnsi="Arial" w:cs="Arial"/>
                 <w:b/>
                 <w:sz w:val="24"/>
                 <w:szCs w:val="24"/>
               </w:rPr>
-            </w:pPr>
+              <w:t>Fluxo</w:t>
+            </w:r>
             <w:r>
               <w:rPr>
                 <w:rFonts w:ascii="Arial" w:hAnsi="Arial" w:cs="Arial"/>
@@ -17934,121 +16644,85 @@
                 <w:sz w:val="24"/>
                 <w:szCs w:val="24"/>
               </w:rPr>
-              <w:t>Fluxo de exceção:</w:t>
-            </w:r>
+              <w:t xml:space="preserve"> Alternativo</w:t>
+            </w:r>
+            <w:r>
+              <w:rPr>
+                <w:rFonts w:ascii="Arial" w:hAnsi="Arial" w:cs="Arial"/>
+                <w:b/>
+                <w:sz w:val="24"/>
+                <w:szCs w:val="24"/>
+              </w:rPr>
+              <w:t xml:space="preserve">: Servidor </w:t>
+            </w:r>
+            <w:proofErr w:type="spellStart"/>
+            <w:r>
+              <w:rPr>
+                <w:rFonts w:ascii="Arial" w:hAnsi="Arial" w:cs="Arial"/>
+                <w:b/>
+                <w:sz w:val="24"/>
+                <w:szCs w:val="24"/>
+              </w:rPr>
+              <w:t>Cron-Job</w:t>
+            </w:r>
+            <w:proofErr w:type="spellEnd"/>
           </w:p>
         </w:tc>
       </w:tr>
       <w:tr>
         <w:tc>
           <w:tcPr>
-            <w:tcW w:w="8363" w:type="dxa"/>
-            <w:gridSpan w:val="2"/>
-          </w:tcPr>
-          <w:p>
-            <w:pPr>
-              <w:rPr>
-                <w:rFonts w:ascii="Arial" w:hAnsi="Arial" w:cs="Arial"/>
-                <w:sz w:val="24"/>
-                <w:szCs w:val="24"/>
-              </w:rPr>
-            </w:pPr>
-            <w:r>
-              <w:rPr>
-                <w:rFonts w:ascii="Arial" w:hAnsi="Arial" w:cs="Arial"/>
-                <w:sz w:val="24"/>
-                <w:szCs w:val="24"/>
-              </w:rPr>
-              <w:t>7</w:t>
-            </w:r>
-            <w:r>
-              <w:rPr>
-                <w:rFonts w:ascii="Arial" w:hAnsi="Arial" w:cs="Arial"/>
-                <w:sz w:val="24"/>
-                <w:szCs w:val="24"/>
-              </w:rPr>
-              <w:t xml:space="preserve">.1 Caso o </w:t>
-            </w:r>
-            <w:r>
-              <w:rPr>
-                <w:rFonts w:ascii="Arial" w:hAnsi="Arial" w:cs="Arial"/>
-                <w:sz w:val="24"/>
-                <w:szCs w:val="24"/>
-              </w:rPr>
-              <w:t>gerente</w:t>
-            </w:r>
-            <w:r>
-              <w:rPr>
-                <w:rFonts w:ascii="Arial" w:hAnsi="Arial" w:cs="Arial"/>
-                <w:sz w:val="24"/>
-                <w:szCs w:val="24"/>
-              </w:rPr>
-              <w:t xml:space="preserve"> deixe de inserir algum campo obrigatório ou insira dados de forma inválida</w:t>
-            </w:r>
-            <w:r>
-              <w:rPr>
-                <w:rFonts w:ascii="Arial" w:hAnsi="Arial" w:cs="Arial"/>
-                <w:sz w:val="24"/>
-                <w:szCs w:val="24"/>
-              </w:rPr>
-              <w:t xml:space="preserve"> </w:t>
-            </w:r>
-            <w:r>
-              <w:rPr>
-                <w:rFonts w:ascii="Arial" w:hAnsi="Arial" w:cs="Arial"/>
-                <w:sz w:val="24"/>
-                <w:szCs w:val="24"/>
-              </w:rPr>
-              <w:t>o sistema apresenta u</w:t>
-            </w:r>
-            <w:r>
-              <w:rPr>
-                <w:rFonts w:ascii="Arial" w:hAnsi="Arial" w:cs="Arial"/>
-                <w:sz w:val="24"/>
-                <w:szCs w:val="24"/>
-              </w:rPr>
-              <w:t>m alerta avisando que campos não foram preenchidos corretamente</w:t>
-            </w:r>
-            <w:r>
-              <w:rPr>
-                <w:rFonts w:ascii="Arial" w:hAnsi="Arial" w:cs="Arial"/>
-                <w:sz w:val="24"/>
-                <w:szCs w:val="24"/>
-              </w:rPr>
-              <w:t>.</w:t>
-            </w:r>
-          </w:p>
-          <w:p>
-            <w:pPr>
-              <w:rPr>
-                <w:rFonts w:ascii="Arial" w:hAnsi="Arial" w:cs="Arial"/>
-                <w:sz w:val="24"/>
-                <w:szCs w:val="24"/>
-              </w:rPr>
-            </w:pPr>
-            <w:r>
-              <w:rPr>
-                <w:rFonts w:ascii="Arial" w:hAnsi="Arial" w:cs="Arial"/>
-                <w:sz w:val="24"/>
-                <w:szCs w:val="24"/>
-              </w:rPr>
-              <w:t xml:space="preserve">7.2 Caso o gerente selecione a opção mensalmente ou </w:t>
-            </w:r>
-            <w:r>
-              <w:rPr>
-                <w:rFonts w:ascii="Arial" w:hAnsi="Arial" w:cs="Arial"/>
-                <w:sz w:val="24"/>
-                <w:szCs w:val="24"/>
-              </w:rPr>
-              <w:t>eventualmente</w:t>
-            </w:r>
-            <w:r>
-              <w:rPr>
-                <w:rFonts w:ascii="Arial" w:hAnsi="Arial" w:cs="Arial"/>
-                <w:sz w:val="24"/>
-                <w:szCs w:val="24"/>
-              </w:rPr>
-              <w:t xml:space="preserve"> e defina uma data inicial maior que a data final, o sistema apresenta uma mensagem que não e possível cadastrar uma data nesse formato.</w:t>
+            <w:tcW w:w="4352" w:type="dxa"/>
+          </w:tcPr>
+          <w:p>
+            <w:pPr>
+              <w:jc w:val="center"/>
+              <w:rPr>
+                <w:rFonts w:ascii="Arial" w:hAnsi="Arial" w:cs="Arial"/>
+                <w:sz w:val="24"/>
+                <w:szCs w:val="24"/>
+              </w:rPr>
+            </w:pPr>
+            <w:r>
+              <w:rPr>
+                <w:rFonts w:ascii="Arial" w:hAnsi="Arial" w:cs="Arial"/>
+                <w:sz w:val="24"/>
+                <w:szCs w:val="24"/>
+              </w:rPr>
+              <w:t xml:space="preserve">Servidor </w:t>
+            </w:r>
+            <w:proofErr w:type="spellStart"/>
+            <w:r>
+              <w:rPr>
+                <w:rFonts w:ascii="Arial" w:hAnsi="Arial" w:cs="Arial"/>
+                <w:sz w:val="24"/>
+                <w:szCs w:val="24"/>
+              </w:rPr>
+              <w:t>Cron-Job</w:t>
+            </w:r>
+            <w:proofErr w:type="spellEnd"/>
+          </w:p>
+        </w:tc>
+        <w:tc>
+          <w:tcPr>
+            <w:tcW w:w="4011" w:type="dxa"/>
+          </w:tcPr>
+          <w:p>
+            <w:pPr>
+              <w:jc w:val="center"/>
+              <w:rPr>
+                <w:rFonts w:ascii="Arial" w:hAnsi="Arial" w:cs="Arial"/>
+                <w:sz w:val="24"/>
+                <w:szCs w:val="24"/>
+              </w:rPr>
+            </w:pPr>
+            <w:r>
+              <w:rPr>
+                <w:rFonts w:ascii="Arial" w:hAnsi="Arial" w:cs="Arial"/>
+                <w:sz w:val="24"/>
+                <w:szCs w:val="24"/>
+              </w:rPr>
+              <w:t>Sistema</w:t>
             </w:r>
           </w:p>
         </w:tc>
@@ -18056,55 +16730,54 @@
       <w:tr>
         <w:tc>
           <w:tcPr>
-            <w:tcW w:w="8363" w:type="dxa"/>
-            <w:gridSpan w:val="2"/>
-          </w:tcPr>
-          <w:p>
-            <w:pPr>
-              <w:rPr>
-                <w:rFonts w:ascii="Arial" w:hAnsi="Arial" w:cs="Arial"/>
-                <w:sz w:val="24"/>
-                <w:szCs w:val="24"/>
-              </w:rPr>
-            </w:pPr>
-            <w:r>
-              <w:rPr>
-                <w:rFonts w:ascii="Arial" w:hAnsi="Arial" w:cs="Arial"/>
-                <w:b/>
-                <w:sz w:val="24"/>
-                <w:szCs w:val="24"/>
-              </w:rPr>
-              <w:t>Fluxo</w:t>
-            </w:r>
-            <w:r>
-              <w:rPr>
-                <w:rFonts w:ascii="Arial" w:hAnsi="Arial" w:cs="Arial"/>
-                <w:b/>
-                <w:sz w:val="24"/>
-                <w:szCs w:val="24"/>
-              </w:rPr>
-              <w:t xml:space="preserve"> Alternativo</w:t>
-            </w:r>
-            <w:r>
-              <w:rPr>
-                <w:rFonts w:ascii="Arial" w:hAnsi="Arial" w:cs="Arial"/>
-                <w:b/>
-                <w:sz w:val="24"/>
-                <w:szCs w:val="24"/>
-              </w:rPr>
-              <w:t xml:space="preserve">: Servidor </w:t>
-            </w:r>
-            <w:proofErr w:type="spellStart"/>
-            <w:r>
-              <w:rPr>
-                <w:rFonts w:ascii="Arial" w:hAnsi="Arial" w:cs="Arial"/>
-                <w:b/>
-                <w:sz w:val="24"/>
-                <w:szCs w:val="24"/>
-              </w:rPr>
-              <w:t>Cron-Job</w:t>
-            </w:r>
-            <w:proofErr w:type="spellEnd"/>
+            <w:tcW w:w="4352" w:type="dxa"/>
+          </w:tcPr>
+          <w:p>
+            <w:pPr>
+              <w:rPr>
+                <w:rFonts w:ascii="Arial" w:hAnsi="Arial" w:cs="Arial"/>
+                <w:sz w:val="24"/>
+                <w:szCs w:val="24"/>
+              </w:rPr>
+            </w:pPr>
+            <w:r>
+              <w:rPr>
+                <w:rFonts w:ascii="Arial" w:hAnsi="Arial" w:cs="Arial"/>
+                <w:sz w:val="24"/>
+                <w:szCs w:val="24"/>
+              </w:rPr>
+              <w:t xml:space="preserve">1- Vai fazer acesso ao sistema </w:t>
+            </w:r>
+            <w:r>
+              <w:rPr>
+                <w:rFonts w:ascii="Arial" w:hAnsi="Arial" w:cs="Arial"/>
+                <w:sz w:val="24"/>
+                <w:szCs w:val="24"/>
+              </w:rPr>
+              <w:t xml:space="preserve">diariamente, </w:t>
+            </w:r>
+            <w:r>
+              <w:rPr>
+                <w:rFonts w:ascii="Arial" w:hAnsi="Arial" w:cs="Arial"/>
+                <w:sz w:val="24"/>
+                <w:szCs w:val="24"/>
+              </w:rPr>
+              <w:t>realizando a execução de um script.</w:t>
+            </w:r>
+          </w:p>
+        </w:tc>
+        <w:tc>
+          <w:tcPr>
+            <w:tcW w:w="4011" w:type="dxa"/>
+          </w:tcPr>
+          <w:p>
+            <w:pPr>
+              <w:rPr>
+                <w:rFonts w:ascii="Arial" w:hAnsi="Arial" w:cs="Arial"/>
+                <w:sz w:val="24"/>
+                <w:szCs w:val="24"/>
+              </w:rPr>
+            </w:pPr>
           </w:p>
         </w:tc>
       </w:tr>
@@ -18115,118 +16788,6 @@
           </w:tcPr>
           <w:p>
             <w:pPr>
-              <w:jc w:val="center"/>
-              <w:rPr>
-                <w:rFonts w:ascii="Arial" w:hAnsi="Arial" w:cs="Arial"/>
-                <w:sz w:val="24"/>
-                <w:szCs w:val="24"/>
-              </w:rPr>
-            </w:pPr>
-            <w:r>
-              <w:rPr>
-                <w:rFonts w:ascii="Arial" w:hAnsi="Arial" w:cs="Arial"/>
-                <w:sz w:val="24"/>
-                <w:szCs w:val="24"/>
-              </w:rPr>
-              <w:t xml:space="preserve">Servidor </w:t>
-            </w:r>
-            <w:proofErr w:type="spellStart"/>
-            <w:r>
-              <w:rPr>
-                <w:rFonts w:ascii="Arial" w:hAnsi="Arial" w:cs="Arial"/>
-                <w:sz w:val="24"/>
-                <w:szCs w:val="24"/>
-              </w:rPr>
-              <w:t>Cron-Job</w:t>
-            </w:r>
-            <w:proofErr w:type="spellEnd"/>
-          </w:p>
-        </w:tc>
-        <w:tc>
-          <w:tcPr>
-            <w:tcW w:w="4011" w:type="dxa"/>
-          </w:tcPr>
-          <w:p>
-            <w:pPr>
-              <w:jc w:val="center"/>
-              <w:rPr>
-                <w:rFonts w:ascii="Arial" w:hAnsi="Arial" w:cs="Arial"/>
-                <w:sz w:val="24"/>
-                <w:szCs w:val="24"/>
-              </w:rPr>
-            </w:pPr>
-            <w:r>
-              <w:rPr>
-                <w:rFonts w:ascii="Arial" w:hAnsi="Arial" w:cs="Arial"/>
-                <w:sz w:val="24"/>
-                <w:szCs w:val="24"/>
-              </w:rPr>
-              <w:t>Sistema</w:t>
-            </w:r>
-          </w:p>
-        </w:tc>
-      </w:tr>
-      <w:tr>
-        <w:tc>
-          <w:tcPr>
-            <w:tcW w:w="4352" w:type="dxa"/>
-          </w:tcPr>
-          <w:p>
-            <w:pPr>
-              <w:rPr>
-                <w:rFonts w:ascii="Arial" w:hAnsi="Arial" w:cs="Arial"/>
-                <w:sz w:val="24"/>
-                <w:szCs w:val="24"/>
-              </w:rPr>
-            </w:pPr>
-            <w:r>
-              <w:rPr>
-                <w:rFonts w:ascii="Arial" w:hAnsi="Arial" w:cs="Arial"/>
-                <w:sz w:val="24"/>
-                <w:szCs w:val="24"/>
-              </w:rPr>
-              <w:t xml:space="preserve">1- Vai fazer acesso ao sistema </w:t>
-            </w:r>
-            <w:r>
-              <w:rPr>
-                <w:rFonts w:ascii="Arial" w:hAnsi="Arial" w:cs="Arial"/>
-                <w:sz w:val="24"/>
-                <w:szCs w:val="24"/>
-              </w:rPr>
-              <w:t xml:space="preserve">diariamente, </w:t>
-            </w:r>
-            <w:r>
-              <w:rPr>
-                <w:rFonts w:ascii="Arial" w:hAnsi="Arial" w:cs="Arial"/>
-                <w:sz w:val="24"/>
-                <w:szCs w:val="24"/>
-              </w:rPr>
-              <w:t>realizando a execução de um script.</w:t>
-            </w:r>
-          </w:p>
-        </w:tc>
-        <w:tc>
-          <w:tcPr>
-            <w:tcW w:w="4011" w:type="dxa"/>
-          </w:tcPr>
-          <w:p>
-            <w:pPr>
-              <w:rPr>
-                <w:rFonts w:ascii="Arial" w:hAnsi="Arial" w:cs="Arial"/>
-                <w:sz w:val="24"/>
-                <w:szCs w:val="24"/>
-              </w:rPr>
-            </w:pPr>
-          </w:p>
-        </w:tc>
-      </w:tr>
-      <w:tr>
-        <w:tc>
-          <w:tcPr>
-            <w:tcW w:w="4352" w:type="dxa"/>
-          </w:tcPr>
-          <w:p>
-            <w:pPr>
               <w:rPr>
                 <w:rFonts w:ascii="Arial" w:hAnsi="Arial" w:cs="Arial"/>
                 <w:sz w:val="24"/>
@@ -18275,6 +16836,22 @@
         </w:tc>
       </w:tr>
     </w:tbl>
+    <w:p>
+      <w:pPr>
+        <w:autoSpaceDE w:val="0"/>
+        <w:autoSpaceDN w:val="0"/>
+        <w:adjustRightInd w:val="0"/>
+        <w:spacing w:after="0" w:line="240" w:lineRule="auto"/>
+        <w:jc w:val="both"/>
+        <w:rPr>
+          <w:rFonts w:ascii="Arial" w:hAnsi="Arial" w:cs="Arial"/>
+          <w:b/>
+          <w:bCs/>
+          <w:sz w:val="24"/>
+          <w:szCs w:val="24"/>
+        </w:rPr>
+      </w:pPr>
+    </w:p>
     <w:p>
       <w:pPr>
         <w:autoSpaceDE w:val="0"/>
@@ -18352,6 +16929,7 @@
           <w:sz w:val="24"/>
           <w:szCs w:val="24"/>
         </w:rPr>
+        <w:lastRenderedPageBreak/>
         <w:t xml:space="preserve"> Caso de uso Manter Tarefa&lt;Remover Tarefa&gt;</w:t>
       </w:r>
     </w:p>
@@ -18680,7 +17258,6 @@
                 <w:sz w:val="24"/>
                 <w:szCs w:val="24"/>
               </w:rPr>
-              <w:lastRenderedPageBreak/>
               <w:t>3- O gerente seleciona a opção “Listar Tarefas”.</w:t>
             </w:r>
           </w:p>
@@ -18825,160 +17402,6 @@
         </w:tc>
       </w:tr>
     </w:tbl>
-    <w:p>
-      <w:pPr>
-        <w:rPr>
-          <w:rFonts w:ascii="Arial" w:hAnsi="Arial" w:cs="Arial"/>
-          <w:b/>
-          <w:bCs/>
-          <w:sz w:val="24"/>
-          <w:szCs w:val="24"/>
-        </w:rPr>
-      </w:pPr>
-    </w:p>
-    <w:p>
-      <w:pPr>
-        <w:rPr>
-          <w:rFonts w:ascii="Arial" w:hAnsi="Arial" w:cs="Arial"/>
-          <w:b/>
-          <w:bCs/>
-          <w:sz w:val="24"/>
-          <w:szCs w:val="24"/>
-        </w:rPr>
-      </w:pPr>
-    </w:p>
-    <w:p>
-      <w:pPr>
-        <w:rPr>
-          <w:rFonts w:ascii="Arial" w:hAnsi="Arial" w:cs="Arial"/>
-          <w:b/>
-          <w:bCs/>
-          <w:sz w:val="24"/>
-          <w:szCs w:val="24"/>
-        </w:rPr>
-      </w:pPr>
-    </w:p>
-    <w:p>
-      <w:pPr>
-        <w:rPr>
-          <w:rFonts w:ascii="Arial" w:hAnsi="Arial" w:cs="Arial"/>
-          <w:b/>
-          <w:bCs/>
-          <w:sz w:val="24"/>
-          <w:szCs w:val="24"/>
-        </w:rPr>
-      </w:pPr>
-    </w:p>
-    <w:p>
-      <w:pPr>
-        <w:rPr>
-          <w:rFonts w:ascii="Arial" w:hAnsi="Arial" w:cs="Arial"/>
-          <w:b/>
-          <w:bCs/>
-          <w:sz w:val="24"/>
-          <w:szCs w:val="24"/>
-        </w:rPr>
-      </w:pPr>
-    </w:p>
-    <w:p>
-      <w:pPr>
-        <w:rPr>
-          <w:rFonts w:ascii="Arial" w:hAnsi="Arial" w:cs="Arial"/>
-          <w:b/>
-          <w:bCs/>
-          <w:sz w:val="24"/>
-          <w:szCs w:val="24"/>
-        </w:rPr>
-      </w:pPr>
-    </w:p>
-    <w:p>
-      <w:pPr>
-        <w:rPr>
-          <w:rFonts w:ascii="Arial" w:hAnsi="Arial" w:cs="Arial"/>
-          <w:b/>
-          <w:bCs/>
-          <w:sz w:val="24"/>
-          <w:szCs w:val="24"/>
-        </w:rPr>
-      </w:pPr>
-    </w:p>
-    <w:p>
-      <w:pPr>
-        <w:rPr>
-          <w:rFonts w:ascii="Arial" w:hAnsi="Arial" w:cs="Arial"/>
-          <w:b/>
-          <w:bCs/>
-          <w:sz w:val="24"/>
-          <w:szCs w:val="24"/>
-        </w:rPr>
-      </w:pPr>
-    </w:p>
-    <w:p>
-      <w:pPr>
-        <w:rPr>
-          <w:rFonts w:ascii="Arial" w:hAnsi="Arial" w:cs="Arial"/>
-          <w:b/>
-          <w:bCs/>
-          <w:sz w:val="24"/>
-          <w:szCs w:val="24"/>
-        </w:rPr>
-      </w:pPr>
-    </w:p>
-    <w:p>
-      <w:pPr>
-        <w:rPr>
-          <w:rFonts w:ascii="Arial" w:hAnsi="Arial" w:cs="Arial"/>
-          <w:b/>
-          <w:bCs/>
-          <w:sz w:val="24"/>
-          <w:szCs w:val="24"/>
-        </w:rPr>
-      </w:pPr>
-    </w:p>
-    <w:p>
-      <w:pPr>
-        <w:rPr>
-          <w:rFonts w:ascii="Arial" w:hAnsi="Arial" w:cs="Arial"/>
-          <w:b/>
-          <w:bCs/>
-          <w:sz w:val="24"/>
-          <w:szCs w:val="24"/>
-        </w:rPr>
-      </w:pPr>
-    </w:p>
-    <w:p>
-      <w:pPr>
-        <w:rPr>
-          <w:rFonts w:ascii="Arial" w:hAnsi="Arial" w:cs="Arial"/>
-          <w:b/>
-          <w:bCs/>
-          <w:sz w:val="24"/>
-          <w:szCs w:val="24"/>
-        </w:rPr>
-      </w:pPr>
-    </w:p>
-    <w:p>
-      <w:pPr>
-        <w:rPr>
-          <w:rFonts w:ascii="Arial" w:hAnsi="Arial" w:cs="Arial"/>
-          <w:b/>
-          <w:bCs/>
-          <w:sz w:val="24"/>
-          <w:szCs w:val="24"/>
-        </w:rPr>
-      </w:pPr>
-    </w:p>
-    <w:p>
-      <w:pPr>
-        <w:rPr>
-          <w:rFonts w:ascii="Arial" w:hAnsi="Arial" w:cs="Arial"/>
-          <w:b/>
-          <w:bCs/>
-          <w:sz w:val="24"/>
-          <w:szCs w:val="24"/>
-        </w:rPr>
-      </w:pPr>
-    </w:p>
     <w:p>
       <w:pPr>
         <w:rPr>
@@ -19026,22 +17449,10 @@
           <w:rFonts w:ascii="Arial" w:hAnsi="Arial" w:cs="Arial"/>
           <w:b/>
           <w:bCs/>
-          <w:color w:val="FF0000"/>
           <w:sz w:val="24"/>
           <w:szCs w:val="24"/>
         </w:rPr>
         <w:t>Enviar para Avaliação</w:t>
-      </w:r>
-      <w:r>
-        <w:rPr>
-          <w:rFonts w:ascii="Arial" w:hAnsi="Arial" w:cs="Arial"/>
-          <w:b/>
-          <w:bCs/>
-          <w:color w:val="FF0000"/>
-          <w:sz w:val="24"/>
-          <w:szCs w:val="24"/>
-        </w:rPr>
-        <w:t xml:space="preserve"> (mudar caso de uso)</w:t>
       </w:r>
     </w:p>
     <w:tbl>
@@ -19433,16 +17844,7 @@
                 <w:sz w:val="24"/>
                 <w:szCs w:val="24"/>
               </w:rPr>
-              <w:t xml:space="preserve">2- O sistema apresenta a interface com todas as opções referentes ao tipo do usuário, juntamente com suas tarefas descritas que devem </w:t>
-            </w:r>
-            <w:r>
-              <w:rPr>
-                <w:rFonts w:ascii="Arial" w:hAnsi="Arial" w:cs="Arial"/>
-                <w:sz w:val="24"/>
-                <w:szCs w:val="24"/>
-              </w:rPr>
-              <w:lastRenderedPageBreak/>
-              <w:t>ser realizadas, em uma tabela com a opção ao lado dos dados para enviar para avaliação.</w:t>
+              <w:t>2- O sistema apresenta a interface com todas as opções referentes ao tipo do usuário, juntamente com suas tarefas descritas que devem ser realizadas, em uma tabela com a opção ao lado dos dados para enviar para avaliação.</w:t>
             </w:r>
           </w:p>
         </w:tc>
@@ -19466,7 +17868,6 @@
                 <w:sz w:val="24"/>
                 <w:szCs w:val="24"/>
               </w:rPr>
-              <w:lastRenderedPageBreak/>
               <w:t xml:space="preserve">3- O </w:t>
             </w:r>
             <w:r>
@@ -19538,260 +17939,8 @@
                 <w:rFonts w:ascii="Arial" w:hAnsi="Arial" w:cs="Arial"/>
                 <w:sz w:val="24"/>
                 <w:szCs w:val="24"/>
-                <w:highlight w:val="yellow"/>
-              </w:rPr>
-              <w:t xml:space="preserve">O sistema apresenta uma mensagem </w:t>
-            </w:r>
-            <w:r>
-              <w:rPr>
-                <w:rFonts w:ascii="Arial" w:hAnsi="Arial" w:cs="Arial"/>
-                <w:sz w:val="24"/>
-                <w:szCs w:val="24"/>
-                <w:highlight w:val="yellow"/>
-              </w:rPr>
-              <w:t>solicitando se a tarefa realmente foi concluída</w:t>
-            </w:r>
-          </w:p>
-        </w:tc>
-      </w:tr>
-      <w:tr>
-        <w:tc>
-          <w:tcPr>
-            <w:tcW w:w="4352" w:type="dxa"/>
-          </w:tcPr>
-          <w:p>
-            <w:pPr>
-              <w:rPr>
-                <w:rFonts w:ascii="Arial" w:hAnsi="Arial" w:cs="Arial"/>
-                <w:sz w:val="24"/>
-                <w:szCs w:val="24"/>
-              </w:rPr>
-            </w:pPr>
-            <w:r>
-              <w:rPr>
-                <w:rFonts w:ascii="Arial" w:hAnsi="Arial" w:cs="Arial"/>
-                <w:sz w:val="24"/>
-                <w:szCs w:val="24"/>
-              </w:rPr>
-              <w:t>5-</w:t>
-            </w:r>
-            <w:r>
-              <w:rPr>
-                <w:rFonts w:ascii="Arial" w:hAnsi="Arial" w:cs="Arial"/>
-                <w:sz w:val="24"/>
-                <w:szCs w:val="24"/>
-              </w:rPr>
-              <w:t xml:space="preserve"> </w:t>
-            </w:r>
-            <w:r>
-              <w:rPr>
-                <w:rFonts w:ascii="Arial" w:hAnsi="Arial" w:cs="Arial"/>
-                <w:sz w:val="24"/>
-                <w:szCs w:val="24"/>
-                <w:highlight w:val="yellow"/>
-              </w:rPr>
-              <w:t xml:space="preserve">O </w:t>
-            </w:r>
-            <w:r>
-              <w:rPr>
-                <w:rFonts w:ascii="Arial" w:hAnsi="Arial" w:cs="Arial"/>
-                <w:sz w:val="24"/>
-                <w:szCs w:val="24"/>
-                <w:highlight w:val="yellow"/>
-              </w:rPr>
-              <w:t xml:space="preserve">colaborador </w:t>
-            </w:r>
-            <w:r>
-              <w:rPr>
-                <w:rFonts w:ascii="Arial" w:hAnsi="Arial" w:cs="Arial"/>
-                <w:sz w:val="24"/>
-                <w:szCs w:val="24"/>
-                <w:highlight w:val="yellow"/>
-              </w:rPr>
-              <w:t>seleciona a opção que sim.</w:t>
-            </w:r>
-          </w:p>
-        </w:tc>
-        <w:tc>
-          <w:tcPr>
-            <w:tcW w:w="4011" w:type="dxa"/>
-          </w:tcPr>
-          <w:p>
-            <w:pPr>
-              <w:rPr>
-                <w:rFonts w:ascii="Arial" w:hAnsi="Arial" w:cs="Arial"/>
-                <w:sz w:val="24"/>
-                <w:szCs w:val="24"/>
-              </w:rPr>
-            </w:pPr>
-            <w:r>
-              <w:rPr>
-                <w:rFonts w:ascii="Arial" w:hAnsi="Arial" w:cs="Arial"/>
-                <w:sz w:val="24"/>
-                <w:szCs w:val="24"/>
-              </w:rPr>
-              <w:t xml:space="preserve">6- O sistema altera a variável status da tarefa seleciona para </w:t>
-            </w:r>
-            <w:r>
-              <w:rPr>
-                <w:rFonts w:ascii="Arial" w:hAnsi="Arial" w:cs="Arial"/>
-                <w:sz w:val="24"/>
-                <w:szCs w:val="24"/>
-              </w:rPr>
-              <w:t>Em Avaliação</w:t>
-            </w:r>
-            <w:r>
-              <w:rPr>
-                <w:rFonts w:ascii="Arial" w:hAnsi="Arial" w:cs="Arial"/>
-                <w:sz w:val="24"/>
-                <w:szCs w:val="24"/>
-              </w:rPr>
-              <w:t>.</w:t>
-            </w:r>
-          </w:p>
-        </w:tc>
-      </w:tr>
-      <w:tr>
-        <w:tc>
-          <w:tcPr>
-            <w:tcW w:w="8363" w:type="dxa"/>
-            <w:gridSpan w:val="2"/>
-          </w:tcPr>
-          <w:p>
-            <w:pPr>
-              <w:rPr>
-                <w:rFonts w:ascii="Arial" w:hAnsi="Arial" w:cs="Arial"/>
-                <w:b/>
-                <w:sz w:val="24"/>
-                <w:szCs w:val="24"/>
-              </w:rPr>
-            </w:pPr>
-            <w:r>
-              <w:rPr>
-                <w:rFonts w:ascii="Arial" w:hAnsi="Arial" w:cs="Arial"/>
-                <w:b/>
-                <w:sz w:val="24"/>
-                <w:szCs w:val="24"/>
-              </w:rPr>
-              <w:t>Fluxo Alternativo:</w:t>
-            </w:r>
-          </w:p>
-        </w:tc>
-      </w:tr>
-      <w:tr>
-        <w:tc>
-          <w:tcPr>
-            <w:tcW w:w="8363" w:type="dxa"/>
-            <w:gridSpan w:val="2"/>
-          </w:tcPr>
-          <w:p>
-            <w:pPr>
-              <w:rPr>
-                <w:rFonts w:ascii="Arial" w:hAnsi="Arial" w:cs="Arial"/>
-                <w:sz w:val="24"/>
-                <w:szCs w:val="24"/>
-              </w:rPr>
-            </w:pPr>
-            <w:r>
-              <w:rPr>
-                <w:rFonts w:ascii="Arial" w:hAnsi="Arial" w:cs="Arial"/>
-                <w:sz w:val="24"/>
-                <w:szCs w:val="24"/>
-              </w:rPr>
-              <w:t xml:space="preserve">5.1 O </w:t>
-            </w:r>
-            <w:r>
-              <w:rPr>
-                <w:rFonts w:ascii="Arial" w:hAnsi="Arial" w:cs="Arial"/>
-                <w:sz w:val="24"/>
-                <w:szCs w:val="24"/>
-              </w:rPr>
-              <w:t>colaborador</w:t>
-            </w:r>
-            <w:r>
-              <w:rPr>
-                <w:rFonts w:ascii="Arial" w:hAnsi="Arial" w:cs="Arial"/>
-                <w:sz w:val="24"/>
-                <w:szCs w:val="24"/>
-              </w:rPr>
-              <w:t xml:space="preserve"> </w:t>
-            </w:r>
-            <w:r>
-              <w:rPr>
-                <w:rFonts w:ascii="Arial" w:hAnsi="Arial" w:cs="Arial"/>
-                <w:sz w:val="24"/>
-                <w:szCs w:val="24"/>
-              </w:rPr>
-              <w:t>seleciona a opção não e o sistema retorna para a tela inicial.</w:t>
-            </w:r>
-          </w:p>
-        </w:tc>
-      </w:tr>
-      <w:tr>
-        <w:tc>
-          <w:tcPr>
-            <w:tcW w:w="8363" w:type="dxa"/>
-            <w:gridSpan w:val="2"/>
-          </w:tcPr>
-          <w:p>
-            <w:pPr>
-              <w:rPr>
-                <w:rFonts w:ascii="Arial" w:hAnsi="Arial" w:cs="Arial"/>
-                <w:b/>
-                <w:sz w:val="24"/>
-                <w:szCs w:val="24"/>
-              </w:rPr>
-            </w:pPr>
-            <w:r>
-              <w:rPr>
-                <w:rFonts w:ascii="Arial" w:hAnsi="Arial" w:cs="Arial"/>
-                <w:b/>
-                <w:sz w:val="24"/>
-                <w:szCs w:val="24"/>
-              </w:rPr>
-              <w:t>Fluxo de exceção:</w:t>
-            </w:r>
-          </w:p>
-        </w:tc>
-      </w:tr>
-      <w:tr>
-        <w:tc>
-          <w:tcPr>
-            <w:tcW w:w="8363" w:type="dxa"/>
-            <w:gridSpan w:val="2"/>
-          </w:tcPr>
-          <w:p>
-            <w:pPr>
-              <w:rPr>
-                <w:rFonts w:ascii="Arial" w:hAnsi="Arial" w:cs="Arial"/>
-                <w:sz w:val="24"/>
-                <w:szCs w:val="24"/>
-              </w:rPr>
-            </w:pPr>
-            <w:r>
-              <w:rPr>
-                <w:rFonts w:ascii="Arial" w:hAnsi="Arial" w:cs="Arial"/>
-                <w:sz w:val="24"/>
-                <w:szCs w:val="24"/>
-              </w:rPr>
-              <w:t>2</w:t>
-            </w:r>
-            <w:r>
-              <w:rPr>
-                <w:rFonts w:ascii="Arial" w:hAnsi="Arial" w:cs="Arial"/>
-                <w:sz w:val="24"/>
-                <w:szCs w:val="24"/>
-              </w:rPr>
-              <w:t xml:space="preserve">.1 </w:t>
-            </w:r>
-            <w:r>
-              <w:rPr>
-                <w:rFonts w:ascii="Arial" w:hAnsi="Arial" w:cs="Arial"/>
-                <w:sz w:val="24"/>
-                <w:szCs w:val="24"/>
-                <w:highlight w:val="yellow"/>
-              </w:rPr>
-              <w:t>Caso não existam tarefas cadastradas o sistema apresenta a mensagem que não possui tarefas cadastradas, além das demais funcionalidades de cada tipo de usuário.</w:t>
+              </w:rPr>
+              <w:t>O sistema altera a variável status da tarefa seleciona para Em Avaliação.</w:t>
             </w:r>
           </w:p>
         </w:tc>
@@ -19849,22 +17998,10 @@
           <w:rFonts w:ascii="Arial" w:hAnsi="Arial" w:cs="Arial"/>
           <w:b/>
           <w:bCs/>
-          <w:color w:val="FF0000"/>
-          <w:sz w:val="24"/>
-          <w:szCs w:val="24"/>
-        </w:rPr>
-        <w:t>Avaliar Tarefa</w:t>
-      </w:r>
-      <w:r>
-        <w:rPr>
-          <w:rFonts w:ascii="Arial" w:hAnsi="Arial" w:cs="Arial"/>
-          <w:b/>
-          <w:bCs/>
-          <w:color w:val="FF0000"/>
-          <w:sz w:val="24"/>
-          <w:szCs w:val="24"/>
-        </w:rPr>
-        <w:t xml:space="preserve"> (mudar caso de uso)</w:t>
+          <w:sz w:val="24"/>
+          <w:szCs w:val="24"/>
+        </w:rPr>
+        <w:t xml:space="preserve">Avaliar Tarefa </w:t>
       </w:r>
     </w:p>
     <w:tbl>
@@ -20059,6 +18196,7 @@
                 <w:sz w:val="24"/>
                 <w:szCs w:val="24"/>
               </w:rPr>
+              <w:lastRenderedPageBreak/>
               <w:t>Ator</w:t>
             </w:r>
           </w:p>
@@ -20441,6 +18579,22 @@
         </w:tc>
       </w:tr>
     </w:tbl>
+    <w:p>
+      <w:pPr>
+        <w:autoSpaceDE w:val="0"/>
+        <w:autoSpaceDN w:val="0"/>
+        <w:adjustRightInd w:val="0"/>
+        <w:spacing w:after="0" w:line="240" w:lineRule="auto"/>
+        <w:jc w:val="both"/>
+        <w:rPr>
+          <w:rFonts w:ascii="Arial" w:hAnsi="Arial" w:cs="Arial"/>
+          <w:b/>
+          <w:bCs/>
+          <w:sz w:val="24"/>
+          <w:szCs w:val="24"/>
+        </w:rPr>
+      </w:pPr>
+    </w:p>
     <w:p>
       <w:pPr>
         <w:pStyle w:val="PargrafodaLista"/>
@@ -20826,16 +18980,7 @@
                 <w:sz w:val="24"/>
                 <w:szCs w:val="24"/>
               </w:rPr>
-              <w:t xml:space="preserve">3- O gerente seleciona a opção </w:t>
-            </w:r>
-            <w:r>
-              <w:rPr>
-                <w:rFonts w:ascii="Arial" w:hAnsi="Arial" w:cs="Arial"/>
-                <w:sz w:val="24"/>
-                <w:szCs w:val="24"/>
-              </w:rPr>
-              <w:lastRenderedPageBreak/>
-              <w:t>“Histórico de tarefas”.</w:t>
+              <w:t>3- O gerente seleciona a opção “Histórico de tarefas”.</w:t>
             </w:r>
           </w:p>
         </w:tc>
@@ -20857,17 +19002,7 @@
                 <w:sz w:val="24"/>
                 <w:szCs w:val="24"/>
               </w:rPr>
-              <w:lastRenderedPageBreak/>
-              <w:t xml:space="preserve">4- O sistema apresenta uma lista </w:t>
-            </w:r>
-            <w:r>
-              <w:rPr>
-                <w:rFonts w:ascii="Arial" w:hAnsi="Arial" w:cs="Arial"/>
-                <w:sz w:val="24"/>
-                <w:szCs w:val="24"/>
-              </w:rPr>
-              <w:lastRenderedPageBreak/>
-              <w:t>c</w:t>
+              <w:t>4- O sistema apresenta uma lista c</w:t>
             </w:r>
             <w:r>
               <w:rPr>
@@ -20892,86 +19027,6 @@
                 <w:szCs w:val="24"/>
               </w:rPr>
               <w:t>.</w:t>
-            </w:r>
-          </w:p>
-        </w:tc>
-      </w:tr>
-      <w:tr>
-        <w:tc>
-          <w:tcPr>
-            <w:tcW w:w="8363" w:type="dxa"/>
-            <w:gridSpan w:val="2"/>
-          </w:tcPr>
-          <w:p>
-            <w:pPr>
-              <w:rPr>
-                <w:rFonts w:ascii="Arial" w:hAnsi="Arial" w:cs="Arial"/>
-                <w:b/>
-                <w:sz w:val="24"/>
-                <w:szCs w:val="24"/>
-              </w:rPr>
-            </w:pPr>
-            <w:r>
-              <w:rPr>
-                <w:rFonts w:ascii="Arial" w:hAnsi="Arial" w:cs="Arial"/>
-                <w:b/>
-                <w:sz w:val="24"/>
-                <w:szCs w:val="24"/>
-              </w:rPr>
-              <w:lastRenderedPageBreak/>
-              <w:t>Fluxo de exceção:</w:t>
-            </w:r>
-          </w:p>
-        </w:tc>
-      </w:tr>
-      <w:tr>
-        <w:tc>
-          <w:tcPr>
-            <w:tcW w:w="8363" w:type="dxa"/>
-            <w:gridSpan w:val="2"/>
-          </w:tcPr>
-          <w:p>
-            <w:pPr>
-              <w:rPr>
-                <w:rFonts w:ascii="Arial" w:hAnsi="Arial" w:cs="Arial"/>
-                <w:sz w:val="24"/>
-                <w:szCs w:val="24"/>
-              </w:rPr>
-            </w:pPr>
-            <w:r>
-              <w:rPr>
-                <w:rFonts w:ascii="Arial" w:hAnsi="Arial" w:cs="Arial"/>
-                <w:sz w:val="24"/>
-                <w:szCs w:val="24"/>
-              </w:rPr>
-              <w:t xml:space="preserve">4.1 </w:t>
-            </w:r>
-            <w:r>
-              <w:rPr>
-                <w:rFonts w:ascii="Arial" w:hAnsi="Arial" w:cs="Arial"/>
-                <w:sz w:val="24"/>
-                <w:szCs w:val="24"/>
-                <w:highlight w:val="yellow"/>
-              </w:rPr>
-              <w:t>Caso não exista tarefas cadastradas no sistema é apresentado uma mensagem que não te</w:t>
-            </w:r>
-            <w:r>
-              <w:rPr>
-                <w:rFonts w:ascii="Arial" w:hAnsi="Arial" w:cs="Arial"/>
-                <w:sz w:val="24"/>
-                <w:szCs w:val="24"/>
-                <w:highlight w:val="yellow"/>
-              </w:rPr>
-              <w:t>m tarefas para serem apresentada</w:t>
-            </w:r>
-            <w:r>
-              <w:rPr>
-                <w:rFonts w:ascii="Arial" w:hAnsi="Arial" w:cs="Arial"/>
-                <w:sz w:val="24"/>
-                <w:szCs w:val="24"/>
-                <w:highlight w:val="yellow"/>
-              </w:rPr>
-              <w:t>s.</w:t>
             </w:r>
           </w:p>
         </w:tc>
@@ -21348,7 +19403,16 @@
                 <w:sz w:val="24"/>
                 <w:szCs w:val="24"/>
               </w:rPr>
-              <w:t>2- O sistema apresenta a interface com todas as opções referentes ao tipo do usuário, juntamente com suas tarefas que devem ser realizadas no dia, em uma tabela, no caso do colaborador existe uma opção ao lado dos dados de cada tarefa com a ação de enviar para avaliação, já para o gerente é apresentado o colaborador que deve realizar a tarefa</w:t>
+              <w:t xml:space="preserve">2- O sistema apresenta a interface com todas as opções referentes ao tipo do usuário, juntamente com suas tarefas que devem ser realizadas no dia, em uma tabela, no caso do colaborador existe uma opção ao lado dos dados de cada tarefa com a ação de enviar para avaliação, já para o gerente é </w:t>
+            </w:r>
+            <w:r>
+              <w:rPr>
+                <w:rFonts w:ascii="Arial" w:hAnsi="Arial" w:cs="Arial"/>
+                <w:sz w:val="24"/>
+                <w:szCs w:val="24"/>
+              </w:rPr>
+              <w:lastRenderedPageBreak/>
+              <w:t>apresentado o colaborador que deve realizar a tarefa</w:t>
             </w:r>
             <w:r>
               <w:rPr>
@@ -21380,6 +19444,7 @@
                 <w:sz w:val="24"/>
                 <w:szCs w:val="24"/>
               </w:rPr>
+              <w:lastRenderedPageBreak/>
               <w:t xml:space="preserve">3- O usuário seleciona o nome da tarefa. </w:t>
             </w:r>
           </w:p>
@@ -21449,93 +19514,6 @@
                 <w:szCs w:val="24"/>
               </w:rPr>
               <w:t>6- O sistema retorna a tela inicial.</w:t>
-            </w:r>
-          </w:p>
-        </w:tc>
-      </w:tr>
-      <w:tr>
-        <w:tc>
-          <w:tcPr>
-            <w:tcW w:w="8363" w:type="dxa"/>
-            <w:gridSpan w:val="2"/>
-          </w:tcPr>
-          <w:p>
-            <w:pPr>
-              <w:rPr>
-                <w:rFonts w:ascii="Arial" w:hAnsi="Arial" w:cs="Arial"/>
-                <w:b/>
-                <w:sz w:val="24"/>
-                <w:szCs w:val="24"/>
-              </w:rPr>
-            </w:pPr>
-            <w:r>
-              <w:rPr>
-                <w:rFonts w:ascii="Arial" w:hAnsi="Arial" w:cs="Arial"/>
-                <w:b/>
-                <w:sz w:val="24"/>
-                <w:szCs w:val="24"/>
-              </w:rPr>
-              <w:t>Fluxo de exceção:</w:t>
-            </w:r>
-          </w:p>
-        </w:tc>
-      </w:tr>
-      <w:tr>
-        <w:tc>
-          <w:tcPr>
-            <w:tcW w:w="8363" w:type="dxa"/>
-            <w:gridSpan w:val="2"/>
-          </w:tcPr>
-          <w:p>
-            <w:pPr>
-              <w:rPr>
-                <w:rFonts w:ascii="Arial" w:hAnsi="Arial" w:cs="Arial"/>
-                <w:sz w:val="24"/>
-                <w:szCs w:val="24"/>
-              </w:rPr>
-            </w:pPr>
-            <w:r>
-              <w:rPr>
-                <w:rFonts w:ascii="Arial" w:hAnsi="Arial" w:cs="Arial"/>
-                <w:sz w:val="24"/>
-                <w:szCs w:val="24"/>
-              </w:rPr>
-              <w:t>2</w:t>
-            </w:r>
-            <w:r>
-              <w:rPr>
-                <w:rFonts w:ascii="Arial" w:hAnsi="Arial" w:cs="Arial"/>
-                <w:sz w:val="24"/>
-                <w:szCs w:val="24"/>
-              </w:rPr>
-              <w:t xml:space="preserve">.1 </w:t>
-            </w:r>
-            <w:r>
-              <w:rPr>
-                <w:rFonts w:ascii="Arial" w:hAnsi="Arial" w:cs="Arial"/>
-                <w:sz w:val="24"/>
-                <w:szCs w:val="24"/>
-                <w:highlight w:val="yellow"/>
-              </w:rPr>
-              <w:t>Caso não existam tarefas o sistema apresenta a mensagem que não possui tarefas cadastradas</w:t>
-            </w:r>
-            <w:r>
-              <w:rPr>
-                <w:rFonts w:ascii="Arial" w:hAnsi="Arial" w:cs="Arial"/>
-                <w:sz w:val="24"/>
-                <w:szCs w:val="24"/>
-                <w:highlight w:val="yellow"/>
-              </w:rPr>
-              <w:t>.</w:t>
-            </w:r>
-            <w:r>
-              <w:rPr>
-                <w:rFonts w:ascii="Arial" w:hAnsi="Arial" w:cs="Arial"/>
-                <w:sz w:val="24"/>
-                <w:szCs w:val="24"/>
-                <w:highlight w:val="yellow"/>
-              </w:rPr>
-              <w:t xml:space="preserve"> de usuário.</w:t>
             </w:r>
           </w:p>
         </w:tc>
@@ -21589,7 +19567,6 @@
           <w:rFonts w:ascii="Arial" w:hAnsi="Arial" w:cs="Arial"/>
           <w:b/>
           <w:bCs/>
-          <w:color w:val="FF0000"/>
           <w:sz w:val="24"/>
           <w:szCs w:val="24"/>
         </w:rPr>
@@ -21599,46 +19576,10 @@
           <w:rFonts w:ascii="Arial" w:hAnsi="Arial" w:cs="Arial"/>
           <w:b/>
           <w:bCs/>
-          <w:color w:val="FF0000"/>
           <w:sz w:val="24"/>
           <w:szCs w:val="24"/>
         </w:rPr>
         <w:t xml:space="preserve">Modelo ER </w:t>
-      </w:r>
-      <w:r>
-        <w:rPr>
-          <w:rFonts w:ascii="Arial" w:hAnsi="Arial" w:cs="Arial"/>
-          <w:b/>
-          <w:bCs/>
-          <w:color w:val="FF0000"/>
-          <w:sz w:val="24"/>
-          <w:szCs w:val="24"/>
-        </w:rPr>
-        <w:t xml:space="preserve">(fazer ligação entre histórico e </w:t>
-      </w:r>
-      <w:proofErr w:type="spellStart"/>
-      <w:r>
-        <w:rPr>
-          <w:rFonts w:ascii="Arial" w:hAnsi="Arial" w:cs="Arial"/>
-          <w:b/>
-          <w:bCs/>
-          <w:color w:val="FF0000"/>
-          <w:sz w:val="24"/>
-          <w:szCs w:val="24"/>
-        </w:rPr>
-        <w:t>usuario</w:t>
-      </w:r>
-      <w:proofErr w:type="spellEnd"/>
-      <w:r>
-        <w:rPr>
-          <w:rFonts w:ascii="Arial" w:hAnsi="Arial" w:cs="Arial"/>
-          <w:b/>
-          <w:bCs/>
-          <w:color w:val="FF0000"/>
-          <w:sz w:val="24"/>
-          <w:szCs w:val="24"/>
-        </w:rPr>
-        <w:t>)</w:t>
       </w:r>
     </w:p>
     <w:p>
@@ -21682,9 +19623,9 @@
         </w:rPr>
         <w:drawing>
           <wp:inline distT="0" distB="0" distL="0" distR="0">
-            <wp:extent cx="4991100" cy="1655849"/>
-            <wp:effectExtent l="0" t="0" r="0" b="1905"/>
-            <wp:docPr id="1" name="Imagem 1"/>
+            <wp:extent cx="5400040" cy="3164205"/>
+            <wp:effectExtent l="0" t="0" r="0" b="0"/>
+            <wp:docPr id="6" name="Imagem 6"/>
             <wp:cNvGraphicFramePr>
               <a:graphicFrameLocks xmlns:a="http://schemas.openxmlformats.org/drawingml/2006/main" noChangeAspect="1"/>
             </wp:cNvGraphicFramePr>
@@ -21695,7 +19636,7 @@
                     <pic:cNvPr id="0" name="modeloConceitual.jpg"/>
                     <pic:cNvPicPr/>
                   </pic:nvPicPr>
-                  <pic:blipFill rotWithShape="1">
+                  <pic:blipFill>
                     <a:blip r:embed="rId11">
                       <a:extLst>
                         <a:ext uri="{28A0092B-C50C-407E-A947-70E740481C1C}">
@@ -21703,25 +19644,18 @@
                         </a:ext>
                       </a:extLst>
                     </a:blip>
-                    <a:srcRect l="7529" t="10008"/>
-                    <a:stretch/>
+                    <a:stretch>
+                      <a:fillRect/>
+                    </a:stretch>
                   </pic:blipFill>
-                  <pic:spPr bwMode="auto">
+                  <pic:spPr>
                     <a:xfrm>
                       <a:off x="0" y="0"/>
-                      <a:ext cx="4993449" cy="1656628"/>
+                      <a:ext cx="5400040" cy="3164205"/>
                     </a:xfrm>
                     <a:prstGeom prst="rect">
                       <a:avLst/>
                     </a:prstGeom>
-                    <a:ln>
-                      <a:noFill/>
-                    </a:ln>
-                    <a:extLst>
-                      <a:ext uri="{53640926-AAD7-44D8-BBD7-CCE9431645EC}">
-                        <a14:shadowObscured xmlns:a14="http://schemas.microsoft.com/office/drawing/2010/main"/>
-                      </a:ext>
-                    </a:extLst>
                   </pic:spPr>
                 </pic:pic>
               </a:graphicData>
@@ -21780,7 +19714,6 @@
                 <w:sz w:val="24"/>
                 <w:szCs w:val="24"/>
               </w:rPr>
-              <w:lastRenderedPageBreak/>
               <w:t>Nome tabela:</w:t>
             </w:r>
           </w:p>
@@ -22030,6 +19963,14 @@
                 <w:szCs w:val="24"/>
               </w:rPr>
               <w:t xml:space="preserve"> as tarefas já com as novas datas.</w:t>
+            </w:r>
+            <w:r>
+              <w:rPr>
+                <w:rFonts w:ascii="Arial" w:hAnsi="Arial" w:cs="Arial"/>
+                <w:sz w:val="24"/>
+                <w:szCs w:val="24"/>
+              </w:rPr>
+              <w:t xml:space="preserve"> Nesta tabela ficarão as tarefas que mudaram seus status durante as interações entre os usuários.</w:t>
             </w:r>
           </w:p>
         </w:tc>
@@ -22044,6 +19985,102 @@
         <w:jc w:val="both"/>
         <w:rPr>
           <w:rFonts w:ascii="Arial" w:hAnsi="Arial" w:cs="Arial"/>
+          <w:sz w:val="24"/>
+          <w:szCs w:val="24"/>
+        </w:rPr>
+      </w:pPr>
+    </w:p>
+    <w:p>
+      <w:pPr>
+        <w:autoSpaceDE w:val="0"/>
+        <w:autoSpaceDN w:val="0"/>
+        <w:adjustRightInd w:val="0"/>
+        <w:spacing w:after="0" w:line="240" w:lineRule="auto"/>
+        <w:jc w:val="both"/>
+        <w:rPr>
+          <w:rFonts w:ascii="Arial" w:hAnsi="Arial" w:cs="Arial"/>
+          <w:b/>
+          <w:bCs/>
+          <w:sz w:val="24"/>
+          <w:szCs w:val="24"/>
+        </w:rPr>
+      </w:pPr>
+    </w:p>
+    <w:p>
+      <w:pPr>
+        <w:autoSpaceDE w:val="0"/>
+        <w:autoSpaceDN w:val="0"/>
+        <w:adjustRightInd w:val="0"/>
+        <w:spacing w:after="0" w:line="240" w:lineRule="auto"/>
+        <w:jc w:val="both"/>
+        <w:rPr>
+          <w:rFonts w:ascii="Arial" w:hAnsi="Arial" w:cs="Arial"/>
+          <w:b/>
+          <w:bCs/>
+          <w:sz w:val="24"/>
+          <w:szCs w:val="24"/>
+        </w:rPr>
+      </w:pPr>
+    </w:p>
+    <w:p>
+      <w:pPr>
+        <w:autoSpaceDE w:val="0"/>
+        <w:autoSpaceDN w:val="0"/>
+        <w:adjustRightInd w:val="0"/>
+        <w:spacing w:after="0" w:line="240" w:lineRule="auto"/>
+        <w:jc w:val="both"/>
+        <w:rPr>
+          <w:rFonts w:ascii="Arial" w:hAnsi="Arial" w:cs="Arial"/>
+          <w:b/>
+          <w:bCs/>
+          <w:sz w:val="24"/>
+          <w:szCs w:val="24"/>
+        </w:rPr>
+      </w:pPr>
+    </w:p>
+    <w:p>
+      <w:pPr>
+        <w:autoSpaceDE w:val="0"/>
+        <w:autoSpaceDN w:val="0"/>
+        <w:adjustRightInd w:val="0"/>
+        <w:spacing w:after="0" w:line="240" w:lineRule="auto"/>
+        <w:jc w:val="both"/>
+        <w:rPr>
+          <w:rFonts w:ascii="Arial" w:hAnsi="Arial" w:cs="Arial"/>
+          <w:b/>
+          <w:bCs/>
+          <w:sz w:val="24"/>
+          <w:szCs w:val="24"/>
+        </w:rPr>
+      </w:pPr>
+    </w:p>
+    <w:p>
+      <w:pPr>
+        <w:autoSpaceDE w:val="0"/>
+        <w:autoSpaceDN w:val="0"/>
+        <w:adjustRightInd w:val="0"/>
+        <w:spacing w:after="0" w:line="240" w:lineRule="auto"/>
+        <w:jc w:val="both"/>
+        <w:rPr>
+          <w:rFonts w:ascii="Arial" w:hAnsi="Arial" w:cs="Arial"/>
+          <w:b/>
+          <w:bCs/>
+          <w:sz w:val="24"/>
+          <w:szCs w:val="24"/>
+        </w:rPr>
+      </w:pPr>
+    </w:p>
+    <w:p>
+      <w:pPr>
+        <w:autoSpaceDE w:val="0"/>
+        <w:autoSpaceDN w:val="0"/>
+        <w:adjustRightInd w:val="0"/>
+        <w:spacing w:after="0" w:line="240" w:lineRule="auto"/>
+        <w:jc w:val="both"/>
+        <w:rPr>
+          <w:rFonts w:ascii="Arial" w:hAnsi="Arial" w:cs="Arial"/>
+          <w:b/>
+          <w:bCs/>
           <w:sz w:val="24"/>
           <w:szCs w:val="24"/>
         </w:rPr>
@@ -22081,7 +20118,6 @@
           <w:rFonts w:ascii="Arial" w:hAnsi="Arial" w:cs="Arial"/>
           <w:b/>
           <w:bCs/>
-          <w:color w:val="FF0000"/>
           <w:sz w:val="24"/>
           <w:szCs w:val="24"/>
         </w:rPr>
@@ -22091,70 +20127,10 @@
           <w:rFonts w:ascii="Arial" w:hAnsi="Arial" w:cs="Arial"/>
           <w:b/>
           <w:bCs/>
-          <w:color w:val="FF0000"/>
-          <w:sz w:val="24"/>
-          <w:szCs w:val="24"/>
-        </w:rPr>
-        <w:t xml:space="preserve">Diagrama de Classes </w:t>
-      </w:r>
-      <w:r>
-        <w:rPr>
-          <w:rFonts w:ascii="Arial" w:hAnsi="Arial" w:cs="Arial"/>
-          <w:b/>
-          <w:bCs/>
-          <w:color w:val="FF0000"/>
-          <w:sz w:val="24"/>
-          <w:szCs w:val="24"/>
-        </w:rPr>
-        <w:t xml:space="preserve">(ligação entre </w:t>
-      </w:r>
-      <w:proofErr w:type="spellStart"/>
-      <w:r>
-        <w:rPr>
-          <w:rFonts w:ascii="Arial" w:hAnsi="Arial" w:cs="Arial"/>
-          <w:b/>
-          <w:bCs/>
-          <w:color w:val="FF0000"/>
-          <w:sz w:val="24"/>
-          <w:szCs w:val="24"/>
-        </w:rPr>
-        <w:t>usuario</w:t>
-      </w:r>
-      <w:proofErr w:type="spellEnd"/>
-      <w:r>
-        <w:rPr>
-          <w:rFonts w:ascii="Arial" w:hAnsi="Arial" w:cs="Arial"/>
-          <w:b/>
-          <w:bCs/>
-          <w:color w:val="FF0000"/>
-          <w:sz w:val="24"/>
-          <w:szCs w:val="24"/>
-        </w:rPr>
-        <w:t xml:space="preserve"> e </w:t>
-      </w:r>
-      <w:proofErr w:type="spellStart"/>
-      <w:r>
-        <w:rPr>
-          <w:rFonts w:ascii="Arial" w:hAnsi="Arial" w:cs="Arial"/>
-          <w:b/>
-          <w:bCs/>
-          <w:color w:val="FF0000"/>
-          <w:sz w:val="24"/>
-          <w:szCs w:val="24"/>
-        </w:rPr>
-        <w:t>historico</w:t>
-      </w:r>
-      <w:proofErr w:type="spellEnd"/>
-      <w:r>
-        <w:rPr>
-          <w:rFonts w:ascii="Arial" w:hAnsi="Arial" w:cs="Arial"/>
-          <w:b/>
-          <w:bCs/>
-          <w:color w:val="FF0000"/>
-          <w:sz w:val="24"/>
-          <w:szCs w:val="24"/>
-        </w:rPr>
-        <w:t>)</w:t>
+          <w:sz w:val="24"/>
+          <w:szCs w:val="24"/>
+        </w:rPr>
+        <w:t>Diagrama de Classes</w:t>
       </w:r>
     </w:p>
     <w:p>
@@ -22200,9 +20176,9 @@
         </w:rPr>
         <w:drawing>
           <wp:inline distT="0" distB="0" distL="0" distR="0">
-            <wp:extent cx="5400040" cy="3674110"/>
-            <wp:effectExtent l="0" t="0" r="0" b="2540"/>
-            <wp:docPr id="4" name="Imagem 4"/>
+            <wp:extent cx="5400040" cy="3383280"/>
+            <wp:effectExtent l="0" t="0" r="0" b="7620"/>
+            <wp:docPr id="7" name="Imagem 7"/>
             <wp:cNvGraphicFramePr>
               <a:graphicFrameLocks xmlns:a="http://schemas.openxmlformats.org/drawingml/2006/main" noChangeAspect="1"/>
             </wp:cNvGraphicFramePr>
@@ -22210,7 +20186,7 @@
               <a:graphicData uri="http://schemas.openxmlformats.org/drawingml/2006/picture">
                 <pic:pic xmlns:pic="http://schemas.openxmlformats.org/drawingml/2006/picture">
                   <pic:nvPicPr>
-                    <pic:cNvPr id="0" name="Class Diagram.png"/>
+                    <pic:cNvPr id="0" name="Class DiagramNew.png"/>
                     <pic:cNvPicPr/>
                   </pic:nvPicPr>
                   <pic:blipFill>
@@ -22228,7 +20204,7 @@
                   <pic:spPr>
                     <a:xfrm>
                       <a:off x="0" y="0"/>
-                      <a:ext cx="5400040" cy="3674110"/>
+                      <a:ext cx="5400040" cy="3383280"/>
                     </a:xfrm>
                     <a:prstGeom prst="rect">
                       <a:avLst/>
@@ -22240,7 +20216,9 @@
           </wp:inline>
         </w:drawing>
       </w:r>
-    </w:p>
+      <w:bookmarkStart w:id="0" w:name="_GoBack"/>
+    </w:p>
+    <w:bookmarkEnd w:id="0"/>
     <w:p>
       <w:pPr>
         <w:autoSpaceDE w:val="0"/>
@@ -22303,8 +20281,6 @@
           <w:szCs w:val="24"/>
         </w:rPr>
       </w:pPr>
-      <w:bookmarkStart w:id="0" w:name="_GoBack"/>
-      <w:bookmarkEnd w:id="0"/>
     </w:p>
     <w:p>
       <w:pPr>
@@ -22390,7 +20366,6 @@
           <w:szCs w:val="24"/>
           <w:lang w:eastAsia="pt-BR"/>
         </w:rPr>
-        <w:lastRenderedPageBreak/>
         <w:drawing>
           <wp:inline distT="0" distB="0" distL="0" distR="0">
             <wp:extent cx="5400040" cy="3681730"/>
@@ -22749,7 +20724,6 @@
           <w:szCs w:val="24"/>
           <w:lang w:eastAsia="pt-BR"/>
         </w:rPr>
-        <w:lastRenderedPageBreak/>
         <w:drawing>
           <wp:inline distT="0" distB="0" distL="0" distR="0">
             <wp:extent cx="5400040" cy="2886710"/>
@@ -22843,6 +20817,54 @@
     </w:p>
     <w:p>
       <w:pPr>
+        <w:autoSpaceDE w:val="0"/>
+        <w:autoSpaceDN w:val="0"/>
+        <w:adjustRightInd w:val="0"/>
+        <w:spacing w:after="0" w:line="240" w:lineRule="auto"/>
+        <w:jc w:val="both"/>
+        <w:rPr>
+          <w:rFonts w:ascii="Arial" w:hAnsi="Arial" w:cs="Arial"/>
+          <w:b/>
+          <w:bCs/>
+          <w:sz w:val="24"/>
+          <w:szCs w:val="24"/>
+        </w:rPr>
+      </w:pPr>
+    </w:p>
+    <w:p>
+      <w:pPr>
+        <w:autoSpaceDE w:val="0"/>
+        <w:autoSpaceDN w:val="0"/>
+        <w:adjustRightInd w:val="0"/>
+        <w:spacing w:after="0" w:line="240" w:lineRule="auto"/>
+        <w:jc w:val="both"/>
+        <w:rPr>
+          <w:rFonts w:ascii="Arial" w:hAnsi="Arial" w:cs="Arial"/>
+          <w:b/>
+          <w:bCs/>
+          <w:sz w:val="24"/>
+          <w:szCs w:val="24"/>
+        </w:rPr>
+      </w:pPr>
+    </w:p>
+    <w:p>
+      <w:pPr>
+        <w:autoSpaceDE w:val="0"/>
+        <w:autoSpaceDN w:val="0"/>
+        <w:adjustRightInd w:val="0"/>
+        <w:spacing w:after="0" w:line="240" w:lineRule="auto"/>
+        <w:jc w:val="both"/>
+        <w:rPr>
+          <w:rFonts w:ascii="Arial" w:hAnsi="Arial" w:cs="Arial"/>
+          <w:b/>
+          <w:bCs/>
+          <w:sz w:val="24"/>
+          <w:szCs w:val="24"/>
+        </w:rPr>
+      </w:pPr>
+    </w:p>
+    <w:p>
+      <w:pPr>
         <w:pStyle w:val="PargrafodaLista"/>
         <w:numPr>
           <w:ilvl w:val="2"/>
@@ -22913,6 +20935,7 @@
           <w:szCs w:val="24"/>
           <w:lang w:eastAsia="pt-BR"/>
         </w:rPr>
+        <w:lastRenderedPageBreak/>
         <w:drawing>
           <wp:inline distT="0" distB="0" distL="0" distR="0">
             <wp:extent cx="5400040" cy="2889885"/>
@@ -23124,7 +21147,6 @@
           <w:szCs w:val="24"/>
           <w:lang w:eastAsia="pt-BR"/>
         </w:rPr>
-        <w:lastRenderedPageBreak/>
         <w:drawing>
           <wp:inline distT="0" distB="0" distL="0" distR="0">
             <wp:extent cx="5400040" cy="2875280"/>
@@ -23288,6 +21310,7 @@
           <w:szCs w:val="24"/>
           <w:lang w:eastAsia="pt-BR"/>
         </w:rPr>
+        <w:lastRenderedPageBreak/>
         <w:drawing>
           <wp:inline distT="0" distB="0" distL="0" distR="0">
             <wp:extent cx="5400040" cy="2892425"/>
@@ -23579,7 +21602,6 @@
           <w:szCs w:val="24"/>
           <w:lang w:eastAsia="pt-BR"/>
         </w:rPr>
-        <w:lastRenderedPageBreak/>
         <w:drawing>
           <wp:inline distT="0" distB="0" distL="0" distR="0">
             <wp:extent cx="5400040" cy="2870835"/>
@@ -23731,6 +21753,7 @@
           <w:sz w:val="24"/>
           <w:szCs w:val="24"/>
         </w:rPr>
+        <w:lastRenderedPageBreak/>
         <w:t>Tela de alteração membro da equipe</w:t>
       </w:r>
     </w:p>
@@ -24034,7 +22057,6 @@
           <w:szCs w:val="24"/>
           <w:lang w:eastAsia="pt-BR"/>
         </w:rPr>
-        <w:lastRenderedPageBreak/>
         <w:drawing>
           <wp:inline distT="0" distB="0" distL="0" distR="0">
             <wp:extent cx="5400040" cy="2927985"/>
@@ -24187,6 +22209,7 @@
           <w:sz w:val="24"/>
           <w:szCs w:val="24"/>
         </w:rPr>
+        <w:lastRenderedPageBreak/>
         <w:t xml:space="preserve"> Tela principal Colaborador</w:t>
       </w:r>
     </w:p>
@@ -24491,7 +22514,6 @@
           <w:szCs w:val="24"/>
           <w:lang w:eastAsia="pt-BR"/>
         </w:rPr>
-        <w:lastRenderedPageBreak/>
         <w:drawing>
           <wp:inline distT="0" distB="0" distL="0" distR="0">
             <wp:extent cx="5400040" cy="2904490"/>
@@ -24644,6 +22666,7 @@
           <w:sz w:val="24"/>
           <w:szCs w:val="24"/>
         </w:rPr>
+        <w:lastRenderedPageBreak/>
         <w:t xml:space="preserve"> Tela com todas as tarefas listadas </w:t>
       </w:r>
       <w:r>
@@ -24968,7 +22991,6 @@
           <w:szCs w:val="24"/>
           <w:lang w:eastAsia="pt-BR"/>
         </w:rPr>
-        <w:lastRenderedPageBreak/>
         <w:drawing>
           <wp:inline distT="0" distB="0" distL="0" distR="0">
             <wp:extent cx="5400040" cy="2919095"/>
@@ -25121,6 +23143,7 @@
           <w:sz w:val="24"/>
           <w:szCs w:val="24"/>
         </w:rPr>
+        <w:lastRenderedPageBreak/>
         <w:t xml:space="preserve"> Tela Listar tarefas – gerente</w:t>
       </w:r>
     </w:p>
@@ -25425,7 +23448,6 @@
           <w:szCs w:val="24"/>
           <w:lang w:eastAsia="pt-BR"/>
         </w:rPr>
-        <w:lastRenderedPageBreak/>
         <w:drawing>
           <wp:inline distT="0" distB="0" distL="0" distR="0">
             <wp:extent cx="5400040" cy="2903855"/>
@@ -25578,6 +23600,7 @@
           <w:sz w:val="24"/>
           <w:szCs w:val="24"/>
         </w:rPr>
+        <w:lastRenderedPageBreak/>
         <w:t xml:space="preserve"> Tela histórico de tarefas.</w:t>
       </w:r>
     </w:p>
@@ -27946,6 +25969,20 @@
   </w:num>
   <w:num w:numId="11">
     <w:abstractNumId w:val="12"/>
+    <w:lvlOverride w:ilvl="1">
+      <w:lvl w:ilvl="1">
+        <w:start w:val="1"/>
+        <w:numFmt w:val="decimal"/>
+        <w:lvlText w:val="%1.%2."/>
+        <w:lvlJc w:val="left"/>
+        <w:pPr>
+          <w:ind w:left="792" w:hanging="432"/>
+        </w:pPr>
+        <w:rPr>
+          <w:color w:val="auto"/>
+        </w:rPr>
+      </w:lvl>
+    </w:lvlOverride>
   </w:num>
   <w:num w:numId="12">
     <w:abstractNumId w:val="17"/>
@@ -29840,7 +27877,7 @@
 </file>
 
 <file path=customXml/itemProps1.xml><?xml version="1.0" encoding="utf-8"?>
-<ds:datastoreItem xmlns:ds="http://schemas.openxmlformats.org/officeDocument/2006/customXml" ds:itemID="{F2112CC1-823C-4977-AA02-4B518282E970}">
+<ds:datastoreItem xmlns:ds="http://schemas.openxmlformats.org/officeDocument/2006/customXml" ds:itemID="{A60B184A-151D-44B6-A807-098EF7AE117B}">
   <ds:schemaRefs>
     <ds:schemaRef ds:uri="http://schemas.openxmlformats.org/officeDocument/2006/bibliography"/>
   </ds:schemaRefs>

</xml_diff>